<commit_message>
Conclusão do Mapeamento Entidade Relacionamento
</commit_message>
<xml_diff>
--- a/projetoBDatualizado.docx
+++ b/projetoBDatualizado.docx
@@ -7,7 +7,7 @@
   <manifest:file-entry manifest:full-path="/" manifest:version="1.2" manifest:media-type="application/vnd.oasis.opendocument.text"/>
   <manifest:file-entry manifest:full-path="Thumbnails/thumbnail.png" manifest:media-type="image/png"/>
   <manifest:file-entry manifest:full-path="layout-cache" manifest:media-type="application/binary"/>
-  <manifest:file-entry manifest:full-path="Pictures/10000201000006A400000435E8856B2B63601223.png" manifest:media-type="image/png"/>
+  <manifest:file-entry manifest:full-path="Pictures/10000201000006310000048772E9C2D8C81DACB1.png" manifest:media-type="image/png"/>
   <manifest:file-entry manifest:full-path="content.xml" manifest:media-type="text/xml"/>
   <manifest:file-entry manifest:full-path="styles.xml" manifest:media-type="text/xml"/>
   <manifest:file-entry manifest:full-path="meta.xml" manifest:media-type="text/xml"/>
@@ -86,162 +86,159 @@
       </style:paragraph-properties>
       <style:text-properties officeooo:paragraph-rsid="001ce4db"/>
     </style:style>
-    <style:style style:name="P13" style:family="paragraph" style:parent-style-name="Standard">
+    <style:style style:name="P13" style:family="paragraph" style:parent-style-name="Standard" style:master-page-name="">
+      <loext:graphic-properties draw:fill="none"/>
+      <style:paragraph-properties fo:margin-left="6.399cm" fo:margin-right="0cm" fo:margin-top="0cm" fo:margin-bottom="0cm" loext:contextual-spacing="false" fo:line-height="0.497cm" fo:text-align="justify" style:justify-single-word="false" fo:text-indent="0cm" style:auto-text-indent="false" style:page-number="auto" fo:background-color="transparent">
+        <style:tab-stops/>
+      </style:paragraph-properties>
+      <style:text-properties officeooo:rsid="00456068" officeooo:paragraph-rsid="00456068"/>
+    </style:style>
+    <style:style style:name="P14" style:family="paragraph" style:parent-style-name="Standard">
       <loext:graphic-properties draw:fill="none"/>
       <style:paragraph-properties fo:margin-left="0cm" fo:margin-right="0cm" fo:margin-top="0cm" fo:margin-bottom="0cm" loext:contextual-spacing="false" fo:line-height="0.497cm" fo:text-align="center" style:justify-single-word="false" fo:text-indent="0.101cm" style:auto-text-indent="false" fo:background-color="transparent"/>
       <style:text-properties fo:font-weight="bold" officeooo:paragraph-rsid="001ce4db" style:font-weight-asian="bold" style:font-weight-complex="bold"/>
     </style:style>
-    <style:style style:name="P14" style:family="paragraph" style:parent-style-name="Standard">
+    <style:style style:name="P15" style:family="paragraph" style:parent-style-name="Standard">
       <loext:graphic-properties draw:fill="none"/>
       <style:paragraph-properties fo:margin-left="0cm" fo:margin-right="0cm" fo:margin-top="0cm" fo:margin-bottom="0cm" loext:contextual-spacing="false" fo:line-height="0.497cm" fo:text-align="center" style:justify-single-word="false" fo:text-indent="0.101cm" style:auto-text-indent="false" fo:background-color="transparent"/>
       <style:text-properties officeooo:paragraph-rsid="001ce4db"/>
     </style:style>
-    <style:style style:name="P15" style:family="paragraph" style:parent-style-name="Standard" style:master-page-name="">
+    <style:style style:name="P16" style:family="paragraph" style:parent-style-name="Standard" style:master-page-name="">
       <loext:graphic-properties draw:fill="none"/>
       <style:paragraph-properties fo:margin-left="0cm" fo:margin-right="0cm" fo:margin-top="0cm" fo:margin-bottom="0cm" loext:contextual-spacing="false" fo:line-height="0.497cm" fo:text-align="center" style:justify-single-word="false" fo:text-indent="0.101cm" style:auto-text-indent="false" style:page-number="auto" fo:break-before="page" fo:background-color="transparent"/>
       <style:text-properties officeooo:paragraph-rsid="001ce4db"/>
     </style:style>
-    <style:style style:name="P16" style:family="paragraph" style:parent-style-name="Contents_20_2">
+    <style:style style:name="P17" style:family="paragraph" style:parent-style-name="Contents_20_2">
       <style:paragraph-properties>
         <style:tab-stops>
           <style:tab-stop style:position="15.501cm" style:type="right" style:leader-style="dotted" style:leader-text="."/>
         </style:tab-stops>
       </style:paragraph-properties>
     </style:style>
-    <style:style style:name="P17" style:family="paragraph" style:parent-style-name="Contents_20_1">
+    <style:style style:name="P18" style:family="paragraph" style:parent-style-name="Contents_20_1">
       <style:paragraph-properties>
         <style:tab-stops>
           <style:tab-stop style:position="16cm" style:type="right" style:leader-style="dotted" style:leader-text="."/>
         </style:tab-stops>
       </style:paragraph-properties>
     </style:style>
-    <style:style style:name="P18" style:family="paragraph" style:parent-style-name="Standard" style:list-style-name="L19"/>
     <style:style style:name="P19" style:family="paragraph" style:parent-style-name="Standard">
-      <style:text-properties officeooo:rsid="0044d7e0" officeooo:paragraph-rsid="0044d7e0"/>
+      <style:text-properties fo:font-weight="bold" officeooo:paragraph-rsid="0057f955" style:font-weight-asian="bold" style:font-weight-complex="bold"/>
     </style:style>
     <style:style style:name="P20" style:family="paragraph" style:parent-style-name="Standard">
-      <style:text-properties officeooo:rsid="00456068" officeooo:paragraph-rsid="00456068"/>
+      <style:text-properties officeooo:paragraph-rsid="0057f955"/>
     </style:style>
     <style:style style:name="P21" style:family="paragraph" style:parent-style-name="Standard">
-      <style:text-properties officeooo:rsid="0045aa8a" officeooo:paragraph-rsid="0045aa8a"/>
-    </style:style>
-    <style:style style:name="P22" style:family="paragraph" style:parent-style-name="Standard">
-      <style:text-properties officeooo:rsid="004789f5" officeooo:paragraph-rsid="004789f5"/>
-    </style:style>
-    <style:style style:name="P23" style:family="paragraph" style:parent-style-name="Standard">
-      <style:text-properties officeooo:rsid="0048d06f" officeooo:paragraph-rsid="0048d06f"/>
-    </style:style>
-    <style:style style:name="P24" style:family="paragraph" style:parent-style-name="Standard">
-      <style:text-properties officeooo:rsid="004977b6" officeooo:paragraph-rsid="004977b6"/>
-    </style:style>
-    <style:style style:name="P25" style:family="paragraph" style:parent-style-name="Standard">
-      <style:text-properties officeooo:rsid="0049b26e" officeooo:paragraph-rsid="0049b26e"/>
-    </style:style>
-    <style:style style:name="P26" style:family="paragraph" style:parent-style-name="Standard" style:list-style-name="L1" style:master-page-name="">
+      <style:paragraph-properties fo:text-align="center" style:justify-single-word="false"/>
+      <style:text-properties officeooo:rsid="00456068" officeooo:paragraph-rsid="002b02e1"/>
+    </style:style>
+    <style:style style:name="P22" style:family="paragraph" style:parent-style-name="Standard" style:list-style-name="L1" style:master-page-name="">
       <loext:graphic-properties draw:fill="none"/>
       <style:paragraph-properties fo:margin-left="2.2cm" fo:margin-right="0cm" fo:margin-top="0cm" fo:margin-bottom="0cm" loext:contextual-spacing="false" fo:line-height="150%" fo:text-align="justify" style:justify-single-word="false" fo:text-indent="-0.6cm" style:auto-text-indent="false" style:page-number="auto" fo:background-color="transparent"/>
       <style:text-properties officeooo:paragraph-rsid="001ce4db"/>
     </style:style>
-    <style:style style:name="P27" style:family="paragraph" style:parent-style-name="Standard" style:list-style-name="L2" style:master-page-name="">
+    <style:style style:name="P23" style:family="paragraph" style:parent-style-name="Standard" style:list-style-name="L2" style:master-page-name="">
       <loext:graphic-properties draw:fill="none"/>
       <style:paragraph-properties fo:margin-left="2.2cm" fo:margin-right="0cm" fo:margin-top="0cm" fo:margin-bottom="0cm" loext:contextual-spacing="false" fo:line-height="150%" fo:text-align="justify" style:justify-single-word="false" fo:text-indent="-0.6cm" style:auto-text-indent="false" style:page-number="auto" fo:background-color="transparent"/>
       <style:text-properties officeooo:paragraph-rsid="001ce4db"/>
     </style:style>
-    <style:style style:name="P28" style:family="paragraph" style:parent-style-name="Standard" style:list-style-name="L6" style:master-page-name="">
+    <style:style style:name="P24" style:family="paragraph" style:parent-style-name="Standard" style:list-style-name="L6" style:master-page-name="">
       <loext:graphic-properties draw:fill="none"/>
       <style:paragraph-properties fo:margin-left="2.2cm" fo:margin-right="0cm" fo:margin-top="0cm" fo:margin-bottom="0cm" loext:contextual-spacing="false" fo:line-height="150%" fo:text-align="justify" style:justify-single-word="false" fo:text-indent="-0.6cm" style:auto-text-indent="false" style:page-number="auto" fo:background-color="transparent"/>
       <style:text-properties officeooo:paragraph-rsid="001ce4db"/>
     </style:style>
-    <style:style style:name="P29" style:family="paragraph" style:parent-style-name="Standard" style:list-style-name="L7" style:master-page-name="">
+    <style:style style:name="P25" style:family="paragraph" style:parent-style-name="Standard" style:list-style-name="L7" style:master-page-name="">
       <loext:graphic-properties draw:fill="none"/>
       <style:paragraph-properties fo:margin-left="2.2cm" fo:margin-right="0cm" fo:margin-top="0cm" fo:margin-bottom="0cm" loext:contextual-spacing="false" fo:line-height="150%" fo:text-align="justify" style:justify-single-word="false" fo:text-indent="-0.6cm" style:auto-text-indent="false" style:page-number="auto" fo:background-color="transparent"/>
       <style:text-properties officeooo:paragraph-rsid="001ce4db"/>
     </style:style>
-    <style:style style:name="P30" style:family="paragraph" style:parent-style-name="Standard" style:list-style-name="L8" style:master-page-name="">
+    <style:style style:name="P26" style:family="paragraph" style:parent-style-name="Standard" style:list-style-name="L8" style:master-page-name="">
       <loext:graphic-properties draw:fill="none"/>
       <style:paragraph-properties fo:margin-left="2.2cm" fo:margin-right="0cm" fo:margin-top="0cm" fo:margin-bottom="0cm" loext:contextual-spacing="false" fo:line-height="150%" fo:text-align="justify" style:justify-single-word="false" fo:text-indent="-0.6cm" style:auto-text-indent="false" style:page-number="auto" fo:background-color="transparent"/>
       <style:text-properties officeooo:paragraph-rsid="001ce4db"/>
     </style:style>
-    <style:style style:name="P31" style:family="paragraph" style:parent-style-name="Standard" style:list-style-name="L9" style:master-page-name="">
+    <style:style style:name="P27" style:family="paragraph" style:parent-style-name="Standard" style:list-style-name="L9" style:master-page-name="">
       <loext:graphic-properties draw:fill="none"/>
       <style:paragraph-properties fo:margin-left="2.2cm" fo:margin-right="0cm" fo:margin-top="0cm" fo:margin-bottom="0cm" loext:contextual-spacing="false" fo:line-height="150%" fo:text-align="justify" style:justify-single-word="false" fo:text-indent="-0.6cm" style:auto-text-indent="false" style:page-number="auto" fo:background-color="transparent"/>
       <style:text-properties officeooo:paragraph-rsid="001ce4db"/>
     </style:style>
-    <style:style style:name="P32" style:family="paragraph" style:parent-style-name="Standard" style:list-style-name="L17" style:master-page-name="">
+    <style:style style:name="P28" style:family="paragraph" style:parent-style-name="Standard" style:list-style-name="L17" style:master-page-name="">
       <loext:graphic-properties draw:fill="none"/>
       <style:paragraph-properties fo:margin-left="2.2cm" fo:margin-right="0cm" fo:margin-top="0cm" fo:margin-bottom="0cm" loext:contextual-spacing="false" fo:line-height="150%" fo:text-align="justify" style:justify-single-word="false" fo:text-indent="-0.6cm" style:auto-text-indent="false" style:page-number="auto" fo:background-color="transparent"/>
       <style:text-properties officeooo:paragraph-rsid="001ce4db"/>
     </style:style>
-    <style:style style:name="P33" style:family="paragraph" style:parent-style-name="Standard" style:list-style-name="L18" style:master-page-name="">
+    <style:style style:name="P29" style:family="paragraph" style:parent-style-name="Standard" style:list-style-name="L18" style:master-page-name="">
       <loext:graphic-properties draw:fill="none"/>
       <style:paragraph-properties fo:margin-left="2.2cm" fo:margin-right="0cm" fo:margin-top="0cm" fo:margin-bottom="0cm" loext:contextual-spacing="false" fo:line-height="150%" fo:text-align="justify" style:justify-single-word="false" fo:text-indent="-0.6cm" style:auto-text-indent="false" style:page-number="auto" fo:background-color="transparent"/>
       <style:text-properties officeooo:paragraph-rsid="001ce4db"/>
     </style:style>
-    <style:style style:name="P34" style:family="paragraph" style:parent-style-name="Standard" style:list-style-name="L20" style:master-page-name="">
+    <style:style style:name="P30" style:family="paragraph" style:parent-style-name="Standard" style:list-style-name="L20" style:master-page-name="">
       <loext:graphic-properties draw:fill="none"/>
       <style:paragraph-properties fo:margin-left="2.2cm" fo:margin-right="0cm" fo:margin-top="0cm" fo:margin-bottom="0cm" loext:contextual-spacing="false" fo:line-height="150%" fo:text-align="justify" style:justify-single-word="false" fo:text-indent="-0.6cm" style:auto-text-indent="false" style:page-number="auto" fo:background-color="transparent"/>
       <style:text-properties officeooo:paragraph-rsid="001ce4db"/>
     </style:style>
-    <style:style style:name="P35" style:family="paragraph" style:parent-style-name="Standard" style:list-style-name="L21" style:master-page-name="">
+    <style:style style:name="P31" style:family="paragraph" style:parent-style-name="Standard" style:list-style-name="L24" style:master-page-name="">
       <loext:graphic-properties draw:fill="none"/>
       <style:paragraph-properties fo:margin-left="2.2cm" fo:margin-right="0cm" fo:margin-top="0cm" fo:margin-bottom="0cm" loext:contextual-spacing="false" fo:line-height="150%" fo:text-align="justify" style:justify-single-word="false" fo:text-indent="-0.6cm" style:auto-text-indent="false" style:page-number="auto" fo:background-color="transparent"/>
       <style:text-properties officeooo:paragraph-rsid="001ce4db"/>
     </style:style>
-    <style:style style:name="P36" style:family="paragraph" style:parent-style-name="Standard" style:list-style-name="L24" style:master-page-name="">
-      <loext:graphic-properties draw:fill="none"/>
-      <style:paragraph-properties fo:margin-left="2.2cm" fo:margin-right="0cm" fo:margin-top="0cm" fo:margin-bottom="0cm" loext:contextual-spacing="false" fo:line-height="150%" fo:text-align="justify" style:justify-single-word="false" fo:text-indent="-0.6cm" style:auto-text-indent="false" style:page-number="auto" fo:background-color="transparent"/>
-      <style:text-properties officeooo:paragraph-rsid="001ce4db"/>
-    </style:style>
-    <style:style style:name="P37" style:family="paragraph" style:parent-style-name="Standard" style:list-style-name="L27" style:master-page-name="">
+    <style:style style:name="P32" style:family="paragraph" style:parent-style-name="Standard" style:list-style-name="L27" style:master-page-name="">
       <loext:graphic-properties draw:fill="none" draw:fill-color="#729fcf"/>
       <style:paragraph-properties fo:margin-left="2.2cm" fo:margin-right="0cm" fo:margin-top="0cm" fo:margin-bottom="0cm" loext:contextual-spacing="false" fo:line-height="150%" fo:text-align="justify" style:justify-single-word="false" fo:text-indent="-0.6cm" style:auto-text-indent="false" style:page-number="auto" fo:background-color="transparent">
         <style:tab-stops/>
       </style:paragraph-properties>
     </style:style>
-    <style:style style:name="P38" style:family="paragraph" style:parent-style-name="Standard" style:list-style-name="L2">
+    <style:style style:name="P33" style:family="paragraph" style:parent-style-name="Standard" style:list-style-name="L2">
       <loext:graphic-properties draw:fill="none"/>
       <style:paragraph-properties fo:margin-left="2.2cm" fo:margin-right="0cm" fo:margin-top="0cm" fo:margin-bottom="0cm" loext:contextual-spacing="false" fo:line-height="150%" fo:text-align="justify" style:justify-single-word="false" fo:text-indent="-0.6cm" style:auto-text-indent="false" fo:background-color="transparent"/>
       <style:text-properties officeooo:paragraph-rsid="001ce4db"/>
     </style:style>
-    <style:style style:name="P39" style:family="paragraph" style:parent-style-name="Standard" style:list-style-name="L6">
+    <style:style style:name="P34" style:family="paragraph" style:parent-style-name="Standard" style:list-style-name="L6">
       <loext:graphic-properties draw:fill="none"/>
       <style:paragraph-properties fo:margin-left="2.2cm" fo:margin-right="0cm" fo:margin-top="0cm" fo:margin-bottom="0cm" loext:contextual-spacing="false" fo:line-height="150%" fo:text-align="justify" style:justify-single-word="false" fo:text-indent="-0.6cm" style:auto-text-indent="false" fo:background-color="transparent"/>
       <style:text-properties officeooo:paragraph-rsid="001ce4db"/>
     </style:style>
-    <style:style style:name="P40" style:family="paragraph" style:parent-style-name="Standard" style:list-style-name="L8">
+    <style:style style:name="P35" style:family="paragraph" style:parent-style-name="Standard" style:list-style-name="L8">
       <loext:graphic-properties draw:fill="none"/>
       <style:paragraph-properties fo:margin-left="2.2cm" fo:margin-right="0cm" fo:margin-top="0cm" fo:margin-bottom="0cm" loext:contextual-spacing="false" fo:line-height="150%" fo:text-align="justify" style:justify-single-word="false" fo:text-indent="-0.6cm" style:auto-text-indent="false" fo:background-color="transparent"/>
       <style:text-properties officeooo:paragraph-rsid="001ce4db"/>
     </style:style>
-    <style:style style:name="P41" style:family="paragraph" style:parent-style-name="Standard" style:list-style-name="L18">
+    <style:style style:name="P36" style:family="paragraph" style:parent-style-name="Standard" style:list-style-name="L18">
       <loext:graphic-properties draw:fill="none"/>
       <style:paragraph-properties fo:margin-left="2.2cm" fo:margin-right="0cm" fo:margin-top="0cm" fo:margin-bottom="0cm" loext:contextual-spacing="false" fo:line-height="150%" fo:text-align="justify" style:justify-single-word="false" fo:text-indent="-0.6cm" style:auto-text-indent="false" fo:background-color="transparent"/>
       <style:text-properties officeooo:paragraph-rsid="001ce4db"/>
     </style:style>
-    <style:style style:name="P42" style:family="paragraph" style:parent-style-name="Standard" style:list-style-name="L20">
+    <style:style style:name="P37" style:family="paragraph" style:parent-style-name="Standard" style:list-style-name="L20">
       <loext:graphic-properties draw:fill="none"/>
       <style:paragraph-properties fo:margin-left="2.2cm" fo:margin-right="0cm" fo:margin-top="0cm" fo:margin-bottom="0cm" loext:contextual-spacing="false" fo:line-height="150%" fo:text-align="justify" style:justify-single-word="false" fo:text-indent="-0.6cm" style:auto-text-indent="false" fo:background-color="transparent"/>
       <style:text-properties officeooo:paragraph-rsid="001ce4db"/>
     </style:style>
-    <style:style style:name="P43" style:family="paragraph" style:parent-style-name="Standard" style:list-style-name="L24">
+    <style:style style:name="P38" style:family="paragraph" style:parent-style-name="Standard" style:list-style-name="L24">
       <loext:graphic-properties draw:fill="none"/>
       <style:paragraph-properties fo:margin-left="2.2cm" fo:margin-right="0cm" fo:margin-top="0cm" fo:margin-bottom="0cm" loext:contextual-spacing="false" fo:line-height="150%" fo:text-align="justify" style:justify-single-word="false" fo:text-indent="-0.6cm" style:auto-text-indent="false" fo:background-color="transparent"/>
       <style:text-properties officeooo:paragraph-rsid="001ce4db"/>
     </style:style>
-    <style:style style:name="P44" style:family="paragraph" style:parent-style-name="Standard" style:list-style-name="L27">
+    <style:style style:name="P39" style:family="paragraph" style:parent-style-name="Standard" style:list-style-name="L27">
       <loext:graphic-properties draw:fill="none" draw:fill-color="#729fcf"/>
       <style:paragraph-properties fo:margin-left="2.2cm" fo:margin-right="0cm" fo:margin-top="0cm" fo:margin-bottom="0cm" loext:contextual-spacing="false" fo:line-height="150%" fo:text-align="justify" style:justify-single-word="false" fo:text-indent="-0.6cm" style:auto-text-indent="false" fo:background-color="transparent">
         <style:tab-stops/>
       </style:paragraph-properties>
     </style:style>
-    <style:style style:name="P45" style:family="paragraph" style:parent-style-name="Standard" style:list-style-name="L27">
+    <style:style style:name="P40" style:family="paragraph" style:parent-style-name="Standard" style:list-style-name="L27">
       <loext:graphic-properties draw:fill="none" draw:fill-color="#729fcf"/>
       <style:paragraph-properties fo:margin-left="2.2cm" fo:margin-right="0cm" fo:margin-top="0cm" fo:margin-bottom="0cm" loext:contextual-spacing="false" fo:line-height="150%" fo:text-align="justify" style:justify-single-word="false" fo:text-indent="-0.6cm" style:auto-text-indent="false" fo:background-color="transparent">
         <style:tab-stops/>
       </style:paragraph-properties>
       <style:text-properties officeooo:paragraph-rsid="003e52e5"/>
     </style:style>
-    <style:style style:name="P46" style:family="paragraph" style:parent-style-name="Standard" style:list-style-name="L27">
+    <style:style style:name="P41" style:family="paragraph" style:parent-style-name="Standard" style:list-style-name="L27">
+      <loext:graphic-properties draw:fill="none" draw:fill-color="#729fcf"/>
+      <style:paragraph-properties fo:margin-left="2.2cm" fo:margin-right="0cm" fo:margin-top="0cm" fo:margin-bottom="0cm" loext:contextual-spacing="false" fo:line-height="150%" fo:text-align="justify" style:justify-single-word="false" fo:text-indent="-0.6cm" style:auto-text-indent="false" fo:background-color="transparent">
+        <style:tab-stops/>
+      </style:paragraph-properties>
+      <style:text-properties officeooo:paragraph-rsid="00638f81"/>
+    </style:style>
+    <style:style style:name="P42" style:family="paragraph" style:parent-style-name="Standard" style:list-style-name="L27">
       <loext:graphic-properties draw:fill="none" draw:fill-color="#729fcf"/>
       <style:paragraph-properties fo:margin-left="2.2cm" fo:margin-right="0cm" fo:margin-top="0cm" fo:margin-bottom="0cm" loext:contextual-spacing="false" fo:line-height="150%" fo:text-align="justify" style:justify-single-word="false" fo:text-indent="-0.6cm" style:auto-text-indent="false" fo:background-color="transparent">
         <style:tab-stops>
@@ -250,141 +247,213 @@
       </style:paragraph-properties>
       <style:text-properties style:font-name="Liberation Serif"/>
     </style:style>
-    <style:style style:name="P47" style:family="paragraph" style:parent-style-name="Standard" style:list-style-name="L3" style:master-page-name="">
+    <style:style style:name="P43" style:family="paragraph" style:parent-style-name="Standard" style:list-style-name="L2">
+      <loext:graphic-properties draw:fill="none"/>
+      <style:paragraph-properties fo:margin-left="2.2cm" fo:margin-right="0cm" fo:margin-top="0cm" fo:margin-bottom="0cm" loext:contextual-spacing="false" fo:line-height="150%" fo:text-align="justify" style:justify-single-word="false" fo:text-indent="-0.6cm" style:auto-text-indent="false" fo:background-color="transparent"/>
+      <style:text-properties officeooo:rsid="0062737c" officeooo:paragraph-rsid="0062737c"/>
+    </style:style>
+    <style:style style:name="P44" style:family="paragraph" style:parent-style-name="Standard" style:list-style-name="L21" style:master-page-name="">
+      <loext:graphic-properties draw:fill="none"/>
+      <style:paragraph-properties fo:margin-left="2.2cm" fo:margin-right="0cm" fo:margin-top="0cm" fo:margin-bottom="0cm" loext:contextual-spacing="false" fo:line-height="150%" fo:text-align="justify" style:justify-single-word="false" fo:text-indent="-0.6cm" style:auto-text-indent="false" style:page-number="auto" fo:background-color="transparent"/>
+      <style:text-properties officeooo:paragraph-rsid="0057f955"/>
+    </style:style>
+    <style:style style:name="P45" style:family="paragraph" style:parent-style-name="Standard" style:list-style-name="L27" style:master-page-name="">
+      <loext:graphic-properties draw:fill="none" draw:fill-color="#729fcf"/>
+      <style:paragraph-properties fo:margin-left="2.2cm" fo:margin-right="0cm" fo:margin-top="0cm" fo:margin-bottom="0cm" loext:contextual-spacing="false" fo:line-height="150%" fo:text-align="justify" style:justify-single-word="false" fo:text-indent="-0.6cm" style:auto-text-indent="false" style:page-number="auto" fo:background-color="transparent">
+        <style:tab-stops/>
+      </style:paragraph-properties>
+      <style:text-properties officeooo:paragraph-rsid="003e52e5"/>
+    </style:style>
+    <style:style style:name="P46" style:family="paragraph" style:parent-style-name="Standard" style:list-style-name="L3" style:master-page-name="">
       <loext:graphic-properties draw:fill="none"/>
       <style:paragraph-properties fo:margin-left="2.3cm" fo:margin-right="0cm" fo:margin-top="0cm" fo:margin-bottom="0cm" loext:contextual-spacing="false" fo:line-height="150%" fo:text-align="justify" style:justify-single-word="false" fo:text-indent="-0.6cm" style:auto-text-indent="false" style:page-number="auto" fo:background-color="transparent"/>
       <style:text-properties officeooo:paragraph-rsid="001ce4db"/>
     </style:style>
-    <style:style style:name="P48" style:family="paragraph" style:parent-style-name="Standard" style:list-style-name="L4" style:master-page-name="">
+    <style:style style:name="P47" style:family="paragraph" style:parent-style-name="Standard" style:list-style-name="L4" style:master-page-name="">
       <loext:graphic-properties draw:fill="none"/>
       <style:paragraph-properties fo:margin-left="2.3cm" fo:margin-right="0cm" fo:margin-top="0cm" fo:margin-bottom="0cm" loext:contextual-spacing="false" fo:line-height="150%" fo:text-align="justify" style:justify-single-word="false" fo:text-indent="-0.6cm" style:auto-text-indent="false" style:page-number="auto" fo:background-color="transparent"/>
       <style:text-properties officeooo:paragraph-rsid="001ce4db"/>
     </style:style>
-    <style:style style:name="P49" style:family="paragraph" style:parent-style-name="Standard" style:list-style-name="L5" style:master-page-name="">
+    <style:style style:name="P48" style:family="paragraph" style:parent-style-name="Standard" style:list-style-name="L5" style:master-page-name="">
       <loext:graphic-properties draw:fill="none"/>
       <style:paragraph-properties fo:margin-left="2.3cm" fo:margin-right="0cm" fo:margin-top="0cm" fo:margin-bottom="0cm" loext:contextual-spacing="false" fo:line-height="150%" fo:text-align="justify" style:justify-single-word="false" fo:text-indent="-0.6cm" style:auto-text-indent="false" style:page-number="auto" fo:background-color="transparent"/>
       <style:text-properties officeooo:paragraph-rsid="001ce4db"/>
     </style:style>
-    <style:style style:name="P50" style:family="paragraph" style:parent-style-name="Standard" style:list-style-name="L12" style:master-page-name="">
+    <style:style style:name="P49" style:family="paragraph" style:parent-style-name="Standard" style:list-style-name="L12" style:master-page-name="">
       <loext:graphic-properties draw:fill="none"/>
       <style:paragraph-properties fo:margin-left="2.3cm" fo:margin-right="0cm" fo:margin-top="0cm" fo:margin-bottom="0cm" loext:contextual-spacing="false" fo:line-height="150%" fo:text-align="justify" style:justify-single-word="false" fo:text-indent="-0.6cm" style:auto-text-indent="false" style:page-number="auto" fo:background-color="transparent"/>
       <style:text-properties officeooo:paragraph-rsid="001ce4db"/>
     </style:style>
-    <style:style style:name="P51" style:family="paragraph" style:parent-style-name="Standard" style:list-style-name="L13" style:master-page-name="">
+    <style:style style:name="P50" style:family="paragraph" style:parent-style-name="Standard" style:list-style-name="L13" style:master-page-name="">
       <loext:graphic-properties draw:fill="none"/>
       <style:paragraph-properties fo:margin-left="2.3cm" fo:margin-right="0cm" fo:margin-top="0cm" fo:margin-bottom="0cm" loext:contextual-spacing="false" fo:line-height="150%" fo:text-align="justify" style:justify-single-word="false" fo:text-indent="-0.6cm" style:auto-text-indent="false" style:page-number="auto" fo:background-color="transparent"/>
       <style:text-properties officeooo:paragraph-rsid="001ce4db"/>
     </style:style>
-    <style:style style:name="P52" style:family="paragraph" style:parent-style-name="Standard" style:list-style-name="L14" style:master-page-name="">
+    <style:style style:name="P51" style:family="paragraph" style:parent-style-name="Standard" style:list-style-name="L14" style:master-page-name="">
       <loext:graphic-properties draw:fill="none"/>
       <style:paragraph-properties fo:margin-left="2.3cm" fo:margin-right="0cm" fo:margin-top="0cm" fo:margin-bottom="0cm" loext:contextual-spacing="false" fo:line-height="150%" fo:text-align="justify" style:justify-single-word="false" fo:text-indent="-0.6cm" style:auto-text-indent="false" style:page-number="auto" fo:background-color="transparent"/>
       <style:text-properties officeooo:paragraph-rsid="001ce4db"/>
     </style:style>
-    <style:style style:name="P53" style:family="paragraph" style:parent-style-name="Standard" style:list-style-name="L15" style:master-page-name="">
+    <style:style style:name="P52" style:family="paragraph" style:parent-style-name="Standard" style:list-style-name="L16" style:master-page-name="">
       <loext:graphic-properties draw:fill="none"/>
       <style:paragraph-properties fo:margin-left="2.3cm" fo:margin-right="0cm" fo:margin-top="0cm" fo:margin-bottom="0cm" loext:contextual-spacing="false" fo:line-height="150%" fo:text-align="justify" style:justify-single-word="false" fo:text-indent="-0.6cm" style:auto-text-indent="false" style:page-number="auto" fo:background-color="transparent"/>
       <style:text-properties officeooo:paragraph-rsid="001ce4db"/>
     </style:style>
-    <style:style style:name="P54" style:family="paragraph" style:parent-style-name="Standard" style:list-style-name="L16" style:master-page-name="">
+    <style:style style:name="P53" style:family="paragraph" style:parent-style-name="Standard" style:list-style-name="L19" style:master-page-name="">
       <loext:graphic-properties draw:fill="none"/>
       <style:paragraph-properties fo:margin-left="2.3cm" fo:margin-right="0cm" fo:margin-top="0cm" fo:margin-bottom="0cm" loext:contextual-spacing="false" fo:line-height="150%" fo:text-align="justify" style:justify-single-word="false" fo:text-indent="-0.6cm" style:auto-text-indent="false" style:page-number="auto" fo:background-color="transparent"/>
       <style:text-properties officeooo:paragraph-rsid="001ce4db"/>
     </style:style>
-    <style:style style:name="P55" style:family="paragraph" style:parent-style-name="Standard" style:list-style-name="L19" style:master-page-name="">
+    <style:style style:name="P54" style:family="paragraph" style:parent-style-name="Standard" style:list-style-name="L25" style:master-page-name="">
       <loext:graphic-properties draw:fill="none"/>
       <style:paragraph-properties fo:margin-left="2.3cm" fo:margin-right="0cm" fo:margin-top="0cm" fo:margin-bottom="0cm" loext:contextual-spacing="false" fo:line-height="150%" fo:text-align="justify" style:justify-single-word="false" fo:text-indent="-0.6cm" style:auto-text-indent="false" style:page-number="auto" fo:background-color="transparent"/>
       <style:text-properties officeooo:paragraph-rsid="001ce4db"/>
     </style:style>
-    <style:style style:name="P56" style:family="paragraph" style:parent-style-name="Standard" style:list-style-name="L22" style:master-page-name="">
-      <loext:graphic-properties draw:fill="none"/>
-      <style:paragraph-properties fo:margin-left="2.3cm" fo:margin-right="0cm" fo:margin-top="0cm" fo:margin-bottom="0cm" loext:contextual-spacing="false" fo:line-height="150%" fo:text-align="justify" style:justify-single-word="false" fo:text-indent="-0.6cm" style:auto-text-indent="false" style:page-number="auto" fo:background-color="transparent"/>
-      <style:text-properties officeooo:paragraph-rsid="001ce4db"/>
-    </style:style>
-    <style:style style:name="P57" style:family="paragraph" style:parent-style-name="Standard" style:list-style-name="L25" style:master-page-name="">
-      <loext:graphic-properties draw:fill="none"/>
-      <style:paragraph-properties fo:margin-left="2.3cm" fo:margin-right="0cm" fo:margin-top="0cm" fo:margin-bottom="0cm" loext:contextual-spacing="false" fo:line-height="150%" fo:text-align="justify" style:justify-single-word="false" fo:text-indent="-0.6cm" style:auto-text-indent="false" style:page-number="auto" fo:background-color="transparent"/>
-      <style:text-properties officeooo:paragraph-rsid="001ce4db"/>
-    </style:style>
-    <style:style style:name="P58" style:family="paragraph" style:parent-style-name="Standard" style:list-style-name="L26" style:master-page-name="">
-      <loext:graphic-properties draw:fill="none"/>
-      <style:paragraph-properties fo:margin-left="2.3cm" fo:margin-right="0cm" fo:margin-top="0cm" fo:margin-bottom="0cm" loext:contextual-spacing="false" fo:line-height="150%" fo:text-align="justify" style:justify-single-word="false" fo:text-indent="-0.6cm" style:auto-text-indent="false" style:page-number="auto" fo:background-color="transparent"/>
-      <style:text-properties officeooo:paragraph-rsid="001ce4db"/>
-    </style:style>
-    <style:style style:name="P59" style:family="paragraph" style:parent-style-name="Standard" style:list-style-name="L4">
+    <style:style style:name="P55" style:family="paragraph" style:parent-style-name="Standard" style:list-style-name="L4">
       <loext:graphic-properties draw:fill="none"/>
       <style:paragraph-properties fo:margin-left="2.3cm" fo:margin-right="0cm" fo:margin-top="0cm" fo:margin-bottom="0cm" loext:contextual-spacing="false" fo:line-height="150%" fo:text-align="justify" style:justify-single-word="false" fo:text-indent="-0.6cm" style:auto-text-indent="false" fo:background-color="transparent"/>
       <style:text-properties officeooo:paragraph-rsid="001ce4db"/>
     </style:style>
-    <style:style style:name="P60" style:family="paragraph" style:parent-style-name="Standard" style:list-style-name="L12">
+    <style:style style:name="P56" style:family="paragraph" style:parent-style-name="Standard" style:list-style-name="L12">
       <loext:graphic-properties draw:fill="none"/>
       <style:paragraph-properties fo:margin-left="2.3cm" fo:margin-right="0cm" fo:margin-top="0cm" fo:margin-bottom="0cm" loext:contextual-spacing="false" fo:line-height="150%" fo:text-align="justify" style:justify-single-word="false" fo:text-indent="-0.6cm" style:auto-text-indent="false" fo:background-color="transparent"/>
       <style:text-properties officeooo:paragraph-rsid="001ce4db"/>
     </style:style>
-    <style:style style:name="P61" style:family="paragraph" style:parent-style-name="Standard" style:list-style-name="L14">
+    <style:style style:name="P57" style:family="paragraph" style:parent-style-name="Standard" style:list-style-name="L14">
       <loext:graphic-properties draw:fill="none"/>
       <style:paragraph-properties fo:margin-left="2.3cm" fo:margin-right="0cm" fo:margin-top="0cm" fo:margin-bottom="0cm" loext:contextual-spacing="false" fo:line-height="150%" fo:text-align="justify" style:justify-single-word="false" fo:text-indent="-0.6cm" style:auto-text-indent="false" fo:background-color="transparent"/>
       <style:text-properties officeooo:paragraph-rsid="001ce4db"/>
     </style:style>
-    <style:style style:name="P62" style:family="paragraph" style:parent-style-name="Standard" style:list-style-name="L16">
+    <style:style style:name="P58" style:family="paragraph" style:parent-style-name="Standard" style:list-style-name="L16">
       <loext:graphic-properties draw:fill="none"/>
       <style:paragraph-properties fo:margin-left="2.3cm" fo:margin-right="0cm" fo:margin-top="0cm" fo:margin-bottom="0cm" loext:contextual-spacing="false" fo:line-height="150%" fo:text-align="justify" style:justify-single-word="false" fo:text-indent="-0.6cm" style:auto-text-indent="false" fo:background-color="transparent"/>
       <style:text-properties officeooo:paragraph-rsid="001ce4db"/>
     </style:style>
-    <style:style style:name="P63" style:family="paragraph" style:parent-style-name="Standard" style:list-style-name="L22">
+    <style:style style:name="P59" style:family="paragraph" style:parent-style-name="Standard" style:list-style-name="L26">
       <loext:graphic-properties draw:fill="none"/>
       <style:paragraph-properties fo:margin-left="2.3cm" fo:margin-right="0cm" fo:margin-top="0cm" fo:margin-bottom="0cm" loext:contextual-spacing="false" fo:line-height="150%" fo:text-align="justify" style:justify-single-word="false" fo:text-indent="-0.6cm" style:auto-text-indent="false" fo:background-color="transparent"/>
       <style:text-properties officeooo:paragraph-rsid="001ce4db"/>
     </style:style>
-    <style:style style:name="P64" style:family="paragraph" style:parent-style-name="Standard" style:list-style-name="L26">
+    <style:style style:name="P60" style:family="paragraph" style:parent-style-name="Standard" style:list-style-name="L28">
       <loext:graphic-properties draw:fill="none"/>
       <style:paragraph-properties fo:margin-left="2.3cm" fo:margin-right="0cm" fo:margin-top="0cm" fo:margin-bottom="0cm" loext:contextual-spacing="false" fo:line-height="150%" fo:text-align="justify" style:justify-single-word="false" fo:text-indent="-0.6cm" style:auto-text-indent="false" fo:background-color="transparent"/>
-      <style:text-properties officeooo:paragraph-rsid="001ce4db"/>
-    </style:style>
-    <style:style style:name="P65" style:family="paragraph" style:parent-style-name="Standard" style:list-style-name="L14">
+      <style:text-properties officeooo:paragraph-rsid="0057f955"/>
+    </style:style>
+    <style:style style:name="P61" style:family="paragraph" style:parent-style-name="Standard" style:list-style-name="L14">
       <loext:graphic-properties draw:fill="none"/>
       <style:paragraph-properties fo:margin-left="2.3cm" fo:margin-right="0cm" fo:margin-top="0cm" fo:margin-bottom="0cm" loext:contextual-spacing="false" fo:line-height="150%" fo:text-align="justify" style:justify-single-word="false" fo:text-indent="-0.6cm" style:auto-text-indent="false" fo:background-color="transparent"/>
       <style:text-properties officeooo:rsid="0040cc8a" officeooo:paragraph-rsid="0040cc8a"/>
     </style:style>
-    <style:style style:name="P66" style:family="paragraph" style:parent-style-name="Standard" style:list-style-name="L10" style:master-page-name="">
+    <style:style style:name="P62" style:family="paragraph" style:parent-style-name="Standard" style:list-style-name="L28" style:master-page-name="">
+      <loext:graphic-properties draw:fill="none"/>
+      <style:paragraph-properties fo:margin-left="2.3cm" fo:margin-right="0cm" fo:margin-top="0cm" fo:margin-bottom="0cm" loext:contextual-spacing="false" fo:line-height="150%" fo:text-align="justify" style:justify-single-word="false" fo:text-indent="-0.6cm" style:auto-text-indent="false" style:page-number="auto" fo:background-color="transparent"/>
+      <style:text-properties officeooo:paragraph-rsid="0057f955"/>
+    </style:style>
+    <style:style style:name="P63" style:family="paragraph" style:parent-style-name="Standard" style:list-style-name="L26" style:master-page-name="">
+      <loext:graphic-properties draw:fill="none"/>
+      <style:paragraph-properties fo:margin-left="2.3cm" fo:margin-right="0cm" fo:margin-top="0cm" fo:margin-bottom="0cm" loext:contextual-spacing="false" fo:line-height="150%" fo:text-align="justify" style:justify-single-word="false" fo:text-indent="-0.6cm" style:auto-text-indent="false" style:page-number="auto" fo:background-color="transparent"/>
+      <style:text-properties officeooo:rsid="005aeddc" officeooo:paragraph-rsid="005aeddc"/>
+    </style:style>
+    <style:style style:name="P64" style:family="paragraph" style:parent-style-name="Standard" style:list-style-name="L10" style:master-page-name="">
       <loext:graphic-properties draw:fill="none"/>
       <style:paragraph-properties fo:margin-left="2.101cm" fo:margin-right="0cm" fo:margin-top="0cm" fo:margin-bottom="0cm" loext:contextual-spacing="false" fo:line-height="150%" fo:text-align="justify" style:justify-single-word="false" fo:text-indent="-0.6cm" style:auto-text-indent="false" style:page-number="auto" fo:background-color="transparent"/>
       <style:text-properties officeooo:paragraph-rsid="001ce4db"/>
     </style:style>
-    <style:style style:name="P67" style:family="paragraph" style:parent-style-name="Standard" style:list-style-name="L11" style:master-page-name="">
+    <style:style style:name="P65" style:family="paragraph" style:parent-style-name="Standard" style:list-style-name="L11" style:master-page-name="">
       <loext:graphic-properties draw:fill="none"/>
       <style:paragraph-properties fo:margin-left="2.101cm" fo:margin-right="0cm" fo:margin-top="0cm" fo:margin-bottom="0cm" loext:contextual-spacing="false" fo:line-height="150%" fo:text-align="justify" style:justify-single-word="false" fo:text-indent="-0.6cm" style:auto-text-indent="false" style:page-number="auto" fo:background-color="transparent"/>
       <style:text-properties officeooo:paragraph-rsid="001ce4db"/>
     </style:style>
-    <style:style style:name="P68" style:family="paragraph" style:parent-style-name="Standard" style:list-style-name="L10">
+    <style:style style:name="P66" style:family="paragraph" style:parent-style-name="Standard" style:list-style-name="L10">
       <loext:graphic-properties draw:fill="none"/>
       <style:paragraph-properties fo:margin-left="2.101cm" fo:margin-right="0cm" fo:margin-top="0cm" fo:margin-bottom="0cm" loext:contextual-spacing="false" fo:line-height="150%" fo:text-align="justify" style:justify-single-word="false" fo:text-indent="-0.6cm" style:auto-text-indent="false" fo:background-color="transparent"/>
       <style:text-properties officeooo:paragraph-rsid="001ce4db"/>
     </style:style>
-    <style:style style:name="P69" style:family="paragraph" style:parent-style-name="Standard" style:list-style-name="L23" style:master-page-name="">
+    <style:style style:name="P67" style:family="paragraph" style:parent-style-name="Standard" style:list-style-name="L23" style:master-page-name="">
       <loext:graphic-properties draw:fill="none"/>
       <style:paragraph-properties fo:margin-left="2.401cm" fo:margin-right="0cm" fo:margin-top="0cm" fo:margin-bottom="0cm" loext:contextual-spacing="false" fo:line-height="150%" fo:text-align="justify" style:justify-single-word="false" fo:text-indent="-0.6cm" style:auto-text-indent="false" style:page-number="auto" fo:background-color="transparent"/>
       <style:text-properties officeooo:paragraph-rsid="001ce4db"/>
     </style:style>
-    <style:style style:name="P70" style:family="paragraph" style:parent-style-name="Standard" style:master-page-name="">
-      <loext:graphic-properties draw:fill="none"/>
-      <style:paragraph-properties fo:margin-left="6.399cm" fo:margin-right="0cm" fo:margin-top="0cm" fo:margin-bottom="0cm" loext:contextual-spacing="false" fo:line-height="0.497cm" fo:text-align="justify" style:justify-single-word="false" fo:text-indent="0cm" style:auto-text-indent="false" style:page-number="auto" fo:background-color="transparent">
-        <style:tab-stops/>
-      </style:paragraph-properties>
+    <style:style style:name="P68" style:family="paragraph" style:parent-style-name="Standard" style:list-style-name="L15" style:master-page-name="">
+      <loext:graphic-properties draw:fill="none" draw:fill-color="#729fcf"/>
+      <style:paragraph-properties fo:margin-left="2.401cm" fo:margin-right="0cm" fo:margin-top="0cm" fo:margin-bottom="0cm" loext:contextual-spacing="false" fo:line-height="150%" fo:text-align="justify" style:justify-single-word="false" fo:text-indent="-0.6cm" style:auto-text-indent="false" style:page-number="auto" fo:background-color="transparent"/>
+      <style:text-properties officeooo:paragraph-rsid="0057f955"/>
+    </style:style>
+    <style:style style:name="P69" style:family="paragraph" style:parent-style-name="Standard" style:master-page-name="">
+      <loext:graphic-properties draw:fill="none" draw:fill-color="#729fcf"/>
+      <style:paragraph-properties fo:margin-left="3.2cm" fo:margin-right="0cm" fo:margin-top="0cm" fo:margin-bottom="0cm" loext:contextual-spacing="false" fo:line-height="150%" fo:text-align="justify" style:justify-single-word="false" fo:text-indent="-1.6cm" style:auto-text-indent="false" style:page-number="auto" fo:background-color="transparent"/>
+      <style:text-properties officeooo:rsid="0044d7e0" officeooo:paragraph-rsid="0044d7e0"/>
+    </style:style>
+    <style:style style:name="P70" style:family="paragraph" style:parent-style-name="Standard">
+      <loext:graphic-properties draw:fill="none" draw:fill-color="#729fcf"/>
+      <style:paragraph-properties fo:margin-left="3.2cm" fo:margin-right="0cm" fo:margin-top="0cm" fo:margin-bottom="0cm" loext:contextual-spacing="false" fo:line-height="150%" fo:text-align="justify" style:justify-single-word="false" fo:text-indent="-1.6cm" style:auto-text-indent="false" fo:background-color="transparent"/>
       <style:text-properties officeooo:rsid="00456068" officeooo:paragraph-rsid="00456068"/>
     </style:style>
-    <style:style style:name="P71" style:family="paragraph" style:parent-style-name="Heading_20_1" style:list-style-name="">
-      <style:text-properties officeooo:rsid="00456068" officeooo:paragraph-rsid="00456068"/>
-    </style:style>
-    <style:style style:name="P72" style:family="paragraph" style:parent-style-name="Heading_20_1" style:master-page-name="Index">
+    <style:style style:name="P71" style:family="paragraph" style:parent-style-name="Standard">
+      <loext:graphic-properties draw:fill="none" draw:fill-color="#729fcf"/>
+      <style:paragraph-properties fo:margin-left="3.2cm" fo:margin-right="0cm" fo:margin-top="0cm" fo:margin-bottom="0cm" loext:contextual-spacing="false" fo:line-height="150%" fo:text-align="justify" style:justify-single-word="false" fo:text-indent="-1.6cm" style:auto-text-indent="false" fo:background-color="transparent"/>
+      <style:text-properties officeooo:rsid="0045aa8a" officeooo:paragraph-rsid="0045aa8a"/>
+    </style:style>
+    <style:style style:name="P72" style:family="paragraph" style:parent-style-name="Standard">
+      <loext:graphic-properties draw:fill="none" draw:fill-color="#729fcf"/>
+      <style:paragraph-properties fo:margin-left="3.2cm" fo:margin-right="0cm" fo:margin-top="0cm" fo:margin-bottom="0cm" loext:contextual-spacing="false" fo:line-height="150%" fo:text-align="justify" style:justify-single-word="false" fo:text-indent="-1.6cm" style:auto-text-indent="false" fo:background-color="transparent"/>
+      <style:text-properties officeooo:rsid="004789f5" officeooo:paragraph-rsid="004789f5"/>
+    </style:style>
+    <style:style style:name="P73" style:family="paragraph" style:parent-style-name="Standard">
+      <loext:graphic-properties draw:fill="none" draw:fill-color="#729fcf"/>
+      <style:paragraph-properties fo:margin-left="3.2cm" fo:margin-right="0cm" fo:margin-top="0cm" fo:margin-bottom="0cm" loext:contextual-spacing="false" fo:line-height="150%" fo:text-align="justify" style:justify-single-word="false" fo:text-indent="-1.6cm" style:auto-text-indent="false" fo:background-color="transparent"/>
+      <style:text-properties officeooo:rsid="0048d06f" officeooo:paragraph-rsid="0048d06f"/>
+    </style:style>
+    <style:style style:name="P74" style:family="paragraph" style:parent-style-name="Standard">
+      <loext:graphic-properties draw:fill="none" draw:fill-color="#729fcf"/>
+      <style:paragraph-properties fo:margin-left="3.2cm" fo:margin-right="0cm" fo:margin-top="0cm" fo:margin-bottom="0cm" loext:contextual-spacing="false" fo:line-height="150%" fo:text-align="justify" style:justify-single-word="false" fo:text-indent="-1.6cm" style:auto-text-indent="false" fo:background-color="transparent"/>
+      <style:text-properties officeooo:rsid="004977b6" officeooo:paragraph-rsid="004977b6"/>
+    </style:style>
+    <style:style style:name="P75" style:family="paragraph" style:parent-style-name="Standard">
+      <loext:graphic-properties draw:fill="none" draw:fill-color="#729fcf"/>
+      <style:paragraph-properties fo:margin-left="3.2cm" fo:margin-right="0cm" fo:margin-top="0cm" fo:margin-bottom="0cm" loext:contextual-spacing="false" fo:line-height="150%" fo:text-align="justify" style:justify-single-word="false" fo:text-indent="-1.6cm" style:auto-text-indent="false" fo:background-color="transparent"/>
+      <style:text-properties officeooo:rsid="0049b26e" officeooo:paragraph-rsid="0049b26e"/>
+    </style:style>
+    <style:style style:name="P76" style:family="paragraph" style:parent-style-name="Standard">
+      <loext:graphic-properties draw:fill="none" draw:fill-color="#729fcf"/>
+      <style:paragraph-properties fo:margin-left="3.2cm" fo:margin-right="0cm" fo:margin-top="0cm" fo:margin-bottom="0cm" loext:contextual-spacing="false" fo:line-height="150%" fo:text-align="justify" style:justify-single-word="false" fo:text-indent="-1.6cm" style:auto-text-indent="false" fo:background-color="transparent"/>
+      <style:text-properties officeooo:rsid="004bee09" officeooo:paragraph-rsid="004bee09"/>
+    </style:style>
+    <style:style style:name="P77" style:family="paragraph" style:parent-style-name="Standard">
+      <loext:graphic-properties draw:fill="none" draw:fill-color="#729fcf"/>
+      <style:paragraph-properties fo:margin-left="3.2cm" fo:margin-right="0cm" fo:margin-top="0cm" fo:margin-bottom="0cm" loext:contextual-spacing="false" fo:line-height="150%" fo:text-align="justify" style:justify-single-word="false" fo:text-indent="-1.6cm" style:auto-text-indent="false" fo:background-color="transparent"/>
+      <style:text-properties officeooo:rsid="004dd4d3" officeooo:paragraph-rsid="004dd4d3"/>
+    </style:style>
+    <style:style style:name="P78" style:family="paragraph" style:parent-style-name="Standard">
+      <loext:graphic-properties draw:fill="none" draw:fill-color="#729fcf"/>
+      <style:paragraph-properties fo:margin-left="3.2cm" fo:margin-right="0cm" fo:margin-top="0cm" fo:margin-bottom="0cm" loext:contextual-spacing="false" fo:line-height="150%" fo:text-align="justify" style:justify-single-word="false" fo:text-indent="-1.6cm" style:auto-text-indent="false" fo:background-color="transparent"/>
+      <style:text-properties officeooo:rsid="004f48e9" officeooo:paragraph-rsid="004f48e9"/>
+    </style:style>
+    <style:style style:name="P79" style:family="paragraph" style:parent-style-name="Standard">
+      <loext:graphic-properties draw:fill="none" draw:fill-color="#729fcf"/>
+      <style:paragraph-properties fo:margin-left="3.2cm" fo:margin-right="0cm" fo:margin-top="0cm" fo:margin-bottom="0cm" loext:contextual-spacing="false" fo:line-height="150%" fo:text-align="justify" style:justify-single-word="false" fo:text-indent="-1.6cm" style:auto-text-indent="false" fo:background-color="transparent"/>
+      <style:text-properties style:text-underline-style="none" officeooo:rsid="005159e6" officeooo:paragraph-rsid="005159e6"/>
+    </style:style>
+    <style:style style:name="P80" style:family="paragraph" style:parent-style-name="Standard">
+      <loext:graphic-properties draw:fill="none" draw:fill-color="#729fcf"/>
+      <style:paragraph-properties fo:margin-left="3.2cm" fo:margin-right="0cm" fo:margin-top="0cm" fo:margin-bottom="0cm" loext:contextual-spacing="false" fo:line-height="150%" fo:text-align="justify" style:justify-single-word="false" fo:text-indent="-1.6cm" style:auto-text-indent="false" fo:background-color="transparent"/>
+      <style:text-properties style:text-underline-style="none" officeooo:rsid="005524a9" officeooo:paragraph-rsid="005524a9"/>
+    </style:style>
+    <style:style style:name="P81" style:family="paragraph" style:parent-style-name="Standard">
+      <loext:graphic-properties draw:fill="none" draw:fill-color="#729fcf"/>
+      <style:paragraph-properties fo:margin-left="3.2cm" fo:margin-right="0cm" fo:margin-top="0cm" fo:margin-bottom="0cm" loext:contextual-spacing="false" fo:line-height="150%" fo:text-align="justify" style:justify-single-word="false" fo:text-indent="-1.6cm" style:auto-text-indent="false" fo:background-color="transparent"/>
+      <style:text-properties style:text-underline-style="none" officeooo:rsid="00553114" officeooo:paragraph-rsid="00553114"/>
+    </style:style>
+    <style:style style:name="P82" style:family="paragraph" style:parent-style-name="Heading_20_1" style:master-page-name="Index">
       <style:paragraph-properties style:page-number="3"/>
     </style:style>
-    <style:style style:name="P73" style:family="paragraph" style:parent-style-name="Heading_20_1">
+    <style:style style:name="P83" style:family="paragraph" style:parent-style-name="Heading_20_1">
       <style:paragraph-properties fo:break-before="page"/>
     </style:style>
-    <style:style style:name="P74" style:family="paragraph" style:parent-style-name="Heading_20_1" style:master-page-name="Landscape">
+    <style:style style:name="P84" style:family="paragraph" style:parent-style-name="Heading_20_1" style:master-page-name="Landscape">
       <style:paragraph-properties style:page-number="auto"/>
     </style:style>
-    <style:style style:name="P75" style:family="paragraph" style:parent-style-name="Heading_20_2" style:master-page-name="Index">
+    <style:style style:name="P85" style:family="paragraph" style:parent-style-name="Heading_20_2" style:master-page-name="Index">
       <style:paragraph-properties style:page-number="auto"/>
     </style:style>
     <style:style style:name="T1" style:family="text">
@@ -469,163 +538,223 @@
       <style:text-properties fo:font-style="italic" officeooo:rsid="00438899" style:font-style-asian="italic" style:font-style-complex="italic"/>
     </style:style>
     <style:style style:name="T28" style:family="text">
-      <style:text-properties fo:font-style="italic" officeooo:rsid="0043f540" style:font-style-asian="italic" style:font-style-complex="italic"/>
+      <style:text-properties fo:font-style="italic" officeooo:rsid="0029a517" style:font-style-asian="italic" style:font-style-complex="italic"/>
     </style:style>
     <style:style style:name="T29" style:family="text">
-      <style:text-properties fo:font-style="italic" officeooo:rsid="0029a517" style:font-style-asian="italic" style:font-style-complex="italic"/>
+      <style:text-properties officeooo:rsid="0043f540"/>
     </style:style>
     <style:style style:name="T30" style:family="text">
-      <style:text-properties officeooo:rsid="0043f540"/>
+      <style:text-properties officeooo:rsid="00454ff3"/>
     </style:style>
     <style:style style:name="T31" style:family="text">
-      <style:text-properties officeooo:rsid="00454ff3"/>
+      <style:text-properties fo:font-weight="bold" style:font-weight-asian="bold" style:font-weight-complex="bold"/>
     </style:style>
     <style:style style:name="T32" style:family="text">
-      <style:text-properties fo:font-weight="bold" style:font-weight-asian="bold" style:font-weight-complex="bold"/>
+      <style:text-properties fo:font-weight="bold" officeooo:rsid="00448d0e" style:font-weight-asian="bold" style:font-weight-complex="bold"/>
     </style:style>
     <style:style style:name="T33" style:family="text">
-      <style:text-properties fo:font-weight="bold" officeooo:rsid="00448d0e" style:font-weight-asian="bold" style:font-weight-complex="bold"/>
+      <style:text-properties fo:font-weight="bold" officeooo:rsid="00454ff3" style:font-weight-asian="bold" style:font-weight-complex="bold"/>
     </style:style>
     <style:style style:name="T34" style:family="text">
-      <style:text-properties fo:font-weight="bold" officeooo:rsid="00454ff3" style:font-weight-asian="bold" style:font-weight-complex="bold"/>
+      <style:text-properties fo:font-weight="bold" officeooo:rsid="00473524" style:font-weight-asian="bold" style:font-weight-complex="bold"/>
     </style:style>
     <style:style style:name="T35" style:family="text">
-      <style:text-properties fo:font-weight="bold" officeooo:rsid="00473524" style:font-weight-asian="bold" style:font-weight-complex="bold"/>
+      <style:text-properties fo:font-weight="bold" officeooo:rsid="00478b24" style:font-weight-asian="bold" style:font-weight-complex="bold"/>
     </style:style>
     <style:style style:name="T36" style:family="text">
-      <style:text-properties fo:font-weight="bold" officeooo:rsid="00478b24" style:font-weight-asian="bold" style:font-weight-complex="bold"/>
+      <style:text-properties fo:font-weight="bold" officeooo:rsid="00492aa5" style:font-weight-asian="bold" style:font-weight-complex="bold"/>
     </style:style>
     <style:style style:name="T37" style:family="text">
-      <style:text-properties fo:font-weight="bold" officeooo:rsid="00492aa5" style:font-weight-asian="bold" style:font-weight-complex="bold"/>
+      <style:text-properties fo:font-weight="bold" officeooo:rsid="004a862b" style:font-weight-asian="bold" style:font-weight-complex="bold"/>
     </style:style>
     <style:style style:name="T38" style:family="text">
-      <style:text-properties fo:font-weight="bold" officeooo:rsid="004a862b" style:font-weight-asian="bold" style:font-weight-complex="bold"/>
+      <style:text-properties fo:font-weight="bold" officeooo:rsid="0023b023" style:font-weight-asian="bold" style:font-weight-complex="bold"/>
     </style:style>
     <style:style style:name="T39" style:family="text">
-      <style:text-properties fo:font-weight="bold" officeooo:rsid="0023b023" style:font-weight-asian="bold" style:font-weight-complex="bold"/>
+      <style:text-properties fo:font-weight="bold" officeooo:rsid="004032ff" style:font-weight-asian="bold" style:font-weight-complex="bold"/>
     </style:style>
     <style:style style:name="T40" style:family="text">
-      <style:text-properties fo:font-weight="bold" officeooo:rsid="004032ff" style:font-weight-asian="bold" style:font-weight-complex="bold"/>
+      <style:text-properties fo:font-weight="bold" officeooo:rsid="003b51e0" style:font-weight-asian="bold" style:font-weight-complex="bold"/>
     </style:style>
     <style:style style:name="T41" style:family="text">
+      <style:text-properties fo:font-weight="bold" officeooo:rsid="005b6608" style:font-weight-asian="bold" style:font-weight-complex="bold"/>
+    </style:style>
+    <style:style style:name="T42" style:family="text">
+      <style:text-properties fo:font-weight="bold" officeooo:rsid="00638f81" style:font-weight-asian="bold" style:font-weight-complex="bold"/>
+    </style:style>
+    <style:style style:name="T43" style:family="text">
       <style:text-properties officeooo:rsid="00448d0e"/>
     </style:style>
-    <style:style style:name="T42" style:family="text">
+    <style:style style:name="T44" style:family="text">
       <style:text-properties officeooo:rsid="00492aa5"/>
     </style:style>
-    <style:style style:name="T43" style:family="text">
+    <style:style style:name="T45" style:family="text">
       <style:text-properties officeooo:rsid="00473524"/>
     </style:style>
-    <style:style style:name="T44" style:family="text">
+    <style:style style:name="T46" style:family="text">
       <style:text-properties officeooo:rsid="00478b24"/>
     </style:style>
-    <style:style style:name="T45" style:family="text">
+    <style:style style:name="T47" style:family="text">
       <style:text-properties officeooo:rsid="004a862b"/>
     </style:style>
-    <style:style style:name="T46" style:family="text">
+    <style:style style:name="T48" style:family="text">
       <style:text-properties officeooo:rsid="001e6298"/>
     </style:style>
-    <style:style style:name="T47" style:family="text">
+    <style:style style:name="T49" style:family="text">
       <style:text-properties officeooo:rsid="001f0688"/>
     </style:style>
-    <style:style style:name="T48" style:family="text">
+    <style:style style:name="T50" style:family="text">
       <style:text-properties officeooo:rsid="001f99d7"/>
     </style:style>
-    <style:style style:name="T49" style:family="text">
+    <style:style style:name="T51" style:family="text">
       <style:text-properties officeooo:rsid="00218adb"/>
     </style:style>
-    <style:style style:name="T50" style:family="text">
+    <style:style style:name="T52" style:family="text">
       <style:text-properties officeooo:rsid="002352df"/>
     </style:style>
-    <style:style style:name="T51" style:family="text">
+    <style:style style:name="T53" style:family="text">
       <style:text-properties officeooo:rsid="00235ae9"/>
     </style:style>
-    <style:style style:name="T52" style:family="text">
+    <style:style style:name="T54" style:family="text">
       <style:text-properties officeooo:rsid="0029a517"/>
     </style:style>
-    <style:style style:name="T53" style:family="text">
+    <style:style style:name="T55" style:family="text">
       <style:text-properties fo:font-style="normal" style:font-style-asian="normal" style:font-style-complex="normal"/>
     </style:style>
-    <style:style style:name="T54" style:family="text">
+    <style:style style:name="T56" style:family="text">
       <style:text-properties fo:font-style="normal" officeooo:rsid="004c77aa" style:font-style-asian="normal" style:font-style-complex="normal"/>
     </style:style>
-    <style:style style:name="T55" style:family="text">
+    <style:style style:name="T57" style:family="text">
       <style:text-properties fo:font-style="normal" officeooo:rsid="004032ff" style:font-style-asian="normal" style:font-style-complex="normal"/>
     </style:style>
-    <style:style style:name="T56" style:family="text">
-      <style:text-properties fo:font-style="normal" style:text-underline-style="solid" style:text-underline-width="auto" style:text-underline-color="font-color" style:font-style-asian="normal" style:font-style-complex="normal"/>
-    </style:style>
-    <style:style style:name="T57" style:family="text">
-      <style:text-properties fo:font-style="normal" style:text-underline-style="solid" style:text-underline-width="auto" style:text-underline-color="font-color" officeooo:rsid="004c77aa" style:font-style-asian="normal" style:font-style-complex="normal"/>
-    </style:style>
     <style:style style:name="T58" style:family="text">
+      <style:text-properties fo:font-style="normal" officeooo:rsid="00638f81" style:font-style-asian="normal" style:font-style-complex="normal"/>
+    </style:style>
+    <style:style style:name="T59" style:family="text">
+      <style:text-properties fo:font-style="normal" style:text-underline-style="solid" style:text-underline-width="auto" style:text-underline-color="font-color" officeooo:rsid="00638f81" style:font-style-asian="normal" style:font-style-complex="normal"/>
+    </style:style>
+    <style:style style:name="T60" style:family="text">
+      <style:text-properties fo:font-style="normal" style:text-underline-style="none" officeooo:rsid="00638f81" style:font-style-asian="normal" style:font-style-complex="normal"/>
+    </style:style>
+    <style:style style:name="T61" style:family="text">
+      <style:text-properties fo:font-style="normal" style:text-underline-style="none" fo:font-weight="bold" officeooo:rsid="00638f81" style:font-style-asian="normal" style:font-weight-asian="bold" style:font-style-complex="normal" style:font-weight-complex="bold"/>
+    </style:style>
+    <style:style style:name="T62" style:family="text">
+      <style:text-properties fo:font-style="normal" style:text-underline-style="none" fo:font-weight="normal" officeooo:rsid="00638f81" style:font-style-asian="normal" style:font-weight-asian="normal" style:font-style-complex="normal" style:font-weight-complex="normal"/>
+    </style:style>
+    <style:style style:name="T63" style:family="text">
       <style:text-properties officeooo:rsid="002ca8bd"/>
     </style:style>
-    <style:style style:name="T59" style:family="text">
+    <style:style style:name="T64" style:family="text">
       <style:text-properties style:font-name="Liberation Serif"/>
     </style:style>
-    <style:style style:name="T60" style:family="text">
+    <style:style style:name="T65" style:family="text">
       <style:text-properties style:font-name="Liberation Serif" officeooo:rsid="00454ff3"/>
     </style:style>
-    <style:style style:name="T61" style:family="text">
+    <style:style style:name="T66" style:family="text">
       <style:text-properties style:font-name="Liberation Serif" fo:font-weight="bold" style:font-weight-asian="bold" style:font-weight-complex="bold"/>
     </style:style>
-    <style:style style:name="T62" style:family="text">
+    <style:style style:name="T67" style:family="text">
       <style:text-properties style:font-name="Liberation Serif" officeooo:rsid="00235ae9"/>
     </style:style>
-    <style:style style:name="T63" style:family="text">
+    <style:style style:name="T68" style:family="text">
       <style:text-properties style:font-name="Liberation Serif" style:text-underline-style="solid" style:text-underline-width="auto" style:text-underline-color="font-color"/>
     </style:style>
-    <style:style style:name="T64" style:family="text">
+    <style:style style:name="T69" style:family="text">
       <style:text-properties style:font-name="Liberation Serif" style:text-underline-style="none"/>
     </style:style>
-    <style:style style:name="T65" style:family="text">
+    <style:style style:name="T70" style:family="text">
       <style:text-properties fo:font-size="12pt" fo:font-style="normal" fo:font-weight="normal" officeooo:rsid="0043f540" style:font-size-asian="12pt" style:font-style-asian="normal" style:font-weight-asian="normal" style:font-size-complex="12pt" style:font-style-complex="normal" style:font-weight-complex="normal"/>
     </style:style>
-    <style:style style:name="T66" style:family="text">
+    <style:style style:name="T71" style:family="text">
       <style:text-properties fo:font-size="12pt" fo:font-style="normal" fo:font-weight="normal" officeooo:rsid="00448d0e" style:font-size-asian="12pt" style:font-style-asian="normal" style:font-weight-asian="normal" style:font-size-complex="12pt" style:font-style-complex="normal" style:font-weight-complex="normal"/>
     </style:style>
-    <style:style style:name="T67" style:family="text">
+    <style:style style:name="T72" style:family="text">
       <style:text-properties fo:font-size="12pt" fo:font-style="normal" fo:font-weight="normal" officeooo:rsid="00454ff3" style:font-size-asian="12pt" style:font-style-asian="normal" style:font-weight-asian="normal" style:font-size-complex="12pt" style:font-style-complex="normal" style:font-weight-complex="normal"/>
     </style:style>
-    <style:style style:name="T68" style:family="text">
+    <style:style style:name="T73" style:family="text">
       <style:text-properties fo:font-size="12pt" fo:font-style="normal" fo:font-weight="normal" officeooo:rsid="00235ae9" style:font-size-asian="12pt" style:font-style-asian="normal" style:font-weight-asian="normal" style:font-size-complex="12pt" style:font-style-complex="normal" style:font-weight-complex="normal"/>
     </style:style>
-    <style:style style:name="T69" style:family="text">
+    <style:style style:name="T74" style:family="text">
+      <style:text-properties fo:font-size="12pt" fo:font-style="normal" fo:font-weight="normal" officeooo:rsid="005aeddc" style:font-size-asian="12pt" style:font-style-asian="normal" style:font-weight-asian="normal" style:font-size-complex="12pt" style:font-style-complex="normal" style:font-weight-complex="normal"/>
+    </style:style>
+    <style:style style:name="T75" style:family="text">
       <style:text-properties fo:font-size="12pt" fo:font-style="normal" fo:font-weight="bold" officeooo:rsid="0043f540" style:font-size-asian="12pt" style:font-style-asian="normal" style:font-weight-asian="bold" style:font-size-complex="12pt" style:font-style-complex="normal" style:font-weight-complex="bold"/>
     </style:style>
-    <style:style style:name="T70" style:family="text">
+    <style:style style:name="T76" style:family="text">
+      <style:text-properties fo:font-size="12pt" fo:font-style="normal" fo:font-weight="bold" officeooo:rsid="005aeddc" style:font-size-asian="12pt" style:font-style-asian="normal" style:font-weight-asian="bold" style:font-size-complex="12pt" style:font-style-complex="normal" style:font-weight-complex="bold"/>
+    </style:style>
+    <style:style style:name="T77" style:family="text">
       <style:text-properties fo:font-size="12pt" fo:font-style="normal" style:text-underline-style="solid" style:text-underline-width="auto" style:text-underline-color="font-color" fo:font-weight="normal" officeooo:rsid="0043f540" style:font-size-asian="12pt" style:font-style-asian="normal" style:font-weight-asian="normal" style:font-size-complex="12pt" style:font-style-complex="normal" style:font-weight-complex="normal"/>
     </style:style>
-    <style:style style:name="T71" style:family="text">
+    <style:style style:name="T78" style:family="text">
       <style:text-properties officeooo:rsid="003afb54"/>
     </style:style>
-    <style:style style:name="T72" style:family="text">
+    <style:style style:name="T79" style:family="text">
       <style:text-properties officeooo:rsid="003bc590"/>
     </style:style>
-    <style:style style:name="T73" style:family="text">
+    <style:style style:name="T80" style:family="text">
       <style:text-properties style:text-underline-style="solid" style:text-underline-width="auto" style:text-underline-color="font-color"/>
     </style:style>
-    <style:style style:name="T74" style:family="text">
+    <style:style style:name="T81" style:family="text">
       <style:text-properties style:text-underline-style="solid" style:text-underline-width="auto" style:text-underline-color="font-color" officeooo:rsid="00492aa5"/>
     </style:style>
-    <style:style style:name="T75" style:family="text">
-      <style:text-properties style:text-underline-style="solid" style:text-underline-width="auto" style:text-underline-color="font-color" officeooo:rsid="003c2e4e"/>
-    </style:style>
-    <style:style style:name="T76" style:family="text">
+    <style:style style:name="T82" style:family="text">
+      <style:text-properties style:text-underline-style="solid" style:text-underline-width="auto" style:text-underline-color="font-color" officeooo:rsid="004f48e9"/>
+    </style:style>
+    <style:style style:name="T83" style:family="text">
+      <style:text-properties style:text-underline-style="solid" style:text-underline-width="auto" style:text-underline-color="font-color" officeooo:rsid="0053e307"/>
+    </style:style>
+    <style:style style:name="T84" style:family="text">
+      <style:text-properties style:text-underline-style="solid" style:text-underline-width="auto" style:text-underline-color="font-color" officeooo:rsid="005fe4a5"/>
+    </style:style>
+    <style:style style:name="T85" style:family="text">
       <style:text-properties officeooo:rsid="0044d7e0"/>
     </style:style>
-    <style:style style:name="T77" style:family="text">
+    <style:style style:name="T86" style:family="text">
       <style:text-properties style:text-underline-style="none"/>
     </style:style>
-    <style:style style:name="T78" style:family="text">
+    <style:style style:name="T87" style:family="text">
       <style:text-properties style:text-underline-style="none" officeooo:rsid="00456068"/>
     </style:style>
-    <style:style style:name="T79" style:family="text">
+    <style:style style:name="T88" style:family="text">
       <style:text-properties style:text-underline-style="none" officeooo:rsid="004977b6"/>
     </style:style>
-    <style:style style:name="T80" style:family="text">
+    <style:style style:name="T89" style:family="text">
       <style:text-properties style:text-underline-style="none" officeooo:rsid="0049b26e"/>
+    </style:style>
+    <style:style style:name="T90" style:family="text">
+      <style:text-properties style:text-underline-style="none" officeooo:rsid="004bee09"/>
+    </style:style>
+    <style:style style:name="T91" style:family="text">
+      <style:text-properties style:text-underline-style="none" officeooo:rsid="004f48e9"/>
+    </style:style>
+    <style:style style:name="T92" style:family="text">
+      <style:text-properties style:text-underline-style="none" officeooo:rsid="0053e307"/>
+    </style:style>
+    <style:style style:name="T93" style:family="text">
+      <style:text-properties style:text-underline-style="none" officeooo:rsid="00638f81"/>
+    </style:style>
+    <style:style style:name="T94" style:family="text">
+      <style:text-properties officeooo:rsid="0053e307"/>
+    </style:style>
+    <style:style style:name="T95" style:family="text">
+      <style:text-properties officeooo:rsid="0057f955"/>
+    </style:style>
+    <style:style style:name="T96" style:family="text">
+      <style:text-properties officeooo:rsid="0059f809"/>
+    </style:style>
+    <style:style style:name="T97" style:family="text">
+      <style:text-properties fo:font-weight="normal" officeooo:rsid="00492aa5" style:font-weight-asian="normal" style:font-weight-complex="normal"/>
+    </style:style>
+    <style:style style:name="T98" style:family="text">
+      <style:text-properties fo:font-weight="normal" officeooo:rsid="005ec588" style:font-weight-asian="normal" style:font-weight-complex="normal"/>
+    </style:style>
+    <style:style style:name="T99" style:family="text">
+      <style:text-properties fo:font-weight="normal" officeooo:rsid="00638f81" style:font-weight-asian="normal" style:font-weight-complex="normal"/>
+    </style:style>
+    <style:style style:name="T100" style:family="text">
+      <style:text-properties officeooo:rsid="00650641"/>
     </style:style>
     <style:style style:name="fr1" style:family="graphic" style:parent-style-name="Frame">
       <style:graphic-properties fo:margin-left="0cm" fo:margin-right="0cm" fo:margin-top="0cm" fo:margin-bottom="0cm" style:run-through="foreground" style:wrap="none" style:vertical-pos="top" style:vertical-rel="paragraph" style:horizontal-pos="center" style:horizontal-rel="paragraph" fo:padding="0cm" fo:border="none"/>
@@ -2001,6 +2130,58 @@
       </text:list-level-style-bullet>
     </text:list-style>
     <text:list-style style:name="L27">
+      <text:list-level-style-bullet text:level="1" text:style-name="Bullet_20_Symbols" text:bullet-char="•">
+        <style:list-level-properties text:list-level-position-and-space-mode="label-alignment">
+          <style:list-level-label-alignment text:label-followed-by="listtab" text:list-tab-stop-position="1.27cm" fo:text-indent="-0.635cm" fo:margin-left="1.27cm"/>
+        </style:list-level-properties>
+      </text:list-level-style-bullet>
+      <text:list-level-style-bullet text:level="2" text:style-name="Bullet_20_Symbols" text:bullet-char="◦">
+        <style:list-level-properties text:list-level-position-and-space-mode="label-alignment">
+          <style:list-level-label-alignment text:label-followed-by="listtab" text:list-tab-stop-position="1.905cm" fo:text-indent="-0.635cm" fo:margin-left="1.905cm"/>
+        </style:list-level-properties>
+      </text:list-level-style-bullet>
+      <text:list-level-style-bullet text:level="3" text:style-name="Bullet_20_Symbols" text:bullet-char="▪">
+        <style:list-level-properties text:list-level-position-and-space-mode="label-alignment">
+          <style:list-level-label-alignment text:label-followed-by="listtab" text:list-tab-stop-position="2.54cm" fo:text-indent="-0.635cm" fo:margin-left="2.54cm"/>
+        </style:list-level-properties>
+      </text:list-level-style-bullet>
+      <text:list-level-style-bullet text:level="4" text:style-name="Bullet_20_Symbols" text:bullet-char="•">
+        <style:list-level-properties text:list-level-position-and-space-mode="label-alignment">
+          <style:list-level-label-alignment text:label-followed-by="listtab" text:list-tab-stop-position="3.175cm" fo:text-indent="-0.635cm" fo:margin-left="3.175cm"/>
+        </style:list-level-properties>
+      </text:list-level-style-bullet>
+      <text:list-level-style-bullet text:level="5" text:style-name="Bullet_20_Symbols" text:bullet-char="◦">
+        <style:list-level-properties text:list-level-position-and-space-mode="label-alignment">
+          <style:list-level-label-alignment text:label-followed-by="listtab" text:list-tab-stop-position="3.81cm" fo:text-indent="-0.635cm" fo:margin-left="3.81cm"/>
+        </style:list-level-properties>
+      </text:list-level-style-bullet>
+      <text:list-level-style-bullet text:level="6" text:style-name="Bullet_20_Symbols" text:bullet-char="▪">
+        <style:list-level-properties text:list-level-position-and-space-mode="label-alignment">
+          <style:list-level-label-alignment text:label-followed-by="listtab" text:list-tab-stop-position="4.445cm" fo:text-indent="-0.635cm" fo:margin-left="4.445cm"/>
+        </style:list-level-properties>
+      </text:list-level-style-bullet>
+      <text:list-level-style-bullet text:level="7" text:style-name="Bullet_20_Symbols" text:bullet-char="•">
+        <style:list-level-properties text:list-level-position-and-space-mode="label-alignment">
+          <style:list-level-label-alignment text:label-followed-by="listtab" text:list-tab-stop-position="5.08cm" fo:text-indent="-0.635cm" fo:margin-left="5.08cm"/>
+        </style:list-level-properties>
+      </text:list-level-style-bullet>
+      <text:list-level-style-bullet text:level="8" text:style-name="Bullet_20_Symbols" text:bullet-char="◦">
+        <style:list-level-properties text:list-level-position-and-space-mode="label-alignment">
+          <style:list-level-label-alignment text:label-followed-by="listtab" text:list-tab-stop-position="5.715cm" fo:text-indent="-0.635cm" fo:margin-left="5.715cm"/>
+        </style:list-level-properties>
+      </text:list-level-style-bullet>
+      <text:list-level-style-bullet text:level="9" text:style-name="Bullet_20_Symbols" text:bullet-char="▪">
+        <style:list-level-properties text:list-level-position-and-space-mode="label-alignment">
+          <style:list-level-label-alignment text:label-followed-by="listtab" text:list-tab-stop-position="6.35cm" fo:text-indent="-0.635cm" fo:margin-left="6.35cm"/>
+        </style:list-level-properties>
+      </text:list-level-style-bullet>
+      <text:list-level-style-bullet text:level="10" text:style-name="Bullet_20_Symbols" text:bullet-char="•">
+        <style:list-level-properties text:list-level-position-and-space-mode="label-alignment">
+          <style:list-level-label-alignment text:label-followed-by="listtab" text:list-tab-stop-position="6.985cm" fo:text-indent="-0.635cm" fo:margin-left="6.985cm"/>
+        </style:list-level-properties>
+      </text:list-level-style-bullet>
+    </text:list-style>
+    <text:list-style style:name="L28">
       <text:list-level-style-bullet text:level="1" text:style-name="Bullet_20_Symbols" text:bullet-char="•">
         <style:list-level-properties text:list-level-position-and-space-mode="label-alignment">
           <style:list-level-label-alignment text:label-followed-by="listtab" text:list-tab-stop-position="1.27cm" fo:text-indent="-0.635cm" fo:margin-left="1.27cm"/>
@@ -2111,13 +2292,13 @@
       <text:p text:style-name="P8"/>
       <text:p text:style-name="P9">CAJAZEIRAS</text:p>
       <text:p text:style-name="P9">2018</text:p>
-      <text:p text:style-name="P15">MARIA LETHÍCIA CARTAXO LIMA ABRANTES</text:p>
-      <text:p text:style-name="P14">ISLEIMAR DE SOUZA OLIVEIRA</text:p>
-      <text:p text:style-name="P14"/>
-      <text:p text:style-name="P14"/>
-      <text:p text:style-name="P14"/>
-      <text:p text:style-name="P14"/>
-      <text:p text:style-name="P13">GESTÃO ESCOLAR</text:p>
+      <text:p text:style-name="P16">MARIA LETHÍCIA CARTAXO LIMA ABRANTES</text:p>
+      <text:p text:style-name="P15">ISLEIMAR DE SOUZA OLIVEIRA</text:p>
+      <text:p text:style-name="P15"/>
+      <text:p text:style-name="P15"/>
+      <text:p text:style-name="P15"/>
+      <text:p text:style-name="P15"/>
+      <text:p text:style-name="P14">GESTÃO ESCOLAR</text:p>
       <text:p text:style-name="P3"/>
       <text:p text:style-name="Standard"/>
       <text:p text:style-name="Standard"/>
@@ -2130,23 +2311,23 @@
       <text:p text:style-name="Standard"/>
       <text:p text:style-name="Standard"/>
       <text:p text:style-name="Standard"/>
-      <text:p text:style-name="P70">parabenizar </text:p>
+      <text:p text:style-name="P13">parabenizar </text:p>
       <text:p text:style-name="P12">
         Trabalho desenvolvido 
-        <text:span text:style-name="T52">como requisito parcial </text:span>
+        <text:span text:style-name="T54">como requisito parcial </text:span>
         para 
-        <text:span text:style-name="T52">obtenção da aprovação n</text:span>
+        <text:span text:style-name="T54">obtenção da aprovação n</text:span>
         a disciplina Banco de Dados 
-        <text:span text:style-name="T52">I, no curso de Análise e Desenvolvimento de Sistemas</text:span>
+        <text:span text:style-name="T54">I, no curso de Análise e Desenvolvimento de Sistemas</text:span>
         , 
-        <text:span text:style-name="T52">no Instituto Federal de Educação, Ciência e Tecnologia, </text:span>
-        <text:span text:style-name="T29">Campus</text:span>
-        <text:span text:style-name="T52"> Cajazeiras.</text:span>
+        <text:span text:style-name="T54">no Instituto Federal de Educação, Ciência e Tecnologia, </text:span>
+        <text:span text:style-name="T28">Campus</text:span>
+        <text:span text:style-name="T54"> Cajazeiras.</text:span>
       </text:p>
       <text:p text:style-name="P12"/>
       <text:p text:style-name="P12">
         Prof. Dr. F
-        <text:span text:style-name="T58">á</text:span>
+        <text:span text:style-name="T63">á</text:span>
         bio Gomes de Andrade
       </text:p>
       <text:p text:style-name="Standard"/>
@@ -2250,35 +2431,35 @@
               Sumário
             </text:p>
           </text:index-title>
-          <text:p text:style-name="P17">
+          <text:p text:style-name="P18">
             <text:a xlink:type="simple" xlink:href="#__RefHeading___Toc1672_1623916520" text:style-name="Index_20_Link" text:visited-style-name="Index_20_Link">
               1. Introdução
               <text:tab/>
               3
             </text:a>
           </text:p>
-          <text:p text:style-name="P17">
+          <text:p text:style-name="P18">
             <text:a xlink:type="simple" xlink:href="#__RefHeading___Toc1778_1623916520" text:style-name="Index_20_Link" text:visited-style-name="Index_20_Link">
               2. Modelo Conceitual
               <text:tab/>
               4
             </text:a>
           </text:p>
-          <text:p text:style-name="P16">
+          <text:p text:style-name="P17">
             <text:a xlink:type="simple" xlink:href="#__RefHeading___Toc1780_1623916520" text:style-name="Index_20_Link" text:visited-style-name="Index_20_Link">
               2.1 Levantamento dos requisitos
               <text:tab/>
               4
             </text:a>
           </text:p>
-          <text:p text:style-name="P17">
+          <text:p text:style-name="P18">
             <text:a xlink:type="simple" xlink:href="#__RefHeading___Toc1794_1623916520" text:style-name="Index_20_Link" text:visited-style-name="Index_20_Link">
               2.2 Diagrama de Entidade-Relacionamento
               <text:tab/>
               7
             </text:a>
           </text:p>
-          <text:p text:style-name="P16">
+          <text:p text:style-name="P17">
             <text:a xlink:type="simple" xlink:href="#__RefHeading___Toc1796_1623916520" text:style-name="Index_20_Link" text:visited-style-name="Index_20_Link">
               2.3 Dicionário conceitual de dados
               <text:tab/>
@@ -2288,9 +2469,8 @@
         </text:index-body>
       </text:table-of-content>
       <text:p text:style-name="P2"/>
-      <text:p text:style-name="P2"/>
-      <text:h text:style-name="P71" text:outline-level="1">parabenizar </text:h>
-      <text:h text:style-name="P72" text:outline-level="1">
+      <text:p text:style-name="P21"/>
+      <text:h text:style-name="P82" text:outline-level="1">
         <text:bookmark-start text:name="__RefHeading___Toc1672_1623916520"/>
         1. Introdução
         <text:bookmark-end text:name="__RefHeading___Toc1672_1623916520"/>
@@ -2319,7 +2499,7 @@
         <text:span text:style-name="T6">o diálogo é escasso, o que eventualmente rende problemas de perca ou inconsistência de informações, </text:span>
         <text:span text:style-name="T7">além de causar problemas caso haja algo que a instituição não conseguiu fazer alcançar os responsáveis. </text:span>
       </text:p>
-      <text:h text:style-name="P73" text:outline-level="1">
+      <text:h text:style-name="P83" text:outline-level="1">
         <text:bookmark-start text:name="__RefHeading___Toc1778_1623916520"/>
         2. Modelo Conceitual
         <text:bookmark-end text:name="__RefHeading___Toc1778_1623916520"/>
@@ -2334,22 +2514,22 @@
       <text:p text:style-name="Standard"/>
       <text:p text:style-name="Standard">
         Uma instituição escolar possui várias pessoas vinculadas a ela, gerando a necessidade de armazenar as seguintes informações: Nome, Data de Nascimento, Endereço, Telefones, E-mails, Sexo, Identidade e CPF. De modo mais específico, devemos armazenar para os responsáveis, que respondem pelos alunos, um código de identificação, além do que já foi supracitado, e o parentesco que possui com o aluno. Este, por sua vez, deve possuir o nome do pai, da mãe, o rendimento escolar e a matrícula, além de estar 
-        <text:span text:style-name="T71">matriculado</text:span>
+        <text:span text:style-name="T78">matriculado</text:span>
          em apenas uma turma. Para o professor, funcionário da empresa, deve-se constar uma matrícula que o distingua e sua especialização; ele devem ministrar pelo menos uma disciplina. 
       </text:p>
       <text:p text:style-name="Standard">
         As formas de organização interescolar se dão por meio de turmas, que devem armazenar o número da sala, série e um código de 
-        <text:span text:style-name="T71">identificação.</text:span>
+        <text:span text:style-name="T78">identificação.</text:span>
         <text:span text:style-name="T9">De modo a organizar o andamento letivo da turma, ela organiza-se em trimestres, que devem constar a data final previsto, a data inicial e o qual número que lhe singulariza (primeiro, segundo ou terceiro). Ademais, deve-se conter também informações sobre as disciplinas, estas armazenando o nome, a carga horária e um código único; cada disciplina deve possuir um diário, de modo a permitir o professor armazenar a frequência. O diário também possuirá um código e um “atualizado”, que dirá se o professor está com o diário em dia ou não. </text:span>
       </text:p>
       <text:p text:style-name="Standard">Havendo disciplinas, elas deverão ser ministradas por um professor. Ele está encarregado, igualmente, de agendar as avaliações de sua respectiva disciplina. Para a avaliação agendada, o tipo, o conteúdo e um número (primeira, segunda ou terceira, se for o caso) tem que estar armazenados, permitindo uma futura checagem. Esta avaliação será feita por um aluno. </text:p>
       <text:p text:style-name="Standard">
         A avaliação faz parte de um maior escopo, que são os acontecimentos escolares. Eles são pautados por um calendário anual e devem, de modo geral, armazenar a data, 
-        <text:span text:style-name="T46">contendo dia e mês,</text:span>
+        <text:span text:style-name="T48">contendo dia e mês,</text:span>
          em que eles acontecerão,
-        <text:span text:style-name="T46"> o ano do acontecimento,</text:span>
+        <text:span text:style-name="T48"> o ano do acontecimento,</text:span>
          esta informação tendo que ser única para evitar que dois acontecimentos semelhantes não se confundam, a hora de 
-        <text:span text:style-name="T72">início</text:span>
+        <text:span text:style-name="T79">início</text:span>
         , a de término e o local onde o acontecimento 
         <text:span text:style-name="T10">será realizado. Desses acontecimentos, alguns cairão na pauta de evento, pois a escola proporciona várias celebrações, como o dia dos pais, das mães, etc. Para estes deverá constar uma descrição e um código de identificação. Quem registra eventos é o administrador, </text:span>
         <text:soft-page-break/>
@@ -2366,7 +2546,7 @@
       </text:p>
       <text:p text:style-name="Standard">
         Caso a necessidade de uma contatação mais séria sobre um determinado aluno, em 
-        <text:span text:style-name="T46">que</text:span>
+        <text:span text:style-name="T48">que</text:span>
          esta deva ser feita pessoalmente, deve-se haver uma consulta para reaver os dados pessoais do responsável, como telefone ou e-mail. 
         <text:span text:style-name="T12">Igualmente necessária é uma consulta sobre quais as avaliações que já foram feitas, para que desse modo possa-se ter acesso às notas já computadas. Ainda nesse espectro, é importante recuperar, também, as datas em que os acontecimentos do tipo avaliação estão agendadas para que os responsáveis tenham conhecimento da relação de quais dias elas estão previstas para suceder. </text:span>
       </text:p>
@@ -2401,25 +2581,25 @@
       </text:p>
       <text:p text:style-name="Standard">
         Ela também confere aos alunos uma premiação por desempenho n
-        <text:span text:style-name="T46">a</text:span>
+        <text:span text:style-name="T48">a</text:span>
         s avaliações do tipo simulado, os três alunos com a maior nota recebem uma bonificação. De modo a filtrar mais facilmente quem são esses alunos, 
         <text:span text:style-name="T19">é preciso uma selecionar, dentre as avaliações, aquelas do tipo simulado e, a partir dessa informação, filtrar os alunos com melhor nota. </text:span>
       </text:p>
-      <text:h text:style-name="P74" text:outline-level="1">
+      <text:h text:style-name="P84" text:outline-level="1">
         <text:bookmark-start text:name="__RefHeading___Toc1794_1623916520"/>
-        <text:span text:style-name="T32">2.2 Diagrama de </text:span>
-        <text:span text:style-name="T39">E</text:span>
-        <text:span text:style-name="T32">ntidade-</text:span>
-        <text:span text:style-name="T39">R</text:span>
-        <text:span text:style-name="T32">elacionamento</text:span>
+        <text:span text:style-name="T31">2.2 Diagrama de </text:span>
+        <text:span text:style-name="T38">E</text:span>
+        <text:span text:style-name="T31">ntidade-</text:span>
+        <text:span text:style-name="T38">R</text:span>
+        <text:span text:style-name="T31">elacionamento</text:span>
         <text:bookmark-end text:name="__RefHeading___Toc1794_1623916520"/>
       </text:h>
       <text:p text:style-name="P11">
-        <draw:frame draw:style-name="fr1" draw:name="Quadro1" text:anchor-type="paragraph" svg:width="21.253cm" draw:z-index="0">
-          <draw:text-box fo:min-height="15.067cm">
+        <draw:frame draw:style-name="fr1" draw:name="Quadro1" text:anchor-type="paragraph" svg:width="23.705cm" svg:height="15.127cm" draw:z-index="0">
+          <draw:text-box>
             <text:p text:style-name="Illustration">
-              <draw:frame draw:style-name="fr2" draw:name="Figura1" text:anchor-type="paragraph" svg:width="21.816cm" style:rel-width="106%" svg:height="13.818cm" style:rel-height="scale" draw:z-index="1">
-                <draw:image xlink:href="Pictures/10000201000006A400000435E8856B2B63601223.png" xlink:type="simple" xlink:show="embed" xlink:actuate="onLoad"/>
+              <draw:frame draw:style-name="fr2" draw:name="Figura1" text:anchor-type="paragraph" svg:width="22.729cm" style:rel-width="96%" svg:height="13.961cm" style:rel-height="scale" draw:z-index="1">
+                <draw:image xlink:href="Pictures/10000201000006310000048772E9C2D8C81DACB1.png" xlink:type="simple" xlink:show="embed" xlink:actuate="onLoad"/>
               </draw:frame>
               Figura 
               <text:sequence text:ref-name="refIllustration0" text:name="Illustration" text:formula="ooow:Illustration+1" style:num-format="1">1</text:sequence>
@@ -2428,7 +2608,7 @@
           </draw:text-box>
         </draw:frame>
       </text:p>
-      <text:h text:style-name="P75" text:outline-level="2">
+      <text:h text:style-name="P85" text:outline-level="2">
         <text:bookmark-start text:name="__RefHeading___Toc1796_1623916520"/>
         2.3 Dicionário conceitual de dados
         <text:bookmark-end text:name="__RefHeading___Toc1796_1623916520"/>
@@ -2436,107 +2616,115 @@
       <text:p text:style-name="Standard"/>
       <text:p text:style-name="P6">Entidade Pessoa:</text:p>
       <text:p text:style-name="Standard"/>
-      <text:list xml:id="list5807053753210605326" text:style-name="L1">
-        <text:list-item>
-          <text:p text:style-name="P26">É uma generalização entre Responsável, Aluno, Administrador e Professor, que foi criada para armazenar todas as informações que são comuns a todas pessoas. </text:p>
+      <text:list xml:id="list4238009018940351128" text:style-name="L1">
+        <text:list-item>
+          <text:p text:style-name="P22">É uma generalização entre Responsável, Aluno, Administrador e Professor, que foi criada para armazenar todas as informações que são comuns a todas pessoas. </text:p>
         </text:list-item>
       </text:list>
       <text:p text:style-name="Standard"/>
       <text:p text:style-name="P4">Atributo(s):</text:p>
       <text:p text:style-name="Standard"/>
-      <text:list xml:id="list8937702520658517774" text:style-name="L2">
-        <text:list-item>
-          <text:p text:style-name="P27">Nome: é um atributo que armazena o nome completo da pessoa.</text:p>
-        </text:list-item>
-        <text:list-item>
-          <text:p text:style-name="P38">
+      <text:list xml:id="list2597703266603844374" text:style-name="L2">
+        <text:list-item>
+          <text:p text:style-name="P23">Nome: é um atributo que armazena o nome completo da pessoa.</text:p>
+        </text:list-item>
+        <text:list-item>
+          <text:p text:style-name="P33">
             CPF: é um atributo 
-            <text:span text:style-name="T47">chave</text:span>
+            <text:span text:style-name="T49">chave</text:span>
              que armazena o CPF da pessoa.
           </text:p>
         </text:list-item>
         <text:list-item>
-          <text:p text:style-name="P38">Identidade: é um atributo que armazena a identidade, registro geral, da pessoa.</text:p>
-        </text:list-item>
-        <text:list-item>
-          <text:p text:style-name="P38">DataNascimento: é um atributo que armazena a data de nascimento da pessoa. </text:p>
-        </text:list-item>
-        <text:list-item>
-          <text:p text:style-name="P38">Sexo: é um atributo que armazena o sexo da pessoa.</text:p>
-        </text:list-item>
-        <text:list-item>
-          <text:p text:style-name="P38">Endereço: é um atributo que armazena o endereço completo da pessoa.</text:p>
-        </text:list-item>
-        <text:list-item>
-          <text:p text:style-name="P38">Email: é um atributo multivalorado que armazena os e-mails de uma pessoa.</text:p>
-        </text:list-item>
-        <text:list-item>
-          <text:p text:style-name="P38">Telefone: é um atributo multivalorado que armazena os números de telefone de uma pessoa.</text:p>
+          <text:p text:style-name="P43">
+            Senha: é um atributo que armazena o código 
+            <text:span text:style-name="T100">de </text:span>
+            acesso 
+            <text:span text:style-name="T100">ao </text:span>
+            sistema.
+          </text:p>
+        </text:list-item>
+        <text:list-item>
+          <text:p text:style-name="P33">Identidade: é um atributo que armazena a identidade, registro geral, da pessoa.</text:p>
+        </text:list-item>
+        <text:list-item>
+          <text:p text:style-name="P33">DataNascimento: é um atributo que armazena a data de nascimento da pessoa. </text:p>
+        </text:list-item>
+        <text:list-item>
+          <text:p text:style-name="P33">Sexo: é um atributo que armazena o sexo da pessoa.</text:p>
+        </text:list-item>
+        <text:list-item>
+          <text:p text:style-name="P33">Endereço: é um atributo que armazena o endereço completo da pessoa.</text:p>
+        </text:list-item>
+        <text:list-item>
+          <text:p text:style-name="P33">Email: é um atributo multivalorado que armazena os e-mails de uma pessoa.</text:p>
+        </text:list-item>
+        <text:list-item>
+          <text:p text:style-name="P33">Telefone: é um atributo multivalorado que armazena os números de telefone de uma pessoa.</text:p>
         </text:list-item>
       </text:list>
       <text:p text:style-name="Standard"/>
       <text:p text:style-name="P4">Entidade Responsável:</text:p>
       <text:p text:style-name="Standard"/>
-      <text:list xml:id="list7310911317193098346" text:style-name="L3">
-        <text:list-item>
-          <text:p text:style-name="P47">É uma especificação da entidade Pessoa e foi criada com o propósito de armazenar as informações restritas ao responsável. </text:p>
+      <text:list xml:id="list3621103508377954357" text:style-name="L3">
+        <text:list-item>
+          <text:p text:style-name="P46">É uma especificação da entidade Pessoa e foi criada com o propósito de armazenar as informações restritas ao responsável. </text:p>
         </text:list-item>
       </text:list>
       <text:p text:style-name="Standard"/>
       <text:p text:style-name="P4">Atributo(s):</text:p>
       <text:p text:style-name="Standard"/>
-      <text:list xml:id="list948076763852804773" text:style-name="L4">
-        <text:list-item>
-          <text:p text:style-name="P48">
+      <text:list xml:id="list2917137488444126833" text:style-name="L4">
+        <text:list-item>
+          <text:p text:style-name="P47">
             CodResponsavel: é um atributo 
-            <text:span text:style-name="T47">chave</text:span>
+            <text:span text:style-name="T49">chave</text:span>
              que armazena um código único ao responsável. 
           </text:p>
         </text:list-item>
         <text:list-item>
-          <text:p text:style-name="P59">Parentesco: é um atributo que armazena o grau de parentesco entre o responsável com o Aluno.</text:p>
+          <text:p text:style-name="P55">Parentesco: é um atributo que armazena o grau de parentesco entre o responsável com o Aluno.</text:p>
         </text:list-item>
       </text:list>
-      <text:p text:style-name="Standard"/>
       <text:p text:style-name="Standard"/>
       <text:p text:style-name="Standard"/>
       <text:p text:style-name="Standard">
         <text:soft-page-break/>
-      </text:p>
-      <text:p text:style-name="P4">Entidade Aluno:</text:p>
+        <text:span text:style-name="T31">Entidade Aluno:</text:span>
+      </text:p>
       <text:p text:style-name="Standard">
         <text:s/>
       </text:p>
-      <text:list xml:id="list4146380275541904264" text:style-name="L5">
-        <text:list-item>
-          <text:p text:style-name="P49">É uma especialização da entidade Pessoa e foi criada com o propósito de armazenar as informações restritas ao aluno.</text:p>
+      <text:list xml:id="list6809075877086576396" text:style-name="L5">
+        <text:list-item>
+          <text:p text:style-name="P48">É uma especialização da entidade Pessoa e foi criada com o propósito de armazenar as informações restritas ao aluno.</text:p>
         </text:list-item>
       </text:list>
       <text:p text:style-name="Standard"/>
       <text:p text:style-name="P4">Atributo(s):</text:p>
       <text:p text:style-name="Standard"/>
-      <text:list xml:id="list971406017575620977" text:style-name="L6">
-        <text:list-item>
-          <text:p text:style-name="P28">
+      <text:list xml:id="list2554804372211241793" text:style-name="L6">
+        <text:list-item>
+          <text:p text:style-name="P24">
             Matrícula: é um atributo 
-            <text:span text:style-name="T48">chave</text:span>
+            <text:span text:style-name="T50">chave</text:span>
              que armazena um valor de matrícula.
           </text:p>
         </text:list-item>
         <text:list-item>
-          <text:p text:style-name="P39">
+          <text:p text:style-name="P34">
             R.E.: é um atributo que armazena um valor de 
             <text:span text:style-name="T21">rendimento escolar.</text:span>
           </text:p>
         </text:list-item>
         <text:list-item>
-          <text:p text:style-name="P39">
+          <text:p text:style-name="P34">
             NomePai: 
             <text:span text:style-name="T21">é um atributo que armazena o nome do pai.</text:span>
           </text:p>
         </text:list-item>
         <text:list-item>
-          <text:p text:style-name="P39">
+          <text:p text:style-name="P34">
             NomeMãe: 
             <text:span text:style-name="T21">é um atributo que armazena o nome da mãe.</text:span>
           </text:p>
@@ -2549,23 +2737,23 @@
         :
       </text:p>
       <text:p text:style-name="Standard"/>
-      <text:list xml:id="list3210611149935838342" text:style-name="L7">
-        <text:list-item>
-          <text:p text:style-name="P29">É uma especialização da entidade Pessoa que foi criada para armazenar informações que somente um administrador possui. </text:p>
+      <text:list xml:id="list1659809308991182179" text:style-name="L7">
+        <text:list-item>
+          <text:p text:style-name="P25">É uma especialização da entidade Pessoa que foi criada para armazenar informações que somente um administrador possui. </text:p>
         </text:list-item>
       </text:list>
       <text:p text:style-name="Standard"/>
       <text:p text:style-name="P4">Atributo(s):</text:p>
-      <text:list xml:id="list8031399070289381414" text:style-name="L8">
-        <text:list-item>
-          <text:p text:style-name="P30">
+      <text:list xml:id="list1603609601468280977" text:style-name="L8">
+        <text:list-item>
+          <text:p text:style-name="P26">
             ChaveAcesso: é um atributo 
-            <text:span text:style-name="T48">chave</text:span>
+            <text:span text:style-name="T50">chave</text:span>
              que armazena um código que singulariza os serviços do administrador.
           </text:p>
         </text:list-item>
         <text:list-item>
-          <text:p text:style-name="P40">Cargo: é um atributo que armazena a função que o administrador exerce na instituição.</text:p>
+          <text:p text:style-name="P35">Cargo: é um atributo que armazena a função que o administrador exerce na instituição.</text:p>
         </text:list-item>
       </text:list>
       <text:p text:style-name="Standard"/>
@@ -2575,9 +2763,9 @@
         :
       </text:p>
       <text:p text:style-name="Standard"/>
-      <text:list xml:id="list503381851321778259" text:style-name="L9">
-        <text:list-item>
-          <text:p text:style-name="P31">
+      <text:list xml:id="list8755048619797069044" text:style-name="L9">
+        <text:list-item>
+          <text:p text:style-name="P27">
             É uma especialização da entidade Pessoa que tem por principal função armazenar 
             <text:span text:style-name="T22">informações específicas referentes aos professores.</text:span>
           </text:p>
@@ -2586,51 +2774,49 @@
       <text:p text:style-name="Standard"/>
       <text:p text:style-name="P4">Atributo(s):</text:p>
       <text:p text:style-name="Standard"/>
-      <text:list xml:id="list3840566650672455915" text:style-name="L10">
+      <text:list xml:id="list4303226048074126730" text:style-name="L10">
+        <text:list-item>
+          <text:p text:style-name="P64">
+            Matrícula: é um atributo 
+            <text:span text:style-name="T50">chave</text:span>
+             que armazena a matrícula do professor. 
+          </text:p>
+        </text:list-item>
         <text:list-item>
           <text:p text:style-name="P66">
-            Matrícula: é um atributo 
-            <text:span text:style-name="T48">chave</text:span>
-             que armazena a matrícula do professor. 
-          </text:p>
-        </text:list-item>
-        <text:list-item>
-          <text:p text:style-name="P68">
-            <text:span text:style-name="T48">Titulação</text:span>
+            <text:span text:style-name="T50">Titulação</text:span>
             : é um atributo que armazena a maior titulação do professor.
           </text:p>
         </text:list-item>
       </text:list>
+      <text:p text:style-name="Standard"/>
       <text:p text:style-name="Standard"/>
       <text:p text:style-name="Standard">
         <text:soft-page-break/>
-      </text:p>
-      <text:p text:style-name="Standard"/>
-      <text:p text:style-name="P4">
-        Entidade 
-        <text:span text:style-name="T21">Turma</text:span>
-        :
-      </text:p>
-      <text:p text:style-name="Standard"/>
-      <text:list xml:id="list2106386301555467900" text:style-name="L11">
-        <text:list-item>
-          <text:p text:style-name="P67">É uma entidade criada para armazenar informações referentes a estrutura de uma turma escolar.</text:p>
+        <text:span text:style-name="T31">Entidade </text:span>
+        <text:span text:style-name="T40">Turma</text:span>
+        <text:span text:style-name="T31">:</text:span>
+      </text:p>
+      <text:p text:style-name="Standard"/>
+      <text:list xml:id="list174391638980336125" text:style-name="L11">
+        <text:list-item>
+          <text:p text:style-name="P65">É uma entidade criada para armazenar informações referentes a estrutura de uma turma escolar.</text:p>
         </text:list-item>
       </text:list>
       <text:p text:style-name="Standard"/>
       <text:p text:style-name="P4">Atributo(s):</text:p>
       <text:p text:style-name="Standard"/>
-      <text:list xml:id="list8686993662519545691" text:style-name="L12">
-        <text:list-item>
-          <text:p text:style-name="P50">Sala: é um atributo que armazena o número da turma.</text:p>
-        </text:list-item>
-        <text:list-item>
-          <text:p text:style-name="P60">Série: é um atributo que armazena o número da série.</text:p>
-        </text:list-item>
-        <text:list-item>
-          <text:p text:style-name="P60">
+      <text:list xml:id="list1955057165528517934" text:style-name="L12">
+        <text:list-item>
+          <text:p text:style-name="P49">Sala: é um atributo que armazena o número da turma.</text:p>
+        </text:list-item>
+        <text:list-item>
+          <text:p text:style-name="P56">Série: é um atributo que armazena o número da série.</text:p>
+        </text:list-item>
+        <text:list-item>
+          <text:p text:style-name="P56">
             CodTurma: é um atributo 
-            <text:span text:style-name="T49">chave</text:span>
+            <text:span text:style-name="T51">chave</text:span>
              que armazena um código único da turma.
           </text:p>
         </text:list-item>
@@ -2642,81 +2828,114 @@
         :
       </text:p>
       <text:p text:style-name="Standard"/>
-      <text:list xml:id="list1725913169903867783" text:style-name="L13">
-        <text:list-item>
-          <text:p text:style-name="P51">É uma generalização de Avaliaçao e Evento que foi criada para armazenar todas as informações que esses dois acontecimentos têm em comum. </text:p>
+      <text:list xml:id="list926703194337263632" text:style-name="L13">
+        <text:list-item>
+          <text:p text:style-name="P50">
+            É uma generalização de Avalia
+            <text:span text:style-name="T95">c</text:span>
+            ao e Evento que foi criada para armazenar todas as informações que esses dois acontecimentos têm em comum. 
+          </text:p>
         </text:list-item>
       </text:list>
       <text:p text:style-name="Standard"/>
       <text:p text:style-name="P4">Atributo(s):</text:p>
       <text:p text:style-name="Standard"/>
-      <text:list xml:id="list1698254978082881821" text:style-name="L14">
-        <text:list-item>
-          <text:p text:style-name="P52">Data: é um atributo composto que armazena dia e mês.</text:p>
-        </text:list-item>
-        <text:list-item>
-          <text:p text:style-name="P61">Ano: é um atributo chave que armazena o ano do acontecimento.</text:p>
-        </text:list-item>
-        <text:list-item>
-          <text:p text:style-name="P65">Nome: é um atributo chave que armazena a descrição do ac</text:p>
-        </text:list-item>
-        <text:list-item>
-          <text:p text:style-name="P61">HoraInicio: é um atributo que armazena o horário de inicio de um acontecimento.</text:p>
+      <text:list xml:id="list408191790522211343" text:style-name="L14">
+        <text:list-item>
+          <text:p text:style-name="P51">Data: é um atributo composto que armazena dia e mês.</text:p>
+        </text:list-item>
+        <text:list-item>
+          <text:p text:style-name="P57">Ano: é um atributo chave que armazena o ano do acontecimento.</text:p>
         </text:list-item>
         <text:list-item>
           <text:p text:style-name="P61">
+            Nome: é um atributo que armazena a descrição do ac
+            <text:span text:style-name="T95">ontecimento.</text:span>
+          </text:p>
+        </text:list-item>
+        <text:list-item>
+          <text:p text:style-name="P57">HoraInicio: é um atributo que armazena o horário de inicio de um acontecimento.</text:p>
+        </text:list-item>
+        <text:list-item>
+          <text:p text:style-name="P57">
             HoraFim: 
             <text:s/>
             é um atributo que armazena o horário do fim de um acontecimento.
           </text:p>
         </text:list-item>
         <text:list-item>
-          <text:p text:style-name="P61">Local: é um atributo que armazena o local onde o acontecimento acontecerá.</text:p>
+          <text:p text:style-name="P57">Local: é um atributo que armazena o local onde o acontecimento acontecerá.</text:p>
         </text:list-item>
       </text:list>
-      <text:p text:style-name="Standard"/>
+      <text:p text:style-name="P19"/>
+      <text:p text:style-name="P19">
+        Entidade 
+        <text:span text:style-name="T20">Diário</text:span>
+        :
+      </text:p>
+      <text:p text:style-name="P20"/>
+      <text:list xml:id="list4519525140400584905" text:style-name="L21">
+        <text:list-item>
+          <text:p text:style-name="P44">É uma entidade que foi criada com o propósito de armazenar informações sobre os diários dos professores.</text:p>
+        </text:list-item>
+      </text:list>
+      <text:p text:style-name="P20"/>
+      <text:p text:style-name="P19">Atributo(s):</text:p>
+      <text:p text:style-name="P20"/>
+      <text:list xml:id="list8674134146163125582" text:style-name="L28">
+        <text:list-item>
+          <text:p text:style-name="P62">
+            CodDiario: é um atributo 
+            <text:span text:style-name="T53">chave</text:span>
+             que armazena um código identificador do diário.
+          </text:p>
+        </text:list-item>
+        <text:list-item>
+          <text:p text:style-name="P60">
+            <text:soft-page-break/>
+            Atualizado: 
+            <text:span text:style-name="T25">é um atributo que armazena o </text:span>
+            <text:span text:style-name="T27">status </text:span>
+            <text:span text:style-name="T25">do diário, ou seja, se ele está em dia ou não.</text:span>
+          </text:p>
+        </text:list-item>
+      </text:list>
+      <text:p text:style-name="P20"/>
       <text:p text:style-name="P4">
         Entidade 
         <text:span text:style-name="T20">Avaliaçao</text:span>
         :
       </text:p>
       <text:p text:style-name="Standard"/>
-      <text:list xml:id="list8788219712517825686" text:style-name="L15">
-        <text:list-item>
-          <text:p text:style-name="P53">
-            É uma especificação da entidade Acontecimento que armazena informaçõ
+      <text:list xml:id="list626177041011047383" text:style-name="L15">
+        <text:list-item>
+          <text:p text:style-name="P68">
+            É uma 
+            <text:span text:style-name="T95">entidade fraca de Diario e </text:span>
+            especificação da entidade Acontecimento que armazena informaçõ
             <text:span text:style-name="T23">es referentes apenas a entidade Avaliaçao.</text:span>
           </text:p>
         </text:list-item>
       </text:list>
       <text:p text:style-name="Standard"/>
       <text:p text:style-name="P4">Atributo(s):</text:p>
-      <text:p text:style-name="P4">
-        <text:soft-page-break/>
-      </text:p>
-      <text:list xml:id="list3405115295946149823" text:style-name="L16">
-        <text:list-item>
-          <text:p text:style-name="P54">Tipo: é um atributo que armazena qual o tipo de avaliação aplicada.</text:p>
-        </text:list-item>
-        <text:list-item>
-          <text:p text:style-name="P62">
+      <text:p text:style-name="P4"/>
+      <text:list xml:id="list1918192175777532316" text:style-name="L16">
+        <text:list-item>
+          <text:p text:style-name="P52">Tipo: é um atributo que armazena qual o tipo de avaliação aplicada.</text:p>
+        </text:list-item>
+        <text:list-item>
+          <text:p text:style-name="P58">
             Conteudo: é um 
-            <text:span text:style-name="T50">atributo</text:span>
+            <text:span text:style-name="T52">atributo</text:span>
              que armazena os conteúdos referentes à avaliação.
           </text:p>
         </text:list-item>
         <text:list-item>
-          <text:p text:style-name="P62">
+          <text:p text:style-name="P58">
             Numero: 
-            <text:span text:style-name="T50">é um atributo que armazena</text:span>
+            <text:span text:style-name="T52">é um atributo que armazena</text:span>
              qual o número da avaliação que está sendo aplicada.
-          </text:p>
-        </text:list-item>
-        <text:list-item>
-          <text:p text:style-name="P62">
-            CodAvaliação: é um atributo 
-            <text:span text:style-name="T51">chave </text:span>
-            que armazena um código identificador para cada Avaliação aplicada.
           </text:p>
         </text:list-item>
       </text:list>
@@ -2727,23 +2946,23 @@
         :
       </text:p>
       <text:p text:style-name="Standard"/>
-      <text:list xml:id="list4072555546149038739" text:style-name="L17">
-        <text:list-item>
-          <text:p text:style-name="P32">É uma especificação da entidade Acontecimento que armazena informações que referem-se apenas à entidade Evento.</text:p>
+      <text:list xml:id="list3815140759848612284" text:style-name="L17">
+        <text:list-item>
+          <text:p text:style-name="P28">É uma especificação da entidade Acontecimento que armazena informações que referem-se apenas à entidade Evento.</text:p>
         </text:list-item>
       </text:list>
       <text:p text:style-name="Standard"/>
       <text:p text:style-name="P4">Atributo(s):</text:p>
       <text:p text:style-name="Standard"/>
-      <text:list xml:id="list6692637240795707951" text:style-name="L18">
-        <text:list-item>
-          <text:p text:style-name="P33">
+      <text:list xml:id="list5019350084497138375" text:style-name="L18">
+        <text:list-item>
+          <text:p text:style-name="P29">
             Descrição: 
             <text:span text:style-name="T24">é um atributo que armazena a descrição do evento.</text:span>
           </text:p>
         </text:list-item>
         <text:list-item>
-          <text:p text:style-name="P41">
+          <text:p text:style-name="P36">
             Co
             <text:span text:style-name="T24">ordenador</text:span>
             : 
@@ -2751,9 +2970,9 @@
           </text:p>
         </text:list-item>
         <text:list-item>
-          <text:p text:style-name="P41">
+          <text:p text:style-name="P36">
             CodEvento: é um atributo 
-            <text:span text:style-name="T51">chave </text:span>
+            <text:span text:style-name="T53">chave </text:span>
             que armazena um código de identificação do evento.
           </text:p>
         </text:list-item>
@@ -2765,68 +2984,31 @@
         :
       </text:p>
       <text:p text:style-name="Standard"/>
-      <text:list xml:id="list8452817952556224386" text:style-name="L19">
-        <text:list-item>
-          <text:p text:style-name="P55">É uma entidade que foi criada com o propósito de armazenar informações sobre as disciplinas.</text:p>
-          <text:p text:style-name="P18"/>
+      <text:list xml:id="list3937978299547601850" text:style-name="L19">
+        <text:list-item>
+          <text:p text:style-name="P53">É uma entidade que foi criada com o propósito de armazenar informações sobre as disciplinas.</text:p>
         </text:list-item>
       </text:list>
-      <text:p text:style-name="P4">Atributo(s):</text:p>
-      <text:p text:style-name="Standard"/>
-      <text:list xml:id="list5347206577993707472" text:style-name="L20">
-        <text:list-item>
-          <text:p text:style-name="P34">Nome: é um atributo que armazena o nome da disciplina.</text:p>
-        </text:list-item>
-        <text:list-item>
-          <text:p text:style-name="P42">CargaHoraria: é um atributo que armazena a quantidade de horas-aula da disciplina.</text:p>
-        </text:list-item>
-        <text:list-item>
-          <text:p text:style-name="P42">
+      <text:p text:style-name="Standard"/>
+      <text:p text:style-name="Standard"/>
+      <text:p text:style-name="Standard"/>
+      <text:p text:style-name="P4">
+        <text:soft-page-break/>
+        Atributo(s):
+      </text:p>
+      <text:p text:style-name="Standard"/>
+      <text:list xml:id="list5913628364910337850" text:style-name="L20">
+        <text:list-item>
+          <text:p text:style-name="P30">Nome: é um atributo que armazena o nome da disciplina.</text:p>
+        </text:list-item>
+        <text:list-item>
+          <text:p text:style-name="P37">CargaHoraria: é um atributo que armazena a quantidade de horas-aula da disciplina.</text:p>
+        </text:list-item>
+        <text:list-item>
+          <text:p text:style-name="P37">
             CodDisciplina: é um atributo 
-            <text:span text:style-name="T51">chave</text:span>
+            <text:span text:style-name="T53">chave</text:span>
              que armazena um código identificador da disciplina.
-          </text:p>
-        </text:list-item>
-      </text:list>
-      <text:p text:style-name="Standard"/>
-      <text:p text:style-name="P4">
-        Entidade 
-        <text:span text:style-name="T20">Diário</text:span>
-        :
-      </text:p>
-      <text:p text:style-name="Standard"/>
-      <text:list xml:id="list7293997351729492142" text:style-name="L21">
-        <text:list-item>
-          <text:p text:style-name="P35">
-            <text:soft-page-break/>
-            É uma entidade que foi criada com o propósito de armazenar informações sobre os diários dos professores.
-          </text:p>
-        </text:list-item>
-      </text:list>
-      <text:p text:style-name="Standard"/>
-      <text:p text:style-name="Standard"/>
-      <text:p text:style-name="P4">Atributo(s):</text:p>
-      <text:p text:style-name="Standard"/>
-      <text:list xml:id="list6056984986651661340" text:style-name="L22">
-        <text:list-item>
-          <text:p text:style-name="P56">
-            CodDiario: é um atributo 
-            <text:span text:style-name="T51">chave</text:span>
-             que armazena um código identificador do diário.
-          </text:p>
-        </text:list-item>
-        <text:list-item>
-          <text:p text:style-name="P63">
-            FrequenciaAluno: é um atributo que armazena a quantidade de presença
-            <text:span text:style-name="T25">s do aluno.</text:span>
-          </text:p>
-        </text:list-item>
-        <text:list-item>
-          <text:p text:style-name="P63">
-            Atualizado: 
-            <text:span text:style-name="T25">é um atributo que armazena o </text:span>
-            <text:span text:style-name="T27">status </text:span>
-            <text:span text:style-name="T25">do diário, ou seja, se ele está em dia ou não.</text:span>
           </text:p>
         </text:list-item>
       </text:list>
@@ -2837,57 +3019,38 @@
         :
       </text:p>
       <text:p text:style-name="Standard"/>
-      <text:list xml:id="list344172765154676043" text:style-name="L23">
-        <text:list-item>
-          <text:p text:style-name="P69">É uma entidade que foi criada com o propósito de armazenar informações sobre as mensagens compartilhadas.</text:p>
+      <text:list xml:id="list750513067023592085" text:style-name="L23">
+        <text:list-item>
+          <text:p text:style-name="P67">
+            É uma entidade 
+            <text:span text:style-name="T96">fraca </text:span>
+            criada 
+            <text:span text:style-name="T96">por pessoa </text:span>
+            com o propósito de armazenar informações sobre as mensagens compartilhadas.
+          </text:p>
         </text:list-item>
       </text:list>
-      <text:p text:style-name="P7">Vai constar quem criou </text:p>
+      <text:p text:style-name="P7"/>
       <text:p text:style-name="P4">Atributo(s):</text:p>
       <text:p text:style-name="P4"/>
-      <text:list xml:id="list7316409205833469517" text:style-name="L24">
-        <text:list-item>
-          <text:p text:style-name="P36">
+      <text:list xml:id="list746968714362996249" text:style-name="L24">
+        <text:list-item>
+          <text:p text:style-name="P31">
             CodEnvio: 
             <text:span text:style-name="T25">é um atributo chave que armazena um código identificador da mensagem.</text:span>
           </text:p>
         </text:list-item>
         <text:list-item>
-          <text:p text:style-name="P43">
+          <text:p text:style-name="P38">
             Texto: 
-            <text:span text:style-name="T30">é um atributo que armazena o corpo textual da mensagem.</text:span>
-          </text:p>
-        </text:list-item>
-        <text:list-item>
-          <text:p text:style-name="P43">
-            Status: 
-            <text:span text:style-name="T30">é um atributo que armazena o </text:span>
-            <text:span text:style-name="T28">status </text:span>
-            <text:span text:style-name="T30">da mensagem, ou seja, se ela é privada ou pública.</text:span>
-          </text:p>
-        </text:list-item>
-        <text:list-item>
-          <text:p text:style-name="P43">
-            HoraVisualizaçao: 
-            <text:span text:style-name="T30">é um atributo que armazena a hora em que a mensagem foi visualizada.</text:span>
-          </text:p>
-        </text:list-item>
-        <text:list-item>
-          <text:p text:style-name="P43">
-            DataVisualizaçao: 
-            <text:span text:style-name="T30">é um atributo que armazena a data em que a mensagem foi visualizada.</text:span>
-          </text:p>
-        </text:list-item>
-        <text:list-item>
-          <text:p text:style-name="P43">
-            HoraEnvio: 
-            <text:span text:style-name="T30">é um atributo que armazena a hora em que a mensagem foi enviada.</text:span>
-          </text:p>
-        </text:list-item>
-        <text:list-item>
-          <text:p text:style-name="P43">
-            DataEnvio: 
-            <text:span text:style-name="T30">é um atributo que armazena a data em que a mensagem foi enviada.</text:span>
+            <text:span text:style-name="T29">é um atributo que armazena o corpo textual da mensagem.</text:span>
+          </text:p>
+        </text:list-item>
+        <text:list-item>
+          <text:p text:style-name="P38">
+            <text:span text:style-name="T96">Seguranca</text:span>
+            : 
+            <text:span text:style-name="T29">é um atributo que armazena o tipo da mensagem, ou seja, se ela é privada ou pública.</text:span>
           </text:p>
         </text:list-item>
       </text:list>
@@ -2898,294 +3061,405 @@
         :
       </text:p>
       <text:p text:style-name="Standard"/>
-      <text:list xml:id="list519886178432368077" text:style-name="L25">
-        <text:list-item>
-          <text:p text:style-name="P57">É uma entidade que foi criada com o propósito de armazenar informações sobre os trimestres que dividem o ano escolar.</text:p>
+      <text:list xml:id="list2000478447588008437" text:style-name="L25">
+        <text:list-item>
+          <text:p text:style-name="P54">É uma entidade que foi criada com o propósito de armazenar informações sobre os trimestres que dividem o ano escolar.</text:p>
         </text:list-item>
       </text:list>
-      <text:p text:style-name="Standard">
+      <text:p text:style-name="Standard"/>
+      <text:p text:style-name="P4">Atributo(s):</text:p>
+      <text:p text:style-name="Standard"/>
+      <text:list xml:id="list7744340772449020975" text:style-name="L26">
+        <text:list-item>
+          <text:p text:style-name="P63">Ano: é um atributo que armazena o ano letivo.</text:p>
+        </text:list-item>
+        <text:list-item>
+          <text:p text:style-name="P59">
+            Numero: 
+            <text:span text:style-name="T29">
+              é um atributo 
+              <text:s/>
+              que armazena o número do trimestre letivo, caracterizando-o em primeiro, segundo ou terceiro.
+            </text:span>
+          </text:p>
+        </text:list-item>
+        <text:list-item>
+          <text:p text:style-name="P59">
+            Inicio: 
+            <text:span text:style-name="T29">é um atributo que armazena a data em que o trimestre começa.</text:span>
+          </text:p>
+        </text:list-item>
+        <text:list-item>
+          <text:p text:style-name="P59">
+            Fim: 
+            <text:span text:style-name="T29">é um atributo que armazena a data em que o trimestre termina.</text:span>
+          </text:p>
+        </text:list-item>
+      </text:list>
+      <text:p text:style-name="Standard"/>
+      <text:p text:style-name="Standard"/>
+      <text:p text:style-name="P4">
         <text:soft-page-break/>
-      </text:p>
-      <text:p text:style-name="P4">Atributo(s):</text:p>
-      <text:p text:style-name="Standard"/>
-      <text:list xml:id="list8932273988661494564" text:style-name="L26">
-        <text:list-item>
-          <text:p text:style-name="P58">
-            Numero: 
-            <text:span text:style-name="T30">é um atributo chave que armazena o número do trimestre letivo, caracterizando-o em primeiro, segundo ou terceiro.</text:span>
-          </text:p>
-        </text:list-item>
-        <text:list-item>
-          <text:p text:style-name="P64">
-            Inicio: 
-            <text:span text:style-name="T30">é um atributo que armazena a data em que o trimestre começa.</text:span>
-          </text:p>
-        </text:list-item>
-        <text:list-item>
-          <text:p text:style-name="P64">
-            Fim: 
-            <text:span text:style-name="T30">é um atributo que armazena a data em que o trimestre termina.</text:span>
-          </text:p>
-        </text:list-item>
-      </text:list>
-      <text:p text:style-name="Standard"/>
-      <text:p text:style-name="P4">Relacionamentos</text:p>
-      <text:p text:style-name="Standard"/>
-      <text:list xml:id="list8031968557105655862" text:style-name="L27">
-        <text:list-item>
-          <text:p text:style-name="P37">
-            <text:span text:style-name="T73">r</text:span>
-            <text:span text:style-name="T63">esponde</text:span>
-            <text:span text:style-name="T64">:</text:span>
-            <text:span text:style-name="T59"> é um relacionamento recursivo que relaciona duas instâncias d</text:span>
-            <text:span text:style-name="T60">a entidade</text:span>
-            <text:span text:style-name="T59"> </text:span>
-            <text:span text:style-name="T61">Mensagem</text:span>
-            <text:span text:style-name="T59">. Uma </text:span>
-            <text:span text:style-name="T62">M</text:span>
-            <text:span text:style-name="T59">ensagem responde, no mínimo, uma outra </text:span>
-            <text:span text:style-name="T62">M</text:span>
-            <text:span text:style-name="T59">ensagem, e no máximo várias outras </text:span>
-            <text:span text:style-name="T62">M</text:span>
-            <text:span text:style-name="T59">ensagens. Ela também é respondida por no mínimo nenhuma </text:span>
-            <text:span text:style-name="T62">M</text:span>
-            <text:span text:style-name="T59">ensagem e no máximo, várias </text:span>
-            <text:span text:style-name="T62">M</text:span>
-            <text:span text:style-name="T59">ensagens.</text:span>
-          </text:p>
-        </text:list-item>
-        <text:list-item>
-          <text:p text:style-name="P46">
-            <text:span text:style-name="T70">compartilha</text:span>
-            <text:span text:style-name="T65">: é um relacionamento recursivo ternário que relaciona as entidades </text:span>
-            <text:span text:style-name="T69">Pessoa </text:span>
-            <text:span text:style-name="T65">e </text:span>
-            <text:span text:style-name="T69">Mensagem</text:span>
-            <text:span text:style-name="T65">. </text:span>
-            <text:span text:style-name="T66">Duas instâncias de </text:span>
-            <text:span text:style-name="T67">P</text:span>
-            <text:span text:style-name="T66">essoa, devem estar relacionadas a no mínimo uma </text:span>
-            <text:span text:style-name="T67">Mensagem</text:span>
-            <text:span text:style-name="T66"> e no máximo várias </text:span>
-            <text:span text:style-name="T68">Mensagens</text:span>
-            <text:span text:style-name="T66">. Uma instância de Pessoa (envia) e outra de Mensagem devem estar relacionadas a, no mínimo, nenhuma outra pessoa e, no máximo, várias outras pessoas. Uma instância de Pessoa (recebe) e outra de Mensagem devem estar relacionadas a, no mínimo, nenhuma outra </text:span>
-            <text:span text:style-name="T68">P</text:span>
-            <text:span text:style-name="T66">essoa e, no máximo</text:span>
-            <text:span text:style-name="T67">,</text:span>
-            <text:span text:style-name="T66"> várias outras </text:span>
-            <text:span text:style-name="T68">P</text:span>
-            <text:span text:style-name="T66">essoas. </text:span>
-          </text:p>
-        </text:list-item>
-        <text:list-item>
-          <text:p text:style-name="P44">
-            <text:span text:style-name="T73">responsabiliza-se por</text:span>
+        Relacionamentos
+      </text:p>
+      <text:p text:style-name="Standard"/>
+      <text:list xml:id="list5693676078743351403" text:style-name="L27">
+        <text:list-item>
+          <text:p text:style-name="P32">
+            <text:span text:style-name="T80">r</text:span>
+            <text:span text:style-name="T68">esponde</text:span>
+            <text:span text:style-name="T69">:</text:span>
+            <text:span text:style-name="T64"> é um relacionamento recursivo que relaciona duas instâncias d</text:span>
+            <text:span text:style-name="T65">a entidade</text:span>
+            <text:span text:style-name="T64"> </text:span>
+            <text:span text:style-name="T66">Mensagem</text:span>
+            <text:span text:style-name="T64">. Uma </text:span>
+            <text:span text:style-name="T67">M</text:span>
+            <text:span text:style-name="T64">ensagem responde, no mínimo, uma outra </text:span>
+            <text:span text:style-name="T67">M</text:span>
+            <text:span text:style-name="T64">ensagem, e no máximo várias outras </text:span>
+            <text:span text:style-name="T67">M</text:span>
+            <text:span text:style-name="T64">ensagens. Ela também é respondida por no mínimo nenhuma </text:span>
+            <text:span text:style-name="T67">M</text:span>
+            <text:span text:style-name="T64">ensagem e no máximo, várias </text:span>
+            <text:span text:style-name="T67">M</text:span>
+            <text:span text:style-name="T64">ensagens.</text:span>
+          </text:p>
+        </text:list-item>
+        <text:list-item>
+          <text:p text:style-name="P42">
+            <text:span text:style-name="T77">compartilha</text:span>
+            <text:span text:style-name="T70">: é um relacionamento recursivo ternário que relaciona as entidades </text:span>
+            <text:span text:style-name="T75">Pessoa </text:span>
+            <text:span text:style-name="T70">e </text:span>
+            <text:span text:style-name="T75">Mensagem</text:span>
+            <text:span text:style-name="T70">. </text:span>
+            <text:span text:style-name="T71">Duas instâncias de </text:span>
+            <text:span text:style-name="T72">P</text:span>
+            <text:span text:style-name="T71">essoa, devem estar relacionadas a no mínimo uma </text:span>
+            <text:span text:style-name="T72">Mensagem</text:span>
+            <text:span text:style-name="T71"> e no máximo várias </text:span>
+            <text:span text:style-name="T73">Mensagens</text:span>
+            <text:span text:style-name="T71">. Uma instância de Pessoa (envia) e outra de Mensagem devem estar relacionadas a, no mínimo, nenhuma outra pessoa e, no máximo, várias outras pessoas. Uma instância de Pessoa (recebe) e outra de Mensagem devem estar relacionadas a, no mínimo, nenhuma outra </text:span>
+            <text:span text:style-name="T73">P</text:span>
+            <text:span text:style-name="T71">essoa e, no máximo</text:span>
+            <text:span text:style-name="T72">,</text:span>
+            <text:span text:style-name="T71"> várias outras </text:span>
+            <text:span text:style-name="T73">P</text:span>
+            <text:span text:style-name="T71">essoas, </text:span>
+            <text:span text:style-name="T74">possui os atributos </text:span>
+            <text:span text:style-name="T76">DataEnvio</text:span>
+            <text:span text:style-name="T74"> que armazena a data que a mensagem foi enviada, </text:span>
+            <text:span text:style-name="T76">HoraEnvio </text:span>
+            <text:span text:style-name="T74">que armazena a hora em que a mensagem foi enviada, </text:span>
+            <text:span text:style-name="T76">DataVisualizacao</text:span>
+            <text:span text:style-name="T74"> que armazena a data em que a mensagem foi visualizada, </text:span>
+            <text:span text:style-name="T76">HoraVisualizacao</text:span>
+            <text:span text:style-name="T74"> que armazena a hora em que a mensagem foi visualizada.</text:span>
+            <text:span text:style-name="T71"> </text:span>
+          </text:p>
+        </text:list-item>
+        <text:list-item>
+          <text:p text:style-name="P39">
+            <text:span text:style-name="T80">responsabiliza-se por</text:span>
             : 
-            <text:span text:style-name="T41">é um relacionamento que relaciona a entidade </text:span>
-            <text:span text:style-name="T33">Responsável </text:span>
-            <text:span text:style-name="T41">e a entidade </text:span>
-            <text:span text:style-name="T33">Aluno</text:span>
-            <text:span text:style-name="T41">. Um Responsável deve estar relacionado a, no mínimo, um Aluno e, no máximo, vários Alunos. Um Aluno deve estar relacionado a, no mínimo, um Responsável e, no máximo, vários Responsáveis. </text:span>
+            <text:span text:style-name="T43">é um relacionamento que relaciona a entidade </text:span>
+            <text:span text:style-name="T32">Responsável </text:span>
+            <text:span text:style-name="T43">e a entidade </text:span>
+            <text:span text:style-name="T32">Aluno</text:span>
+            <text:span text:style-name="T43">. Um Responsável deve estar relacionado a, no mínimo, um Aluno e, no máximo, vários Alunos. Um Aluno deve estar relacionado a, no mínimo, um Responsável e, no máximo, vários Responsáveis. </text:span>
           </text:p>
         </text:list-item>
         <text:list-item>
           <text:p text:style-name="P45">
-            <text:span text:style-name="T73">organiza-se em</text:span>
-            : 
-            <text:span text:style-name="T41">é um relacionamento que relaciona as entidades </text:span>
-            <text:span text:style-name="T33">Turma </text:span>
-            <text:span text:style-name="T41">
-              <text:s/>
-              e 
-            </text:span>
-            <text:span text:style-name="T33">Trimestre</text:span>
-            <text:span text:style-name="T41">. Uma Turma organiza-se em, no mínimo, um trimestre, e, no máximo, vários trimestres. Um Trimestre é organizado para, no mínimo, uma Turma, e, no máximo, várias Turmas.</text:span>
-          </text:p>
-        </text:list-item>
-        <text:list-item>
-          <text:p text:style-name="P45">
-            <text:span text:style-name="T73">matricula-se em</text:span>
-            : 
-            <text:span text:style-name="T31">é um relacionamento que envolve as entidades </text:span>
-            <text:span text:style-name="T34">Aluno </text:span>
-            <text:span text:style-name="T31">e </text:span>
-            <text:span text:style-name="T34">Turma</text:span>
-            <text:span text:style-name="T31">. Um Aluno deve estar matriculado em, no mínimo e no máximo, apenas uma Turma. Uma Turma pode ter matriculado, no mínimo, um Aluno, e, no máximo, vários Alunos. </text:span>
-          </text:p>
-        </text:list-item>
-        <text:list-item>
-          <text:p text:style-name="P44">
-            <text:soft-page-break/>
-            <text:span text:style-name="T74">f</text:span>
-            <text:span text:style-name="T73">az</text:span>
+            <text:span text:style-name="T80">organiza</text:span>
             : 
             <text:span text:style-name="T43">é um relacionamento que relaciona as entidades </text:span>
-            <text:span text:style-name="T35">Aluno </text:span>
-            <text:span text:style-name="T43">e </text:span>
-            <text:span text:style-name="T35">Avaliação</text:span>
-            <text:span text:style-name="T43">, armazenando a nota que o Aluno recebeu. Um Aluno pode fazer, no mínimo, nenhuma Avaliação e no máximo várias Avaliações. Uma avaliação pode ser feita por, no mínimo, um aluno, e no máximo vários Alunos.</text:span>
-          </text:p>
-        </text:list-item>
-        <text:list-item>
-          <text:p text:style-name="P44">
-            <text:span text:style-name="T74">c</text:span>
-            <text:span text:style-name="T73">adastra</text:span>
+            <text:span text:style-name="T32">Trimestre e Turma</text:span>
+            <text:span text:style-name="T43">. Uma Turma organiza-se em, no mínimo, um trimestre, e, no máximo, vários trimestres. Um Trimestre é organizado para, no mínimo, uma Turma, e, no máximo, várias Turmas.</text:span>
+          </text:p>
+        </text:list-item>
+        <text:list-item>
+          <text:p text:style-name="P40">
+            <text:span text:style-name="T80">matricula-se em</text:span>
             : 
-            <text:span text:style-name="T44">é um relacionamento que relaciona a entidade </text:span>
-            <text:span text:style-name="T36">Administrador </text:span>
-            <text:span text:style-name="T44">e </text:span>
-            <text:span text:style-name="T36">Evento</text:span>
-            <text:span text:style-name="T44">
+            <text:span text:style-name="T30">é um relacionamento que envolve as entidades </text:span>
+            <text:span text:style-name="T33">Aluno </text:span>
+            <text:span text:style-name="T30">e </text:span>
+            <text:span text:style-name="T41">Diario</text:span>
+            <text:span text:style-name="T30">, armazenado a frequência do aluno no Diário. Um Aluno deve estar matriculado em, no mínimo em um Diario e no máximo em muitos Diarios. Um Diario pode ter matriculado, no mínimo, um Aluno, e, no máximo, vários Alunos. </text:span>
+          </text:p>
+        </text:list-item>
+        <text:list-item>
+          <text:p text:style-name="P39">
+            <text:span text:style-name="T81">f</text:span>
+            <text:span text:style-name="T80">az</text:span>
+            : 
+            <text:span text:style-name="T45">é um relacionamento que relaciona as entidades </text:span>
+            <text:span text:style-name="T34">Aluno </text:span>
+            <text:span text:style-name="T45">e </text:span>
+            <text:span text:style-name="T34">Avaliação</text:span>
+            <text:span text:style-name="T45">, armazenando a nota que o Aluno recebeu. Um Aluno pode fazer, no mínimo, nenhuma Avaliação e no máximo várias Avaliações. Uma avaliação pode ser feita por, no mínimo, um aluno, e no máximo vários Alunos.</text:span>
+          </text:p>
+        </text:list-item>
+        <text:list-item>
+          <text:p text:style-name="P39">
+            <text:span text:style-name="T81">c</text:span>
+            <text:span text:style-name="T80">adastra</text:span>
+            : 
+            <text:span text:style-name="T46">é um relacionamento que relaciona a entidade </text:span>
+            <text:span text:style-name="T35">Administrador </text:span>
+            <text:span text:style-name="T46">e </text:span>
+            <text:span text:style-name="T35">Evento</text:span>
+            <text:span text:style-name="T46">
               . 
               <text:s/>
-              Um Administrador pode cadastrar, no mínimo, nenhum Evento e, no máximo, vários Eventos. Um Evento pode ser cadastrado por, no mínimo e no máximo, apenas um Administrador.
+              Um Administrador pode cadastrar, no mínimo, nenhum Evento e, no máximo, vários 
             </text:span>
-          </text:p>
-        </text:list-item>
-        <text:list-item>
-          <text:p text:style-name="P44">
-            <text:span text:style-name="T74">m</text:span>
-            <text:span text:style-name="T73">arca</text:span>
+            <text:soft-page-break/>
+            <text:span text:style-name="T46">Eventos. Um Evento pode ser cadastrado por, no mínimo e no máximo, apenas um Administrador.</text:span>
+          </text:p>
+        </text:list-item>
+        <text:list-item>
+          <text:p text:style-name="P39">
+            <text:span text:style-name="T81">m</text:span>
+            <text:span text:style-name="T80">arca</text:span>
             : 
-            <text:span text:style-name="T42">é um relacionamento que relaciona as entidades </text:span>
-            <text:span text:style-name="T37">Professor</text:span>
-            <text:span text:style-name="T42">, </text:span>
+            <text:span text:style-name="T44">
+              é um relacionamento que relaciona as entidades 
+              <text:s/>
+            </text:span>
+            <text:span text:style-name="T36">Di</text:span>
+            <text:span text:style-name="T39">ario</text:span>
+            <text:span text:style-name="T36"> </text:span>
+            <text:span text:style-name="T44">e </text:span>
+            <text:span text:style-name="T36">Avaliação</text:span>
+            <text:span text:style-name="T97">. </text:span>
+            <text:span text:style-name="T98">Uma Avaliacao pode ser marcada por, no mínimo e no máximo, apenas um Diario. Um Diario pode marcar no mínimo nenhuma e no máximo muitas avaliações</text:span>
+            <text:span text:style-name="T44">. </text:span>
+          </text:p>
+        </text:list-item>
+        <text:list-item>
+          <text:p text:style-name="P39">
+            <text:span text:style-name="T84">corresponde</text:span>
+            : 
+            <text:span text:style-name="T47">é um relacionamento que relaciona as entidades </text:span>
+            <text:span text:style-name="T37">Disciplina </text:span>
+            <text:span text:style-name="T47">e </text:span>
+            <text:span text:style-name="T37">Diário</text:span>
+            <text:span text:style-name="T47">. Uma Disciplina pode corresponder, no mínimo e no máximo, apenas um diário. Um Diário é correspondido por sua vez, no mínimo uma Disciplina e no máximo várias Disciplinas. </text:span>
+          </text:p>
+        </text:list-item>
+        <text:list-item>
+          <text:p text:style-name="P39">
+            <text:span text:style-name="T80">contem</text:span>
+            : 
+            <text:span text:style-name="T47">é um relacionamento que relaciona as entidades </text:span>
             <text:span text:style-name="T37">Di</text:span>
-            <text:span text:style-name="T40">ario</text:span>
-            <text:span text:style-name="T37"> </text:span>
-            <text:span text:style-name="T42">e </text:span>
-            <text:span text:style-name="T37">Avaliação. </text:span>
-            <text:span text:style-name="T42">Para cada combinação de Avaliação e Diario, é preciso que haja, no mínimo, um Professor e, no máximo, vários Professores. Para cada combinação de Professor e Avaliação deve haver, no mínimo, um Diario, e, no máximo, vários Diarios. Por fim, para cada combinação de Professor e Diario deve haver, no mínimo, nenhuma Avaliação e, no máximo, várias Avaliações. </text:span>
-          </text:p>
-        </text:list-item>
-        <text:list-item>
-          <text:p text:style-name="P44">
-            <text:span text:style-name="T75">p</text:span>
-            <text:span text:style-name="T73">ossui</text:span>
-            : 
-            <text:span text:style-name="T45">é um relacionamento que relaciona as entidades </text:span>
-            <text:span text:style-name="T38">Disciplina </text:span>
-            <text:span text:style-name="T45">e </text:span>
-            <text:span text:style-name="T38">Diário</text:span>
-            <text:span text:style-name="T45">. Uma Disciplina pode conter, no mínimo e no máximo, apenas um diário. Um Diário pode conter, por sua vez, no mínimo uma Disciplina e no máximo várias Disciplinas. </text:span>
-          </text:p>
-        </text:list-item>
-        <text:list-item>
-          <text:p text:style-name="P44">
-            <text:span text:style-name="T73">contem</text:span>
-            : 
-            <text:span text:style-name="T45">é um relacionamento que relaciona as entidades </text:span>
-            <text:span text:style-name="T38">Di</text:span>
-            <text:span text:style-name="T40">ario</text:span>
-            <text:span text:style-name="T38"> e Turma</text:span>
-            <text:span text:style-name="T45">. Um Diario pode ter, no mínimo, uma Turma e, no máximo, várias Turmas vinculadas a ela. Uma Turma pode ter, no mínimo, um Diario, e, no máximo, vários Diarios vinculados a ela. </text:span>
-          </text:p>
-        </text:list-item>
-        <text:list-item>
-          <text:p text:style-name="P44">
-            <text:span text:style-name="T57">m</text:span>
-            <text:span text:style-name="T56">inistra</text:span>
-            <text:span text:style-name="T53">: </text:span>
-            <text:span text:style-name="T54">é um relacionamento que relaciona as entidades Professor e Disciplina. Um professor pode ministrar, no mínimo, uma Disciplina, e, no máximo, várias Disciplinas. Uma Disciplina, por sua vez, pode ter, no máximo e no </text:span>
-            <text:span text:style-name="T55">mínimo</text:span>
-            <text:span text:style-name="T54">, apenas um Professor vinculado a ela. </text:span>
+            <text:span text:style-name="T39">ario</text:span>
+            <text:span text:style-name="T37"> e Turma</text:span>
+            <text:span text:style-name="T47">. Um Diario pode ter, no mínimo e no máximo uma Turma vinculada a ele. Uma Turma pode ter, no mínimo, um Diario, e, no máximo, vários Diarios vinculados a ela. </text:span>
+          </text:p>
+        </text:list-item>
+        <text:list-item>
+          <text:p text:style-name="P41">
+            <text:span text:style-name="T59">possui</text:span>
+            <text:span text:style-name="T55">: </text:span>
+            <text:span text:style-name="T56">é um relacionamento que relaciona as entidades Professor e Di</text:span>
+            <text:span text:style-name="T58">ario</text:span>
+            <text:span text:style-name="T56">. Um professor pode </text:span>
+            <text:span text:style-name="T58">possuir</text:span>
+            <text:span text:style-name="T56">, no mínimo, um Di</text:span>
+            <text:span text:style-name="T58">ario</text:span>
+            <text:span text:style-name="T56">, e, no máximo, vári</text:span>
+            <text:span text:style-name="T58">o</text:span>
+            <text:span text:style-name="T56">s Di</text:span>
+            <text:span text:style-name="T58">ários</text:span>
+            <text:span text:style-name="T56">. Uma Di</text:span>
+            <text:span text:style-name="T58">ário</text:span>
+            <text:span text:style-name="T56">, por sua vez, pode ter, no máximo e no </text:span>
+            <text:span text:style-name="T57">mínimo</text:span>
+            <text:span text:style-name="T56">, apenas um Professor vinculado a el</text:span>
+            <text:span text:style-name="T58">e</text:span>
+            <text:span text:style-name="T56">.</text:span>
+          </text:p>
+        </text:list-item>
+        <text:list-item>
+          <text:p text:style-name="P41">
+            <text:span text:style-name="T59">cria</text:span>
+            <text:span text:style-name="T60">: é um relacionamento entre as entidade </text:span>
+            <text:span text:style-name="T61">Pessoa</text:span>
+            <text:span text:style-name="T62"> e </text:span>
+            <text:span text:style-name="T42">Mensagem</text:span>
+            <text:span text:style-name="T99">. Uma Pessoa pode criar, no mínimo, nenhuma e no máximo muitas Mensagens. Uma Mensagem pode ser ciada por, no máximo e no mínimo, apenas uma Pessoa.</text:span>
           </text:p>
         </text:list-item>
       </text:list>
-      <text:h text:style-name="P73" text:outline-level="1">3. Modelo lógico</text:h>
+      <text:h text:style-name="P83" text:outline-level="1">3. Modelo lógico</text:h>
       <text:h text:style-name="Heading_20_2" text:outline-level="2">
         3.1 
-        <text:span text:style-name="T76">Mapeamento Entidade Relacionamento</text:span>
+        <text:span text:style-name="T85">Mapeamento Entidade Relacionamento</text:span>
       </text:h>
-      <text:p text:style-name="P19">
+      <text:p text:style-name="P69">
         PESSOA(nome, 
-        <text:span text:style-name="T73">cpf</text:span>
-        <text:span text:style-name="T77">, identidade, </text:span>
-        <text:span text:style-name="T78">dataNascimento, sexo, endereco);</text:span>
-      </text:p>
-      <text:p text:style-name="P20">
-        <text:span text:style-name="T77">RESPONSAVEL(cpf, </text:span>
-        <text:span text:style-name="T73">codResponsavel</text:span>
-        <text:span text:style-name="T77">, parentesco);</text:span>
-      </text:p>
-      <text:p text:style-name="P21">
-        <text:span text:style-name="T77">ALUNO(cpf, </text:span>
-        <text:span text:style-name="T73">maticula</text:span>
-        <text:span text:style-name="T77">, re, nomeMae, nomePai);</text:span>
-      </text:p>
-      <text:p text:style-name="P22">
-        <text:span text:style-name="T77">ADMINISTRADOR(cpf, </text:span>
-        <text:span text:style-name="T73">chaveAcesso</text:span>
-        <text:span text:style-name="T77">, cargo);</text:span>
-      </text:p>
-      <text:p text:style-name="P22">
-        <text:span text:style-name="T77">PROFESSOR(cpf, </text:span>
-        <text:span text:style-name="T73">matricula</text:span>
-        <text:span text:style-name="T77">, titulacao);</text:span>
-      </text:p>
-      <text:p text:style-name="P22">
-        <text:span text:style-name="T77">ACONTECIMENTO(</text:span>
-        <text:span text:style-name="T73">nome</text:span>
-        <text:span text:style-name="T77">, </text:span>
-        <text:span text:style-name="T73">ano</text:span>
-        <text:span text:style-name="T77">, mes, dia, horarioInicio, horarioFim, local);</text:span>
-      </text:p>
-      <text:p text:style-name="P23">
-        <text:span text:style-name="T77">DIARIO(</text:span>
-        <text:span text:style-name="T73">codDiario</text:span>
-        <text:span text:style-name="T77">, </text:span>
-        <text:span text:style-name="T79">atualizado, </text:span>
-        <text:span text:style-name="T80">matProf</text:span>
-      </text:p>
-      <text:p text:style-name="P24">
-        <text:span text:style-name="T77">DISCIPLINA(nome, cargaHoraria, </text:span>
-        <text:span text:style-name="T73">codDisciplina</text:span>
-        <text:span text:style-name="T77">, </text:span>
-      </text:p>
-      <text:p text:style-name="P24">
-        <text:span text:style-name="T77">EVENTO(</text:span>
-        <text:span text:style-name="T73">codEvento</text:span>
-        <text:span text:style-name="T77">, coordenador, descricao);</text:span>
-      </text:p>
-      <text:p text:style-name="P24">
-        <text:span text:style-name="T77">TURMA(</text:span>
-        <text:span text:style-name="T73">codTurma</text:span>
-        <text:span text:style-name="T77">, serie, sala);</text:span>
-      </text:p>
-      <text:p text:style-name="P24">
-        <text:span text:style-name="T77">TRIMESTRE(</text:span>
-        <text:span text:style-name="T73">numero</text:span>
-        <text:span text:style-name="T77">, dataInicio, dataFim);</text:span>
-      </text:p>
-      <text:p text:style-name="P24">
-        <text:span text:style-name="T77">MENSAGEM(</text:span>
-        <text:span text:style-name="T73">cpf</text:span>
-        <text:span text:style-name="T77">, </text:span>
-        <text:span text:style-name="T73">codEnvio</text:span>
-        <text:span text:style-name="T77">, texto, seguranca, </text:span>
         <text:span text:style-name="T80">cpf</text:span>
-        <text:span text:style-name="T77">);</text:span>
-      </text:p>
-      <text:p text:style-name="P24">
-        <text:span text:style-name="T77">AVALIACAO(</text:span>
-        <text:span text:style-name="T73">codDiario</text:span>
-        <text:span text:style-name="T77">, </text:span>
-        <text:span text:style-name="T73">numero</text:span>
-        <text:span text:style-name="T77">, tipo</text:span>
-      </text:p>
-      <text:p text:style-name="P25">
-        <text:span text:style-name="T77">RESPONSAVEL(</text:span>
-        <text:span text:style-name="T73">codResponsavel</text:span>
-        <text:span text:style-name="T77">, </text:span>
-        <text:span text:style-name="T73">matAluno</text:span>
-        <text:span text:style-name="T77">);</text:span>
-      </text:p>
-      <text:p text:style-name="P25">
-        <text:span text:style-name="T77">MATRICULA(</text:span>
-        <text:span text:style-name="T73">matAluno</text:span>
-        <text:span text:style-name="T77">, </text:span>
-        <text:span text:style-name="T73">codDiario</text:span>
-        <text:span text:style-name="T77">, frequencia</text:span>
+        <text:span text:style-name="T86">, </text:span>
+        <text:span text:style-name="T93">senha,</text:span>
+        <text:span text:style-name="T86"> identidade, </text:span>
+        <text:span text:style-name="T87">dataNascimento, sexo, endereco);</text:span>
+      </text:p>
+      <text:p text:style-name="P70">
+        <text:span text:style-name="T86">RESPONSAVEL(cpf, </text:span>
+        <text:span text:style-name="T80">codResponsavel</text:span>
+        <text:span text:style-name="T86">, parentesco);</text:span>
+      </text:p>
+      <text:p text:style-name="P71">
+        <text:span text:style-name="T86">ALUNO(cpf, </text:span>
+        <text:span text:style-name="T80">maticula</text:span>
+        <text:span text:style-name="T86">, re, nomeMae, nomePai);</text:span>
+      </text:p>
+      <text:p text:style-name="P72">
+        <text:span text:style-name="T86">ADMINISTRADOR(cpf, </text:span>
+        <text:span text:style-name="T80">chaveAcesso</text:span>
+        <text:span text:style-name="T86">, cargo);</text:span>
+      </text:p>
+      <text:p text:style-name="P72">
+        <text:span text:style-name="T86">PROFESSOR(cpf, </text:span>
+        <text:span text:style-name="T80">matricula</text:span>
+        <text:span text:style-name="T86">, titulacao);</text:span>
+      </text:p>
+      <text:p text:style-name="P72">
+        <text:span text:style-name="T86">ACONTECIMENTO(</text:span>
+        <text:span text:style-name="T80">nome</text:span>
+        <text:span text:style-name="T86">, </text:span>
+        <text:span text:style-name="T80">ano</text:span>
+        <text:span text:style-name="T86">, mes, dia, horarioInicio, horarioFim, local);</text:span>
+      </text:p>
+      <text:p text:style-name="P73">
+        <text:span text:style-name="T86">DIARIO(</text:span>
+        <text:span text:style-name="T80">codDiario</text:span>
+        <text:span text:style-name="T86">, </text:span>
+        <text:span text:style-name="T88">atualizado, </text:span>
+        <text:span text:style-name="T89">matProf, </text:span>
+        <text:span text:style-name="T90">codTurma, codDisciplina</text:span>
+      </text:p>
+      <text:p text:style-name="P74">
+        <text:span text:style-name="T86">DISCIPLINA(nome, cargaHoraria, </text:span>
+        <text:span text:style-name="T80">codDisciplina</text:span>
+        <text:span text:style-name="T86">, </text:span>
+      </text:p>
+      <text:p text:style-name="P74">
+        <text:span text:style-name="T86">EVENTO(</text:span>
+        <text:span text:style-name="T80">codEvento</text:span>
+        <text:span text:style-name="T86">, coordenador, descricao, </text:span>
+        <text:span text:style-name="T90">chaveAcesso, nomeAcontecimento, ano</text:span>
+        <text:span text:style-name="T86">);</text:span>
+      </text:p>
+      <text:p text:style-name="P74">
+        <text:span text:style-name="T86">TURMA(</text:span>
+        <text:span text:style-name="T80">codTurma</text:span>
+        <text:span text:style-name="T86">, serie, sala);</text:span>
+      </text:p>
+      <text:p text:style-name="P74">
+        <text:span text:style-name="T86">TRIMESTRE(</text:span>
+        <text:span text:style-name="T82">ano</text:span>
+        <text:span text:style-name="T91">, </text:span>
+        <text:span text:style-name="T80">numero</text:span>
+        <text:span text:style-name="T86">, dataInicio, dataFim);</text:span>
+      </text:p>
+      <text:p text:style-name="P74">
+        <text:span text:style-name="T86">MENSAGEM(</text:span>
+        <text:span text:style-name="T80">cpf</text:span>
+        <text:span text:style-name="T86">, </text:span>
+        <text:span text:style-name="T80">codEnvio</text:span>
+        <text:span text:style-name="T86">, texto, seguranca, </text:span>
+        <text:span text:style-name="T89">cpf</text:span>
+        <text:span text:style-name="T86">);</text:span>
+      </text:p>
+      <text:p text:style-name="P74">
+        <text:span text:style-name="T86">AVALIACAO(</text:span>
+        <text:span text:style-name="T80">codDiario</text:span>
+        <text:span text:style-name="T86">, </text:span>
+        <text:span text:style-name="T80">numero</text:span>
+        <text:span text:style-name="T86">, tipo, </text:span>
+        <text:span text:style-name="T90">nomeAcontecimento, ano);</text:span>
+      </text:p>
+      <text:p text:style-name="P75">
+        <text:span text:style-name="T86">RESPONSAVEL(</text:span>
+        <text:span text:style-name="T80">codResponsavel</text:span>
+        <text:span text:style-name="T86">, </text:span>
+        <text:span text:style-name="T80">matAluno</text:span>
+        <text:span text:style-name="T86">);</text:span>
+      </text:p>
+      <text:p text:style-name="P75">
+        <text:span text:style-name="T86">MATRICULA(</text:span>
+        <text:span text:style-name="T80">matAluno</text:span>
+        <text:span text:style-name="T86">, </text:span>
+        <text:span text:style-name="T80">codDiario</text:span>
+        <text:span text:style-name="T86">, frequencia</text:span>
+      </text:p>
+      <text:p text:style-name="P76">
+        <text:span text:style-name="T86">RESULTADOAVALIACAO(</text:span>
+        <text:span text:style-name="T80">matAluno</text:span>
+        <text:span text:style-name="T86">, </text:span>
+        <text:span text:style-name="T80">numAvaliacao</text:span>
+        <text:span text:style-name="T86">, </text:span>
+        <text:span text:style-name="T80">codDiario</text:span>
+        <text:span text:style-name="T86">, nota);</text:span>
+      </text:p>
+      <text:p text:style-name="P77">
+        <text:span text:style-name="T86">RESPONDEM</text:span>
+        <text:span text:style-name="T92">EN</text:span>
+        <text:span text:style-name="T86">S</text:span>
+        <text:span text:style-name="T92">A</text:span>
+        <text:span text:style-name="T86">G</text:span>
+        <text:span text:style-name="T92">EM</text:span>
+        <text:span text:style-name="T86">(</text:span>
+        <text:span text:style-name="T80">codMensagem</text:span>
+        <text:span text:style-name="T86">, </text:span>
+        <text:span text:style-name="T80">codResposta</text:span>
+        <text:span text:style-name="T86">);</text:span>
+      </text:p>
+      <text:p text:style-name="P78">
+        <text:span text:style-name="T86">ORGANIZATRIMESTRE(</text:span>
+        <text:span text:style-name="T80">ano</text:span>
+        <text:span text:style-name="T86">, </text:span>
+        <text:span text:style-name="T80">numero</text:span>
+        <text:span text:style-name="T86">, </text:span>
+        <text:span text:style-name="T80">codTurma</text:span>
+        <text:span text:style-name="T86">);</text:span>
+      </text:p>
+      <text:p text:style-name="P79">
+        CAMPARTILHAM
+        <text:span text:style-name="T94">EN</text:span>
+        S
+        <text:span text:style-name="T94">A</text:span>
+        G
+        <text:span text:style-name="T94">EM</text:span>
+        (
+        <text:span text:style-name="T83">cpfEnvia</text:span>
+        <text:span text:style-name="T94">, </text:span>
+        <text:span text:style-name="T83">cpfRecebe</text:span>
+        <text:span text:style-name="T94">, </text:span>
+        <text:span text:style-name="T83">codEnvio</text:span>
+        <text:span text:style-name="T94">, visibilidade, dataEnvio, hora Envio, dataVisualizacao, horaVisualizacao);</text:span>
+      </text:p>
+      <text:p text:style-name="P80">
+        CONTEUDOAVALIACAO(
+        <text:span text:style-name="T80">numAvaliacao</text:span>
+        , 
+        <text:span text:style-name="T80">codDiario</text:span>
+        , conteudo);
+      </text:p>
+      <text:p text:style-name="P81">
+        EMAILPESSOA(
+        <text:span text:style-name="T80">cpf</text:span>
+        , email);
+      </text:p>
+      <text:p text:style-name="P81">
+        TELEFONEPESSOA(
+        <text:span text:style-name="T80">cpf</text:span>
+        , telefone);
       </text:p>
     </office:text>
   </office:body>
@@ -3196,12 +3470,12 @@
 <office:document-meta xmlns:office="urn:oasis:names:tc:opendocument:xmlns:office:1.0" xmlns:xlink="http://www.w3.org/1999/xlink" xmlns:dc="http://purl.org/dc/elements/1.1/" xmlns:meta="urn:oasis:names:tc:opendocument:xmlns:meta:1.0" xmlns:ooo="http://openoffice.org/2004/office" xmlns:grddl="http://www.w3.org/2003/g/data-view#" office:version="1.2">
   <office:meta>
     <meta:creation-date>2018-07-21T21:45:37.102384104</meta:creation-date>
-    <dc:date>2018-08-22T21:32:50.552719746</dc:date>
-    <meta:editing-duration>PT4H31M40S</meta:editing-duration>
-    <meta:editing-cycles>21</meta:editing-cycles>
+    <dc:date>2018-08-23T10:21:14.138073758</dc:date>
+    <meta:editing-duration>PT6H9M48S</meta:editing-duration>
+    <meta:editing-cycles>39</meta:editing-cycles>
     <meta:generator>LibreOffice/5.1.6.2$Linux_X86_64 LibreOffice_project/10m0$Build-2</meta:generator>
     <meta:print-date>2018-08-20T19:25:18.713000000</meta:print-date>
-    <meta:document-statistic meta:table-count="0" meta:image-count="1" meta:object-count="0" meta:page-count="17" meta:paragraph-count="167" meta:word-count="2792" meta:character-count="17602" meta:non-whitespace-character-count="15013"/>
+    <meta:document-statistic meta:table-count="0" meta:image-count="1" meta:object-count="0" meta:page-count="17" meta:paragraph-count="168" meta:word-count="2816" meta:character-count="17981" meta:non-whitespace-character-count="15368"/>
   </office:meta>
 </office:document-meta>
 </file>
@@ -3210,25 +3484,25 @@
 <office:document-settings xmlns:office="urn:oasis:names:tc:opendocument:xmlns:office:1.0" xmlns:xlink="http://www.w3.org/1999/xlink" xmlns:config="urn:oasis:names:tc:opendocument:xmlns:config:1.0" xmlns:ooo="http://openoffice.org/2004/office" office:version="1.2">
   <office:settings>
     <config:config-item-set config:name="ooo:view-settings">
-      <config:config-item config:name="ViewAreaTop" config:type="long">451556</config:config-item>
+      <config:config-item config:name="ViewAreaTop" config:type="long">677</config:config-item>
       <config:config-item config:name="ViewAreaLeft" config:type="long">0</config:config-item>
-      <config:config-item config:name="ViewAreaWidth" config:type="long">26857</config:config-item>
-      <config:config-item config:name="ViewAreaHeight" config:type="long">10961</config:config-item>
+      <config:config-item config:name="ViewAreaWidth" config:type="long">25382</config:config-item>
+      <config:config-item config:name="ViewAreaHeight" config:type="long">10225</config:config-item>
       <config:config-item config:name="ShowRedlineChanges" config:type="boolean">true</config:config-item>
       <config:config-item config:name="InBrowseMode" config:type="boolean">false</config:config-item>
       <config:config-item-map-indexed config:name="Views">
         <config:config-item-map-entry>
           <config:config-item config:name="ViewId" config:type="string">view2</config:config-item>
-          <config:config-item config:name="ViewLeft" config:type="long">9139</config:config-item>
-          <config:config-item config:name="ViewTop" config:type="long">460333</config:config-item>
+          <config:config-item config:name="ViewLeft" config:type="long">5683</config:config-item>
+          <config:config-item config:name="ViewTop" config:type="long">3501</config:config-item>
           <config:config-item config:name="VisibleLeft" config:type="long">0</config:config-item>
-          <config:config-item config:name="VisibleTop" config:type="long">451556</config:config-item>
-          <config:config-item config:name="VisibleRight" config:type="long">26855</config:config-item>
-          <config:config-item config:name="VisibleBottom" config:type="long">462515</config:config-item>
+          <config:config-item config:name="VisibleTop" config:type="long">677</config:config-item>
+          <config:config-item config:name="VisibleRight" config:type="long">25381</config:config-item>
+          <config:config-item config:name="VisibleBottom" config:type="long">10901</config:config-item>
           <config:config-item config:name="ZoomType" config:type="short">0</config:config-item>
-          <config:config-item config:name="ViewLayoutColumns" config:type="short">1</config:config-item>
+          <config:config-item config:name="ViewLayoutColumns" config:type="short">0</config:config-item>
           <config:config-item config:name="ViewLayoutBookMode" config:type="boolean">false</config:config-item>
-          <config:config-item config:name="ZoomFactor" config:type="short">120</config:config-item>
+          <config:config-item config:name="ZoomFactor" config:type="short">140</config:config-item>
           <config:config-item config:name="IsSelectedFrame" config:type="boolean">false</config:config-item>
         </config:config-item-map-entry>
       </config:config-item-map-indexed>
@@ -3274,7 +3548,7 @@
       <config:config-item config:name="InvertBorderSpacing" config:type="boolean">false</config:config-item>
       <config:config-item config:name="SaveGlobalDocumentLinks" config:type="boolean">false</config:config-item>
       <config:config-item config:name="TabsRelativeToIndent" config:type="boolean">true</config:config-item>
-      <config:config-item config:name="Rsid" config:type="int">4953051</config:config-item>
+      <config:config-item config:name="Rsid" config:type="int">6728630</config:config-item>
       <config:config-item config:name="PrintProspectRTL" config:type="boolean">false</config:config-item>
       <config:config-item config:name="PrintEmptyPages" config:type="boolean">false</config:config-item>
       <config:config-item config:name="ApplyUserData" config:type="boolean">true</config:config-item>

</xml_diff>

<commit_message>
Modificações e correções diversas
</commit_message>
<xml_diff>
--- a/projetoBDatualizado.docx
+++ b/projetoBDatualizado.docx
@@ -7,7 +7,7 @@
   <manifest:file-entry manifest:full-path="/" manifest:version="1.2" manifest:media-type="application/vnd.oasis.opendocument.text"/>
   <manifest:file-entry manifest:full-path="Thumbnails/thumbnail.png" manifest:media-type="image/png"/>
   <manifest:file-entry manifest:full-path="layout-cache" manifest:media-type="application/binary"/>
-  <manifest:file-entry manifest:full-path="Pictures/10000201000006310000048772E9C2D8C81DACB1.png" manifest:media-type="image/png"/>
+  <manifest:file-entry manifest:full-path="Pictures/10000201000006310000048760125BACD75C3188.png" manifest:media-type="image/png"/>
   <manifest:file-entry manifest:full-path="content.xml" manifest:media-type="text/xml"/>
   <manifest:file-entry manifest:full-path="styles.xml" manifest:media-type="text/xml"/>
   <manifest:file-entry manifest:full-path="meta.xml" manifest:media-type="text/xml"/>
@@ -35,6 +35,324 @@
     <style:font-face style:name="Noto Sans CJK SC Regular" svg:font-family="'Noto Sans CJK SC Regular'" style:font-family-generic="system" style:font-pitch="variable"/>
   </office:font-face-decls>
   <office:automatic-styles>
+    <style:style style:name="Tabela1" style:family="table" style:master-page-name="">
+      <style:table-properties style:width="17.013cm" fo:margin-left="0cm" style:page-number="auto" table:align="left" fo:keep-with-next="always" style:may-break-between-rows="true"/>
+    </style:style>
+    <style:style style:name="Tabela1.A" style:family="table-column">
+      <style:table-column-properties style:column-width="3.399cm"/>
+    </style:style>
+    <style:style style:name="Tabela1.B" style:family="table-column">
+      <style:table-column-properties style:column-width="5.888cm"/>
+    </style:style>
+    <style:style style:name="Tabela1.C" style:family="table-column">
+      <style:table-column-properties style:column-width="2.408cm"/>
+    </style:style>
+    <style:style style:name="Tabela1.D" style:family="table-column">
+      <style:table-column-properties style:column-width="2.196cm"/>
+    </style:style>
+    <style:style style:name="Tabela1.E" style:family="table-column">
+      <style:table-column-properties style:column-width="3.122cm"/>
+    </style:style>
+    <style:style style:name="Tabela1.1" style:family="table-row">
+      <style:table-row-properties fo:keep-together="always"/>
+    </style:style>
+    <style:style style:name="Tabela1.A1" style:family="table-cell">
+      <style:table-cell-properties style:vertical-align="middle" fo:background-color="transparent" fo:padding="0cm" fo:border="0.05pt solid #000000">
+        <style:background-image/>
+      </style:table-cell-properties>
+    </style:style>
+    <style:style style:name="Tabela1.A2" style:family="table-cell">
+      <style:table-cell-properties style:vertical-align="middle" fo:background-color="#ccccff" fo:padding="0cm" fo:border-left="0.05pt solid #000000" fo:border-right="none" fo:border-top="none" fo:border-bottom="0.05pt solid #000000">
+        <style:background-image/>
+      </style:table-cell-properties>
+    </style:style>
+    <style:style style:name="Tabela1.E2" style:family="table-cell">
+      <style:table-cell-properties style:vertical-align="middle" fo:background-color="#ccccff" fo:padding="0cm" fo:border-left="0.05pt solid #000000" fo:border-right="0.05pt solid #000000" fo:border-top="none" fo:border-bottom="0.05pt solid #000000">
+        <style:background-image/>
+      </style:table-cell-properties>
+    </style:style>
+    <style:style style:name="Tabela1.A3" style:family="table-cell">
+      <style:table-cell-properties style:vertical-align="middle" fo:padding="0cm" fo:border-left="0.05pt solid #000000" fo:border-right="none" fo:border-top="none" fo:border-bottom="0.05pt solid #000000"/>
+    </style:style>
+    <style:style style:name="Tabela1.B3" style:family="table-cell">
+      <style:table-cell-properties style:vertical-align="middle" fo:padding="0cm" fo:border-left="0.05pt solid #000000" fo:border-right="none" fo:border-top="none" fo:border-bottom="0.05pt solid #000000"/>
+    </style:style>
+    <style:style style:name="Tabela1.C3" style:family="table-cell">
+      <style:table-cell-properties style:vertical-align="middle" fo:padding="0cm" fo:border-left="0.05pt solid #000000" fo:border-right="none" fo:border-top="none" fo:border-bottom="0.05pt solid #000000"/>
+    </style:style>
+    <style:style style:name="Tabela1.D3" style:family="table-cell">
+      <style:table-cell-properties style:vertical-align="middle" fo:padding="0cm" fo:border-left="0.05pt solid #000000" fo:border-right="none" fo:border-top="none" fo:border-bottom="0.05pt solid #000000"/>
+    </style:style>
+    <style:style style:name="Tabela1.E3" style:family="table-cell">
+      <style:table-cell-properties style:vertical-align="middle" fo:padding="0cm" fo:border-left="0.05pt solid #000000" fo:border-right="0.05pt solid #000000" fo:border-top="none" fo:border-bottom="0.05pt solid #000000"/>
+    </style:style>
+    <style:style style:name="Tabela1.A4" style:family="table-cell">
+      <style:table-cell-properties style:vertical-align="middle" fo:padding="0cm" fo:border-left="0.05pt solid #000000" fo:border-right="none" fo:border-top="none" fo:border-bottom="0.05pt solid #000000"/>
+    </style:style>
+    <style:style style:name="Tabela1.B4" style:family="table-cell">
+      <style:table-cell-properties style:vertical-align="middle" fo:padding="0cm" fo:border-left="0.05pt solid #000000" fo:border-right="none" fo:border-top="none" fo:border-bottom="0.05pt solid #000000"/>
+    </style:style>
+    <style:style style:name="Tabela1.C4" style:family="table-cell">
+      <style:table-cell-properties style:vertical-align="middle" fo:padding="0cm" fo:border-left="0.05pt solid #000000" fo:border-right="none" fo:border-top="none" fo:border-bottom="0.05pt solid #000000"/>
+    </style:style>
+    <style:style style:name="Tabela1.D4" style:family="table-cell">
+      <style:table-cell-properties style:vertical-align="middle" fo:padding="0cm" fo:border-left="0.05pt solid #000000" fo:border-right="none" fo:border-top="none" fo:border-bottom="0.05pt solid #000000"/>
+    </style:style>
+    <style:style style:name="Tabela1.E4" style:family="table-cell">
+      <style:table-cell-properties style:vertical-align="middle" fo:padding="0cm" fo:border-left="0.05pt solid #000000" fo:border-right="0.05pt solid #000000" fo:border-top="none" fo:border-bottom="0.05pt solid #000000"/>
+    </style:style>
+    <style:style style:name="Tabela1.A5" style:family="table-cell">
+      <style:table-cell-properties style:vertical-align="middle" fo:padding="0cm" fo:border-left="0.05pt solid #000000" fo:border-right="none" fo:border-top="none" fo:border-bottom="0.05pt solid #000000"/>
+    </style:style>
+    <style:style style:name="Tabela1.B5" style:family="table-cell">
+      <style:table-cell-properties style:vertical-align="middle" fo:padding="0cm" fo:border-left="0.05pt solid #000000" fo:border-right="none" fo:border-top="none" fo:border-bottom="0.05pt solid #000000"/>
+    </style:style>
+    <style:style style:name="Tabela1.C5" style:family="table-cell">
+      <style:table-cell-properties style:vertical-align="middle" fo:padding="0cm" fo:border-left="0.05pt solid #000000" fo:border-right="none" fo:border-top="none" fo:border-bottom="0.05pt solid #000000"/>
+    </style:style>
+    <style:style style:name="Tabela1.D5" style:family="table-cell">
+      <style:table-cell-properties style:vertical-align="middle" fo:padding="0cm" fo:border-left="0.05pt solid #000000" fo:border-right="none" fo:border-top="none" fo:border-bottom="0.05pt solid #000000"/>
+    </style:style>
+    <style:style style:name="Tabela1.E5" style:family="table-cell">
+      <style:table-cell-properties style:vertical-align="middle" fo:padding="0cm" fo:border-left="0.05pt solid #000000" fo:border-right="0.05pt solid #000000" fo:border-top="none" fo:border-bottom="0.05pt solid #000000"/>
+    </style:style>
+    <style:style style:name="Tabela1.A6" style:family="table-cell">
+      <style:table-cell-properties style:vertical-align="middle" fo:padding="0cm" fo:border-left="0.05pt solid #000000" fo:border-right="none" fo:border-top="none" fo:border-bottom="0.05pt solid #000000"/>
+    </style:style>
+    <style:style style:name="Tabela1.B6" style:family="table-cell">
+      <style:table-cell-properties style:vertical-align="middle" fo:padding="0cm" fo:border-left="0.05pt solid #000000" fo:border-right="none" fo:border-top="none" fo:border-bottom="0.05pt solid #000000"/>
+    </style:style>
+    <style:style style:name="Tabela1.C6" style:family="table-cell">
+      <style:table-cell-properties style:vertical-align="middle" fo:padding="0cm" fo:border-left="0.05pt solid #000000" fo:border-right="none" fo:border-top="none" fo:border-bottom="0.05pt solid #000000"/>
+    </style:style>
+    <style:style style:name="Tabela1.D6" style:family="table-cell">
+      <style:table-cell-properties style:vertical-align="middle" fo:padding="0cm" fo:border-left="0.05pt solid #000000" fo:border-right="none" fo:border-top="none" fo:border-bottom="0.05pt solid #000000"/>
+    </style:style>
+    <style:style style:name="Tabela1.E6" style:family="table-cell">
+      <style:table-cell-properties style:vertical-align="middle" fo:padding="0cm" fo:border-left="0.05pt solid #000000" fo:border-right="0.05pt solid #000000" fo:border-top="none" fo:border-bottom="0.05pt solid #000000"/>
+    </style:style>
+    <style:style style:name="Tabela1.A7" style:family="table-cell">
+      <style:table-cell-properties style:vertical-align="middle" fo:padding="0cm" fo:border-left="0.05pt solid #000000" fo:border-right="none" fo:border-top="none" fo:border-bottom="0.05pt solid #000000"/>
+    </style:style>
+    <style:style style:name="Tabela1.B7" style:family="table-cell">
+      <style:table-cell-properties style:vertical-align="middle" fo:padding="0cm" fo:border-left="0.05pt solid #000000" fo:border-right="none" fo:border-top="none" fo:border-bottom="0.05pt solid #000000"/>
+    </style:style>
+    <style:style style:name="Tabela1.C7" style:family="table-cell">
+      <style:table-cell-properties style:vertical-align="middle" fo:padding="0cm" fo:border-left="0.05pt solid #000000" fo:border-right="none" fo:border-top="none" fo:border-bottom="0.05pt solid #000000"/>
+    </style:style>
+    <style:style style:name="Tabela1.D7" style:family="table-cell">
+      <style:table-cell-properties style:vertical-align="middle" fo:padding="0cm" fo:border-left="0.05pt solid #000000" fo:border-right="none" fo:border-top="none" fo:border-bottom="0.05pt solid #000000"/>
+    </style:style>
+    <style:style style:name="Tabela1.E7" style:family="table-cell">
+      <style:table-cell-properties style:vertical-align="middle" fo:padding="0cm" fo:border-left="0.05pt solid #000000" fo:border-right="0.05pt solid #000000" fo:border-top="none" fo:border-bottom="0.05pt solid #000000"/>
+    </style:style>
+    <style:style style:name="Tabela1.A8" style:family="table-cell">
+      <style:table-cell-properties style:vertical-align="middle" fo:padding="0cm" fo:border-left="0.05pt solid #000000" fo:border-right="none" fo:border-top="none" fo:border-bottom="0.05pt solid #000000"/>
+    </style:style>
+    <style:style style:name="Tabela1.B8" style:family="table-cell">
+      <style:table-cell-properties style:vertical-align="middle" fo:padding="0cm" fo:border-left="0.05pt solid #000000" fo:border-right="none" fo:border-top="none" fo:border-bottom="0.05pt solid #000000"/>
+    </style:style>
+    <style:style style:name="Tabela1.C8" style:family="table-cell">
+      <style:table-cell-properties style:vertical-align="middle" fo:padding="0cm" fo:border-left="0.05pt solid #000000" fo:border-right="none" fo:border-top="none" fo:border-bottom="0.05pt solid #000000"/>
+    </style:style>
+    <style:style style:name="Tabela1.D8" style:family="table-cell">
+      <style:table-cell-properties style:vertical-align="middle" fo:padding="0cm" fo:border-left="0.05pt solid #000000" fo:border-right="none" fo:border-top="none" fo:border-bottom="0.05pt solid #000000"/>
+    </style:style>
+    <style:style style:name="Tabela1.E8" style:family="table-cell">
+      <style:table-cell-properties style:vertical-align="middle" fo:padding="0cm" fo:border-left="0.05pt solid #000000" fo:border-right="0.05pt solid #000000" fo:border-top="none" fo:border-bottom="0.05pt solid #000000"/>
+    </style:style>
+    <style:style style:name="Tabela1.A9" style:family="table-cell">
+      <style:table-cell-properties style:vertical-align="middle" fo:padding="0cm" fo:border-left="0.05pt solid #000000" fo:border-right="none" fo:border-top="none" fo:border-bottom="0.05pt solid #000000"/>
+    </style:style>
+    <style:style style:name="Tabela1.B9" style:family="table-cell">
+      <style:table-cell-properties style:vertical-align="middle" fo:padding="0cm" fo:border-left="0.05pt solid #000000" fo:border-right="none" fo:border-top="none" fo:border-bottom="0.05pt solid #000000"/>
+    </style:style>
+    <style:style style:name="Tabela1.C9" style:family="table-cell">
+      <style:table-cell-properties style:vertical-align="middle" fo:padding="0cm" fo:border-left="0.05pt solid #000000" fo:border-right="none" fo:border-top="none" fo:border-bottom="0.05pt solid #000000"/>
+    </style:style>
+    <style:style style:name="Tabela1.D9" style:family="table-cell">
+      <style:table-cell-properties style:vertical-align="middle" fo:padding="0cm" fo:border-left="0.05pt solid #000000" fo:border-right="none" fo:border-top="none" fo:border-bottom="0.05pt solid #000000"/>
+    </style:style>
+    <style:style style:name="Tabela1.E9" style:family="table-cell">
+      <style:table-cell-properties style:vertical-align="middle" fo:padding="0cm" fo:border-left="0.05pt solid #000000" fo:border-right="0.05pt solid #000000" fo:border-top="none" fo:border-bottom="0.05pt solid #000000"/>
+    </style:style>
+    <style:style style:name="Tabela2" style:family="table" style:master-page-name="">
+      <style:table-properties style:width="17.013cm" fo:margin-left="0cm" style:page-number="auto" table:align="left" fo:keep-with-next="always" style:may-break-between-rows="true"/>
+    </style:style>
+    <style:style style:name="Tabela2.A" style:family="table-column">
+      <style:table-column-properties style:column-width="3.399cm"/>
+    </style:style>
+    <style:style style:name="Tabela2.B" style:family="table-column">
+      <style:table-column-properties style:column-width="5.888cm"/>
+    </style:style>
+    <style:style style:name="Tabela2.C" style:family="table-column">
+      <style:table-column-properties style:column-width="2.408cm"/>
+    </style:style>
+    <style:style style:name="Tabela2.D" style:family="table-column">
+      <style:table-column-properties style:column-width="2.196cm"/>
+    </style:style>
+    <style:style style:name="Tabela2.E" style:family="table-column">
+      <style:table-column-properties style:column-width="3.122cm"/>
+    </style:style>
+    <style:style style:name="Tabela2.1" style:family="table-row">
+      <style:table-row-properties fo:keep-together="always"/>
+    </style:style>
+    <style:style style:name="Tabela2.A1" style:family="table-cell">
+      <style:table-cell-properties style:vertical-align="middle" fo:background-color="transparent" fo:padding="0cm" fo:border="0.05pt solid #000000">
+        <style:background-image/>
+      </style:table-cell-properties>
+    </style:style>
+    <style:style style:name="Tabela2.A2" style:family="table-cell">
+      <style:table-cell-properties style:vertical-align="middle" fo:background-color="#ccccff" fo:padding="0cm" fo:border-left="0.05pt solid #000000" fo:border-right="none" fo:border-top="none" fo:border-bottom="0.05pt solid #000000">
+        <style:background-image/>
+      </style:table-cell-properties>
+    </style:style>
+    <style:style style:name="Tabela2.E2" style:family="table-cell">
+      <style:table-cell-properties style:vertical-align="middle" fo:background-color="#ccccff" fo:padding="0cm" fo:border-left="0.05pt solid #000000" fo:border-right="0.05pt solid #000000" fo:border-top="none" fo:border-bottom="0.05pt solid #000000">
+        <style:background-image/>
+      </style:table-cell-properties>
+    </style:style>
+    <style:style style:name="Tabela2.A3" style:family="table-cell">
+      <style:table-cell-properties style:vertical-align="middle" fo:padding="0cm" fo:border-left="0.05pt solid #000000" fo:border-right="none" fo:border-top="none" fo:border-bottom="0.05pt solid #000000"/>
+    </style:style>
+    <style:style style:name="Tabela2.B3" style:family="table-cell">
+      <style:table-cell-properties style:vertical-align="middle" fo:padding="0cm" fo:border-left="0.05pt solid #000000" fo:border-right="none" fo:border-top="none" fo:border-bottom="0.05pt solid #000000"/>
+    </style:style>
+    <style:style style:name="Tabela2.C3" style:family="table-cell">
+      <style:table-cell-properties style:vertical-align="middle" fo:padding="0cm" fo:border-left="0.05pt solid #000000" fo:border-right="none" fo:border-top="none" fo:border-bottom="0.05pt solid #000000"/>
+    </style:style>
+    <style:style style:name="Tabela2.D3" style:family="table-cell">
+      <style:table-cell-properties style:vertical-align="middle" fo:padding="0cm" fo:border-left="0.05pt solid #000000" fo:border-right="none" fo:border-top="none" fo:border-bottom="0.05pt solid #000000"/>
+    </style:style>
+    <style:style style:name="Tabela2.E3" style:family="table-cell">
+      <style:table-cell-properties style:vertical-align="middle" fo:padding="0cm" fo:border-left="0.05pt solid #000000" fo:border-right="0.05pt solid #000000" fo:border-top="none" fo:border-bottom="0.05pt solid #000000"/>
+    </style:style>
+    <style:style style:name="Tabela2.A4" style:family="table-cell">
+      <style:table-cell-properties style:vertical-align="middle" fo:padding="0cm" fo:border-left="0.05pt solid #000000" fo:border-right="none" fo:border-top="none" fo:border-bottom="0.05pt solid #000000"/>
+    </style:style>
+    <style:style style:name="Tabela2.B4" style:family="table-cell">
+      <style:table-cell-properties style:vertical-align="middle" fo:padding="0cm" fo:border-left="0.05pt solid #000000" fo:border-right="none" fo:border-top="none" fo:border-bottom="0.05pt solid #000000"/>
+    </style:style>
+    <style:style style:name="Tabela2.C4" style:family="table-cell">
+      <style:table-cell-properties style:vertical-align="middle" fo:padding="0cm" fo:border-left="0.05pt solid #000000" fo:border-right="none" fo:border-top="none" fo:border-bottom="0.05pt solid #000000"/>
+    </style:style>
+    <style:style style:name="Tabela2.D4" style:family="table-cell">
+      <style:table-cell-properties style:vertical-align="middle" fo:padding="0cm" fo:border-left="0.05pt solid #000000" fo:border-right="none" fo:border-top="none" fo:border-bottom="0.05pt solid #000000"/>
+    </style:style>
+    <style:style style:name="Tabela2.E4" style:family="table-cell">
+      <style:table-cell-properties style:vertical-align="middle" fo:padding="0cm" fo:border-left="0.05pt solid #000000" fo:border-right="0.05pt solid #000000" fo:border-top="none" fo:border-bottom="0.05pt solid #000000"/>
+    </style:style>
+    <style:style style:name="Tabela3" style:family="table" style:master-page-name="">
+      <style:table-properties style:width="17.013cm" fo:margin-left="0cm" style:page-number="auto" table:align="left" fo:keep-with-next="always" style:may-break-between-rows="true"/>
+    </style:style>
+    <style:style style:name="Tabela3.A" style:family="table-column">
+      <style:table-column-properties style:column-width="3.399cm"/>
+    </style:style>
+    <style:style style:name="Tabela3.B" style:family="table-column">
+      <style:table-column-properties style:column-width="5.888cm"/>
+    </style:style>
+    <style:style style:name="Tabela3.C" style:family="table-column">
+      <style:table-column-properties style:column-width="2.408cm"/>
+    </style:style>
+    <style:style style:name="Tabela3.D" style:family="table-column">
+      <style:table-column-properties style:column-width="2.196cm"/>
+    </style:style>
+    <style:style style:name="Tabela3.E" style:family="table-column">
+      <style:table-column-properties style:column-width="3.122cm"/>
+    </style:style>
+    <style:style style:name="Tabela3.1" style:family="table-row">
+      <style:table-row-properties fo:keep-together="always"/>
+    </style:style>
+    <style:style style:name="Tabela3.A1" style:family="table-cell">
+      <style:table-cell-properties style:vertical-align="middle" fo:background-color="transparent" fo:padding="0cm" fo:border="0.05pt solid #000000">
+        <style:background-image/>
+      </style:table-cell-properties>
+    </style:style>
+    <style:style style:name="Tabela3.A2" style:family="table-cell">
+      <style:table-cell-properties style:vertical-align="middle" fo:background-color="#ccccff" fo:padding="0cm" fo:border-left="0.05pt solid #000000" fo:border-right="none" fo:border-top="none" fo:border-bottom="0.05pt solid #000000">
+        <style:background-image/>
+      </style:table-cell-properties>
+    </style:style>
+    <style:style style:name="Tabela3.E2" style:family="table-cell">
+      <style:table-cell-properties style:vertical-align="middle" fo:background-color="#ccccff" fo:padding="0cm" fo:border-left="0.05pt solid #000000" fo:border-right="0.05pt solid #000000" fo:border-top="none" fo:border-bottom="0.05pt solid #000000">
+        <style:background-image/>
+      </style:table-cell-properties>
+    </style:style>
+    <style:style style:name="Tabela3.A3" style:family="table-cell">
+      <style:table-cell-properties style:vertical-align="middle" fo:padding="0cm" fo:border-left="0.05pt solid #000000" fo:border-right="none" fo:border-top="none" fo:border-bottom="0.05pt solid #000000"/>
+    </style:style>
+    <style:style style:name="Tabela3.B3" style:family="table-cell">
+      <style:table-cell-properties style:vertical-align="middle" fo:padding="0cm" fo:border-left="0.05pt solid #000000" fo:border-right="none" fo:border-top="none" fo:border-bottom="0.05pt solid #000000"/>
+    </style:style>
+    <style:style style:name="Tabela3.C3" style:family="table-cell">
+      <style:table-cell-properties style:vertical-align="middle" fo:padding="0cm" fo:border-left="0.05pt solid #000000" fo:border-right="none" fo:border-top="none" fo:border-bottom="0.05pt solid #000000"/>
+    </style:style>
+    <style:style style:name="Tabela3.D3" style:family="table-cell">
+      <style:table-cell-properties style:vertical-align="middle" fo:padding="0cm" fo:border-left="0.05pt solid #000000" fo:border-right="none" fo:border-top="none" fo:border-bottom="0.05pt solid #000000"/>
+    </style:style>
+    <style:style style:name="Tabela3.E3" style:family="table-cell">
+      <style:table-cell-properties style:vertical-align="middle" fo:padding="0cm" fo:border-left="0.05pt solid #000000" fo:border-right="0.05pt solid #000000" fo:border-top="none" fo:border-bottom="0.05pt solid #000000"/>
+    </style:style>
+    <style:style style:name="Tabela3.A4" style:family="table-cell">
+      <style:table-cell-properties style:vertical-align="middle" fo:padding="0cm" fo:border-left="0.05pt solid #000000" fo:border-right="none" fo:border-top="none" fo:border-bottom="0.05pt solid #000000"/>
+    </style:style>
+    <style:style style:name="Tabela3.B4" style:family="table-cell">
+      <style:table-cell-properties style:vertical-align="middle" fo:padding="0cm" fo:border-left="0.05pt solid #000000" fo:border-right="none" fo:border-top="none" fo:border-bottom="0.05pt solid #000000"/>
+    </style:style>
+    <style:style style:name="Tabela3.C4" style:family="table-cell">
+      <style:table-cell-properties style:vertical-align="middle" fo:padding="0cm" fo:border-left="0.05pt solid #000000" fo:border-right="none" fo:border-top="none" fo:border-bottom="0.05pt solid #000000"/>
+    </style:style>
+    <style:style style:name="Tabela3.D4" style:family="table-cell">
+      <style:table-cell-properties style:vertical-align="middle" fo:padding="0cm" fo:border-left="0.05pt solid #000000" fo:border-right="none" fo:border-top="none" fo:border-bottom="0.05pt solid #000000"/>
+    </style:style>
+    <style:style style:name="Tabela3.E4" style:family="table-cell">
+      <style:table-cell-properties style:vertical-align="middle" fo:padding="0cm" fo:border-left="0.05pt solid #000000" fo:border-right="0.05pt solid #000000" fo:border-top="none" fo:border-bottom="0.05pt solid #000000"/>
+    </style:style>
+    <style:style style:name="Tabela3.A5" style:family="table-cell">
+      <style:table-cell-properties style:vertical-align="middle" fo:padding="0cm" fo:border-left="0.05pt solid #000000" fo:border-right="none" fo:border-top="none" fo:border-bottom="0.05pt solid #000000"/>
+    </style:style>
+    <style:style style:name="Tabela3.B5" style:family="table-cell">
+      <style:table-cell-properties style:vertical-align="middle" fo:padding="0cm" fo:border-left="0.05pt solid #000000" fo:border-right="none" fo:border-top="none" fo:border-bottom="0.05pt solid #000000"/>
+    </style:style>
+    <style:style style:name="Tabela3.C5" style:family="table-cell">
+      <style:table-cell-properties style:vertical-align="middle" fo:padding="0cm" fo:border-left="0.05pt solid #000000" fo:border-right="none" fo:border-top="none" fo:border-bottom="0.05pt solid #000000"/>
+    </style:style>
+    <style:style style:name="Tabela3.D5" style:family="table-cell">
+      <style:table-cell-properties style:vertical-align="middle" fo:padding="0cm" fo:border-left="0.05pt solid #000000" fo:border-right="none" fo:border-top="none" fo:border-bottom="0.05pt solid #000000"/>
+    </style:style>
+    <style:style style:name="Tabela3.E5" style:family="table-cell">
+      <style:table-cell-properties style:vertical-align="middle" fo:padding="0cm" fo:border-left="0.05pt solid #000000" fo:border-right="0.05pt solid #000000" fo:border-top="none" fo:border-bottom="0.05pt solid #000000"/>
+    </style:style>
+    <style:style style:name="Tabela3.A6" style:family="table-cell">
+      <style:table-cell-properties style:vertical-align="middle" fo:padding="0cm" fo:border-left="0.05pt solid #000000" fo:border-right="none" fo:border-top="none" fo:border-bottom="0.05pt solid #000000"/>
+    </style:style>
+    <style:style style:name="Tabela3.B6" style:family="table-cell">
+      <style:table-cell-properties style:vertical-align="middle" fo:padding="0cm" fo:border-left="0.05pt solid #000000" fo:border-right="none" fo:border-top="none" fo:border-bottom="0.05pt solid #000000"/>
+    </style:style>
+    <style:style style:name="Tabela3.C6" style:family="table-cell">
+      <style:table-cell-properties style:vertical-align="middle" fo:padding="0cm" fo:border-left="0.05pt solid #000000" fo:border-right="none" fo:border-top="none" fo:border-bottom="0.05pt solid #000000"/>
+    </style:style>
+    <style:style style:name="Tabela3.D6" style:family="table-cell">
+      <style:table-cell-properties style:vertical-align="middle" fo:padding="0cm" fo:border-left="0.05pt solid #000000" fo:border-right="none" fo:border-top="none" fo:border-bottom="0.05pt solid #000000"/>
+    </style:style>
+    <style:style style:name="Tabela3.E6" style:family="table-cell">
+      <style:table-cell-properties style:vertical-align="middle" fo:padding="0cm" fo:border-left="0.05pt solid #000000" fo:border-right="0.05pt solid #000000" fo:border-top="none" fo:border-bottom="0.05pt solid #000000"/>
+    </style:style>
+    <style:style style:name="Tabela3.A7" style:family="table-cell">
+      <style:table-cell-properties style:vertical-align="middle" fo:padding="0cm" fo:border-left="0.05pt solid #000000" fo:border-right="none" fo:border-top="none" fo:border-bottom="0.05pt solid #000000"/>
+    </style:style>
+    <style:style style:name="Tabela3.B7" style:family="table-cell">
+      <style:table-cell-properties style:vertical-align="middle" fo:padding="0cm" fo:border-left="0.05pt solid #000000" fo:border-right="none" fo:border-top="none" fo:border-bottom="0.05pt solid #000000"/>
+    </style:style>
+    <style:style style:name="Tabela3.C7" style:family="table-cell">
+      <style:table-cell-properties style:vertical-align="middle" fo:padding="0cm" fo:border-left="0.05pt solid #000000" fo:border-right="none" fo:border-top="none" fo:border-bottom="0.05pt solid #000000"/>
+    </style:style>
+    <style:style style:name="Tabela3.D7" style:family="table-cell">
+      <style:table-cell-properties style:vertical-align="middle" fo:padding="0cm" fo:border-left="0.05pt solid #000000" fo:border-right="none" fo:border-top="none" fo:border-bottom="0.05pt solid #000000"/>
+    </style:style>
+    <style:style style:name="Tabela3.E7" style:family="table-cell">
+      <style:table-cell-properties style:vertical-align="middle" fo:padding="0cm" fo:border-left="0.05pt solid #000000" fo:border-right="0.05pt solid #000000" fo:border-top="none" fo:border-bottom="0.05pt solid #000000"/>
+    </style:style>
     <style:style style:name="P1" style:family="paragraph" style:parent-style-name="Footer">
       <style:paragraph-properties fo:text-align="end" style:justify-single-word="false"/>
     </style:style>
@@ -59,186 +377,297 @@
       <style:text-properties fo:font-weight="bold" style:font-weight-asian="bold" style:font-weight-complex="bold"/>
     </style:style>
     <style:style style:name="P7" style:family="paragraph" style:parent-style-name="Standard">
+      <style:text-properties fo:font-weight="bold" officeooo:paragraph-rsid="0057f955" style:font-weight-asian="bold" style:font-weight-complex="bold"/>
+    </style:style>
+    <style:style style:name="P8" style:family="paragraph" style:parent-style-name="Standard">
       <style:text-properties officeooo:rsid="00435a49" officeooo:paragraph-rsid="00435a49"/>
     </style:style>
-    <style:style style:name="P8" style:family="paragraph" style:parent-style-name="Standard">
+    <style:style style:name="P9" style:family="paragraph" style:parent-style-name="Standard">
+      <style:text-properties officeooo:paragraph-rsid="0057f955"/>
+    </style:style>
+    <style:style style:name="P10" style:family="paragraph" style:parent-style-name="Standard">
+      <style:paragraph-properties fo:text-align="center" style:justify-single-word="false"/>
+      <style:text-properties officeooo:rsid="00456068" officeooo:paragraph-rsid="002b02e1"/>
+    </style:style>
+    <style:style style:name="P11" style:family="paragraph" style:parent-style-name="Standard">
       <loext:graphic-properties draw:fill="none"/>
       <style:paragraph-properties fo:margin-left="0cm" fo:margin-right="0cm" fo:margin-top="0cm" fo:margin-bottom="0cm" loext:contextual-spacing="false" fo:line-height="0.497cm" fo:text-align="center" style:justify-single-word="false" fo:text-indent="0cm" style:auto-text-indent="false" fo:background-color="transparent"/>
       <style:text-properties officeooo:paragraph-rsid="001ce4db"/>
     </style:style>
-    <style:style style:name="P9" style:family="paragraph" style:parent-style-name="Standard">
+    <style:style style:name="P12" style:family="paragraph" style:parent-style-name="Standard">
       <loext:graphic-properties draw:fill="none"/>
       <style:paragraph-properties fo:margin-left="0cm" fo:margin-right="0cm" fo:margin-top="0cm" fo:margin-bottom="0cm" loext:contextual-spacing="false" fo:line-height="0.497cm" fo:text-align="center" style:justify-single-word="false" fo:text-indent="0cm" style:auto-text-indent="false" fo:background-color="transparent"/>
       <style:text-properties fo:font-weight="bold" officeooo:paragraph-rsid="001ce4db" style:font-weight-asian="bold" style:font-weight-complex="bold"/>
     </style:style>
-    <style:style style:name="P10" style:family="paragraph" style:parent-style-name="Standard" style:master-page-name="">
+    <style:style style:name="P13" style:family="paragraph" style:parent-style-name="Standard" style:master-page-name="">
       <loext:graphic-properties draw:fill="none"/>
       <style:paragraph-properties fo:margin-left="0cm" fo:margin-right="0cm" fo:margin-top="0cm" fo:margin-bottom="0cm" loext:contextual-spacing="false" fo:line-height="0.497cm" fo:text-align="center" style:justify-single-word="false" fo:text-indent="0cm" style:auto-text-indent="false" style:page-number="auto" fo:background-color="transparent"/>
       <style:text-properties officeooo:paragraph-rsid="001ce4db"/>
     </style:style>
-    <style:style style:name="P11" style:family="paragraph" style:parent-style-name="Standard">
+    <style:style style:name="P14" style:family="paragraph" style:parent-style-name="Table_20_Heading">
+      <loext:graphic-properties draw:fill="solid" draw:fill-color="#9999ff" draw:opacity="100%" draw:fill-image-width="0cm" draw:fill-image-height="0cm"/>
+      <style:paragraph-properties fo:margin-left="0cm" fo:margin-right="0cm" fo:margin-top="0cm" fo:margin-bottom="0cm" loext:contextual-spacing="false" fo:line-height="100%" fo:text-align="center" style:justify-single-word="false" fo:text-indent="0cm" style:auto-text-indent="false" fo:background-color="#9999ff" text:number-lines="false" text:line-number="0"/>
+      <style:text-properties fo:font-weight="bold" officeooo:rsid="00680ee9" officeooo:paragraph-rsid="00680ee9" style:font-weight-asian="bold" style:font-weight-complex="bold"/>
+    </style:style>
+    <style:style style:name="P15" style:family="paragraph" style:parent-style-name="Table_20_Heading">
+      <loext:graphic-properties draw:opacity="100%" draw:fill-image-width="0cm" draw:fill-image-height="0cm"/>
+      <style:paragraph-properties fo:margin-left="0cm" fo:margin-right="0cm" fo:margin-top="0cm" fo:margin-bottom="0cm" loext:contextual-spacing="false" fo:line-height="100%" fo:text-align="center" style:justify-single-word="false" fo:text-indent="0cm" style:auto-text-indent="false" text:number-lines="false" text:line-number="0"/>
+      <style:text-properties officeooo:rsid="00680ee9" officeooo:paragraph-rsid="00680ee9"/>
+    </style:style>
+    <style:style style:name="P16" style:family="paragraph" style:parent-style-name="Standard">
       <style:paragraph-properties fo:margin-left="0cm" fo:margin-right="0cm" fo:text-indent="0cm" style:auto-text-indent="false"/>
     </style:style>
-    <style:style style:name="P12" style:family="paragraph" style:parent-style-name="Standard">
+    <style:style style:name="P17" style:family="paragraph" style:parent-style-name="Table_20_Contents">
+      <loext:graphic-properties draw:fill-image-width="0cm" draw:fill-image-height="0cm"/>
+      <style:paragraph-properties fo:margin-left="0cm" fo:margin-right="0cm" fo:line-height="100%" fo:text-align="center" style:justify-single-word="false" fo:text-indent="0cm" style:auto-text-indent="false"/>
+      <style:text-properties officeooo:rsid="00699685"/>
+    </style:style>
+    <style:style style:name="P18" style:family="paragraph" style:parent-style-name="Table_20_Contents">
+      <loext:graphic-properties draw:fill-image-width="0cm" draw:fill-image-height="0cm"/>
+      <style:paragraph-properties fo:margin-left="0cm" fo:margin-right="0cm" fo:line-height="100%" fo:text-align="center" style:justify-single-word="false" fo:text-indent="0cm" style:auto-text-indent="false"/>
+      <style:text-properties officeooo:rsid="006ab2f5" officeooo:paragraph-rsid="006ab2f5"/>
+    </style:style>
+    <style:style style:name="P19" style:family="paragraph" style:parent-style-name="Standard">
       <loext:graphic-properties draw:fill="none"/>
       <style:paragraph-properties fo:margin-left="6.399cm" fo:margin-right="0cm" fo:margin-top="0cm" fo:margin-bottom="0cm" loext:contextual-spacing="false" fo:line-height="0.497cm" fo:text-align="justify" style:justify-single-word="false" fo:text-indent="0cm" style:auto-text-indent="false" fo:background-color="transparent">
         <style:tab-stops/>
       </style:paragraph-properties>
       <style:text-properties officeooo:paragraph-rsid="001ce4db"/>
     </style:style>
-    <style:style style:name="P13" style:family="paragraph" style:parent-style-name="Standard" style:master-page-name="">
+    <style:style style:name="P20" style:family="paragraph" style:parent-style-name="Standard" style:master-page-name="">
       <loext:graphic-properties draw:fill="none"/>
       <style:paragraph-properties fo:margin-left="6.399cm" fo:margin-right="0cm" fo:margin-top="0cm" fo:margin-bottom="0cm" loext:contextual-spacing="false" fo:line-height="0.497cm" fo:text-align="justify" style:justify-single-word="false" fo:text-indent="0cm" style:auto-text-indent="false" style:page-number="auto" fo:background-color="transparent">
         <style:tab-stops/>
       </style:paragraph-properties>
       <style:text-properties officeooo:rsid="00456068" officeooo:paragraph-rsid="00456068"/>
     </style:style>
-    <style:style style:name="P14" style:family="paragraph" style:parent-style-name="Standard">
+    <style:style style:name="P21" style:family="paragraph" style:parent-style-name="Standard">
       <loext:graphic-properties draw:fill="none"/>
       <style:paragraph-properties fo:margin-left="0cm" fo:margin-right="0cm" fo:margin-top="0cm" fo:margin-bottom="0cm" loext:contextual-spacing="false" fo:line-height="0.497cm" fo:text-align="center" style:justify-single-word="false" fo:text-indent="0.101cm" style:auto-text-indent="false" fo:background-color="transparent"/>
       <style:text-properties fo:font-weight="bold" officeooo:paragraph-rsid="001ce4db" style:font-weight-asian="bold" style:font-weight-complex="bold"/>
     </style:style>
-    <style:style style:name="P15" style:family="paragraph" style:parent-style-name="Standard">
+    <style:style style:name="P22" style:family="paragraph" style:parent-style-name="Standard">
       <loext:graphic-properties draw:fill="none"/>
       <style:paragraph-properties fo:margin-left="0cm" fo:margin-right="0cm" fo:margin-top="0cm" fo:margin-bottom="0cm" loext:contextual-spacing="false" fo:line-height="0.497cm" fo:text-align="center" style:justify-single-word="false" fo:text-indent="0.101cm" style:auto-text-indent="false" fo:background-color="transparent"/>
       <style:text-properties officeooo:paragraph-rsid="001ce4db"/>
     </style:style>
-    <style:style style:name="P16" style:family="paragraph" style:parent-style-name="Standard" style:master-page-name="">
+    <style:style style:name="P23" style:family="paragraph" style:parent-style-name="Standard" style:master-page-name="">
       <loext:graphic-properties draw:fill="none"/>
       <style:paragraph-properties fo:margin-left="0cm" fo:margin-right="0cm" fo:margin-top="0cm" fo:margin-bottom="0cm" loext:contextual-spacing="false" fo:line-height="0.497cm" fo:text-align="center" style:justify-single-word="false" fo:text-indent="0.101cm" style:auto-text-indent="false" style:page-number="auto" fo:break-before="page" fo:background-color="transparent"/>
       <style:text-properties officeooo:paragraph-rsid="001ce4db"/>
     </style:style>
-    <style:style style:name="P17" style:family="paragraph" style:parent-style-name="Contents_20_2">
+    <style:style style:name="P24" style:family="paragraph" style:parent-style-name="Standard" style:master-page-name="">
+      <loext:graphic-properties draw:fill="none" draw:fill-color="#729fcf"/>
+      <style:paragraph-properties fo:margin-left="3.2cm" fo:margin-right="0cm" fo:margin-top="0cm" fo:margin-bottom="0cm" loext:contextual-spacing="false" fo:line-height="150%" fo:text-align="justify" style:justify-single-word="false" fo:text-indent="-1.6cm" style:auto-text-indent="false" style:page-number="auto" fo:background-color="transparent"/>
+      <style:text-properties officeooo:rsid="0044d7e0" officeooo:paragraph-rsid="0044d7e0"/>
+    </style:style>
+    <style:style style:name="P25" style:family="paragraph" style:parent-style-name="Standard">
+      <loext:graphic-properties draw:fill="none" draw:fill-color="#729fcf"/>
+      <style:paragraph-properties fo:margin-left="3.2cm" fo:margin-right="0cm" fo:margin-top="0cm" fo:margin-bottom="0cm" loext:contextual-spacing="false" fo:line-height="150%" fo:text-align="justify" style:justify-single-word="false" fo:text-indent="-1.6cm" style:auto-text-indent="false" fo:background-color="transparent"/>
+      <style:text-properties officeooo:rsid="00456068" officeooo:paragraph-rsid="00456068"/>
+    </style:style>
+    <style:style style:name="P26" style:family="paragraph" style:parent-style-name="Standard">
+      <loext:graphic-properties draw:fill="none" draw:fill-color="#729fcf"/>
+      <style:paragraph-properties fo:margin-left="3.2cm" fo:margin-right="0cm" fo:margin-top="0cm" fo:margin-bottom="0cm" loext:contextual-spacing="false" fo:line-height="150%" fo:text-align="justify" style:justify-single-word="false" fo:text-indent="-1.6cm" style:auto-text-indent="false" fo:background-color="transparent"/>
+      <style:text-properties officeooo:rsid="0045aa8a" officeooo:paragraph-rsid="0045aa8a"/>
+    </style:style>
+    <style:style style:name="P27" style:family="paragraph" style:parent-style-name="Standard">
+      <loext:graphic-properties draw:fill="none" draw:fill-color="#729fcf"/>
+      <style:paragraph-properties fo:margin-left="3.2cm" fo:margin-right="0cm" fo:margin-top="0cm" fo:margin-bottom="0cm" loext:contextual-spacing="false" fo:line-height="150%" fo:text-align="justify" style:justify-single-word="false" fo:text-indent="-1.6cm" style:auto-text-indent="false" fo:background-color="transparent"/>
+      <style:text-properties officeooo:rsid="004789f5" officeooo:paragraph-rsid="004789f5"/>
+    </style:style>
+    <style:style style:name="P28" style:family="paragraph" style:parent-style-name="Standard">
+      <loext:graphic-properties draw:fill="none" draw:fill-color="#729fcf"/>
+      <style:paragraph-properties fo:margin-left="3.2cm" fo:margin-right="0cm" fo:margin-top="0cm" fo:margin-bottom="0cm" loext:contextual-spacing="false" fo:line-height="150%" fo:text-align="justify" style:justify-single-word="false" fo:text-indent="-1.6cm" style:auto-text-indent="false" fo:background-color="transparent"/>
+      <style:text-properties officeooo:rsid="0048d06f" officeooo:paragraph-rsid="0048d06f"/>
+    </style:style>
+    <style:style style:name="P29" style:family="paragraph" style:parent-style-name="Standard">
+      <loext:graphic-properties draw:fill="none" draw:fill-color="#729fcf"/>
+      <style:paragraph-properties fo:margin-left="3.2cm" fo:margin-right="0cm" fo:margin-top="0cm" fo:margin-bottom="0cm" loext:contextual-spacing="false" fo:line-height="150%" fo:text-align="justify" style:justify-single-word="false" fo:text-indent="-1.6cm" style:auto-text-indent="false" fo:background-color="transparent"/>
+      <style:text-properties officeooo:rsid="004977b6" officeooo:paragraph-rsid="004977b6"/>
+    </style:style>
+    <style:style style:name="P30" style:family="paragraph" style:parent-style-name="Standard">
+      <loext:graphic-properties draw:fill="none" draw:fill-color="#729fcf"/>
+      <style:paragraph-properties fo:margin-left="3.2cm" fo:margin-right="0cm" fo:margin-top="0cm" fo:margin-bottom="0cm" loext:contextual-spacing="false" fo:line-height="150%" fo:text-align="justify" style:justify-single-word="false" fo:text-indent="-1.6cm" style:auto-text-indent="false" fo:background-color="transparent"/>
+      <style:text-properties officeooo:rsid="0049b26e" officeooo:paragraph-rsid="0049b26e"/>
+    </style:style>
+    <style:style style:name="P31" style:family="paragraph" style:parent-style-name="Standard">
+      <loext:graphic-properties draw:fill="none" draw:fill-color="#729fcf"/>
+      <style:paragraph-properties fo:margin-left="3.2cm" fo:margin-right="0cm" fo:margin-top="0cm" fo:margin-bottom="0cm" loext:contextual-spacing="false" fo:line-height="150%" fo:text-align="justify" style:justify-single-word="false" fo:text-indent="-1.6cm" style:auto-text-indent="false" fo:background-color="transparent"/>
+      <style:text-properties officeooo:rsid="004bee09" officeooo:paragraph-rsid="004bee09"/>
+    </style:style>
+    <style:style style:name="P32" style:family="paragraph" style:parent-style-name="Standard">
+      <loext:graphic-properties draw:fill="none" draw:fill-color="#729fcf"/>
+      <style:paragraph-properties fo:margin-left="3.2cm" fo:margin-right="0cm" fo:margin-top="0cm" fo:margin-bottom="0cm" loext:contextual-spacing="false" fo:line-height="150%" fo:text-align="justify" style:justify-single-word="false" fo:text-indent="-1.6cm" style:auto-text-indent="false" fo:background-color="transparent"/>
+      <style:text-properties officeooo:rsid="004dd4d3" officeooo:paragraph-rsid="004dd4d3"/>
+    </style:style>
+    <style:style style:name="P33" style:family="paragraph" style:parent-style-name="Standard">
+      <loext:graphic-properties draw:fill="none" draw:fill-color="#729fcf"/>
+      <style:paragraph-properties fo:margin-left="3.2cm" fo:margin-right="0cm" fo:margin-top="0cm" fo:margin-bottom="0cm" loext:contextual-spacing="false" fo:line-height="150%" fo:text-align="justify" style:justify-single-word="false" fo:text-indent="-1.6cm" style:auto-text-indent="false" fo:background-color="transparent"/>
+      <style:text-properties officeooo:rsid="004f48e9" officeooo:paragraph-rsid="004f48e9"/>
+    </style:style>
+    <style:style style:name="P34" style:family="paragraph" style:parent-style-name="Standard">
+      <loext:graphic-properties draw:fill="none" draw:fill-color="#729fcf"/>
+      <style:paragraph-properties fo:margin-left="3.2cm" fo:margin-right="0cm" fo:margin-top="0cm" fo:margin-bottom="0cm" loext:contextual-spacing="false" fo:line-height="150%" fo:text-align="justify" style:justify-single-word="false" fo:text-indent="-1.6cm" style:auto-text-indent="false" fo:background-color="transparent"/>
+      <style:text-properties style:text-underline-style="none" officeooo:rsid="005159e6" officeooo:paragraph-rsid="005159e6"/>
+    </style:style>
+    <style:style style:name="P35" style:family="paragraph" style:parent-style-name="Standard">
+      <loext:graphic-properties draw:fill="none" draw:fill-color="#729fcf"/>
+      <style:paragraph-properties fo:margin-left="3.2cm" fo:margin-right="0cm" fo:margin-top="0cm" fo:margin-bottom="0cm" loext:contextual-spacing="false" fo:line-height="150%" fo:text-align="justify" style:justify-single-word="false" fo:text-indent="-1.6cm" style:auto-text-indent="false" fo:background-color="transparent"/>
+      <style:text-properties style:text-underline-style="none" officeooo:rsid="005524a9" officeooo:paragraph-rsid="005524a9"/>
+    </style:style>
+    <style:style style:name="P36" style:family="paragraph" style:parent-style-name="Standard">
+      <loext:graphic-properties draw:fill="none" draw:fill-color="#729fcf"/>
+      <style:paragraph-properties fo:margin-left="3.2cm" fo:margin-right="0cm" fo:margin-top="0cm" fo:margin-bottom="0cm" loext:contextual-spacing="false" fo:line-height="150%" fo:text-align="justify" style:justify-single-word="false" fo:text-indent="-1.6cm" style:auto-text-indent="false" fo:background-color="transparent"/>
+      <style:text-properties style:text-underline-style="none" officeooo:rsid="00553114" officeooo:paragraph-rsid="00553114"/>
+    </style:style>
+    <style:style style:name="P37" style:family="paragraph" style:parent-style-name="Text_20_body">
+      <style:text-properties officeooo:paragraph-rsid="0067c519"/>
+    </style:style>
+    <style:style style:name="P38" style:family="paragraph" style:parent-style-name="Contents_20_1">
+      <style:paragraph-properties>
+        <style:tab-stops>
+          <style:tab-stop style:position="16cm" style:type="right" style:leader-style="dotted" style:leader-text="."/>
+        </style:tab-stops>
+      </style:paragraph-properties>
+    </style:style>
+    <style:style style:name="P39" style:family="paragraph" style:parent-style-name="Contents_20_2">
       <style:paragraph-properties>
         <style:tab-stops>
           <style:tab-stop style:position="15.501cm" style:type="right" style:leader-style="dotted" style:leader-text="."/>
         </style:tab-stops>
       </style:paragraph-properties>
     </style:style>
-    <style:style style:name="P18" style:family="paragraph" style:parent-style-name="Contents_20_1">
-      <style:paragraph-properties>
-        <style:tab-stops>
-          <style:tab-stop style:position="16cm" style:type="right" style:leader-style="dotted" style:leader-text="."/>
-        </style:tab-stops>
-      </style:paragraph-properties>
-    </style:style>
-    <style:style style:name="P19" style:family="paragraph" style:parent-style-name="Standard">
-      <style:text-properties fo:font-weight="bold" officeooo:paragraph-rsid="0057f955" style:font-weight-asian="bold" style:font-weight-complex="bold"/>
-    </style:style>
-    <style:style style:name="P20" style:family="paragraph" style:parent-style-name="Standard">
-      <style:text-properties officeooo:paragraph-rsid="0057f955"/>
-    </style:style>
-    <style:style style:name="P21" style:family="paragraph" style:parent-style-name="Standard">
-      <style:paragraph-properties fo:text-align="center" style:justify-single-word="false"/>
-      <style:text-properties officeooo:rsid="00456068" officeooo:paragraph-rsid="002b02e1"/>
-    </style:style>
-    <style:style style:name="P22" style:family="paragraph" style:parent-style-name="Standard" style:list-style-name="L1" style:master-page-name="">
+    <style:style style:name="P40" style:family="paragraph" style:parent-style-name="Standard">
+      <style:text-properties officeooo:paragraph-rsid="006f0bfe"/>
+    </style:style>
+    <style:style style:name="P41" style:family="paragraph" style:parent-style-name="Standard">
+      <style:text-properties officeooo:paragraph-rsid="007392e0"/>
+    </style:style>
+    <style:style style:name="P42" style:family="paragraph" style:parent-style-name="Standard" style:list-style-name="L1" style:master-page-name="">
       <loext:graphic-properties draw:fill="none"/>
       <style:paragraph-properties fo:margin-left="2.2cm" fo:margin-right="0cm" fo:margin-top="0cm" fo:margin-bottom="0cm" loext:contextual-spacing="false" fo:line-height="150%" fo:text-align="justify" style:justify-single-word="false" fo:text-indent="-0.6cm" style:auto-text-indent="false" style:page-number="auto" fo:background-color="transparent"/>
       <style:text-properties officeooo:paragraph-rsid="001ce4db"/>
     </style:style>
-    <style:style style:name="P23" style:family="paragraph" style:parent-style-name="Standard" style:list-style-name="L2" style:master-page-name="">
+    <style:style style:name="P43" style:family="paragraph" style:parent-style-name="Standard" style:list-style-name="L2" style:master-page-name="">
       <loext:graphic-properties draw:fill="none"/>
       <style:paragraph-properties fo:margin-left="2.2cm" fo:margin-right="0cm" fo:margin-top="0cm" fo:margin-bottom="0cm" loext:contextual-spacing="false" fo:line-height="150%" fo:text-align="justify" style:justify-single-word="false" fo:text-indent="-0.6cm" style:auto-text-indent="false" style:page-number="auto" fo:background-color="transparent"/>
       <style:text-properties officeooo:paragraph-rsid="001ce4db"/>
     </style:style>
-    <style:style style:name="P24" style:family="paragraph" style:parent-style-name="Standard" style:list-style-name="L6" style:master-page-name="">
+    <style:style style:name="P44" style:family="paragraph" style:parent-style-name="Standard" style:list-style-name="L6" style:master-page-name="">
       <loext:graphic-properties draw:fill="none"/>
       <style:paragraph-properties fo:margin-left="2.2cm" fo:margin-right="0cm" fo:margin-top="0cm" fo:margin-bottom="0cm" loext:contextual-spacing="false" fo:line-height="150%" fo:text-align="justify" style:justify-single-word="false" fo:text-indent="-0.6cm" style:auto-text-indent="false" style:page-number="auto" fo:background-color="transparent"/>
       <style:text-properties officeooo:paragraph-rsid="001ce4db"/>
     </style:style>
-    <style:style style:name="P25" style:family="paragraph" style:parent-style-name="Standard" style:list-style-name="L7" style:master-page-name="">
+    <style:style style:name="P45" style:family="paragraph" style:parent-style-name="Standard" style:list-style-name="L7" style:master-page-name="">
       <loext:graphic-properties draw:fill="none"/>
       <style:paragraph-properties fo:margin-left="2.2cm" fo:margin-right="0cm" fo:margin-top="0cm" fo:margin-bottom="0cm" loext:contextual-spacing="false" fo:line-height="150%" fo:text-align="justify" style:justify-single-word="false" fo:text-indent="-0.6cm" style:auto-text-indent="false" style:page-number="auto" fo:background-color="transparent"/>
       <style:text-properties officeooo:paragraph-rsid="001ce4db"/>
     </style:style>
-    <style:style style:name="P26" style:family="paragraph" style:parent-style-name="Standard" style:list-style-name="L8" style:master-page-name="">
+    <style:style style:name="P46" style:family="paragraph" style:parent-style-name="Standard" style:list-style-name="L8" style:master-page-name="">
       <loext:graphic-properties draw:fill="none"/>
       <style:paragraph-properties fo:margin-left="2.2cm" fo:margin-right="0cm" fo:margin-top="0cm" fo:margin-bottom="0cm" loext:contextual-spacing="false" fo:line-height="150%" fo:text-align="justify" style:justify-single-word="false" fo:text-indent="-0.6cm" style:auto-text-indent="false" style:page-number="auto" fo:background-color="transparent"/>
       <style:text-properties officeooo:paragraph-rsid="001ce4db"/>
     </style:style>
-    <style:style style:name="P27" style:family="paragraph" style:parent-style-name="Standard" style:list-style-name="L9" style:master-page-name="">
+    <style:style style:name="P47" style:family="paragraph" style:parent-style-name="Standard" style:list-style-name="L9" style:master-page-name="">
       <loext:graphic-properties draw:fill="none"/>
       <style:paragraph-properties fo:margin-left="2.2cm" fo:margin-right="0cm" fo:margin-top="0cm" fo:margin-bottom="0cm" loext:contextual-spacing="false" fo:line-height="150%" fo:text-align="justify" style:justify-single-word="false" fo:text-indent="-0.6cm" style:auto-text-indent="false" style:page-number="auto" fo:background-color="transparent"/>
       <style:text-properties officeooo:paragraph-rsid="001ce4db"/>
     </style:style>
-    <style:style style:name="P28" style:family="paragraph" style:parent-style-name="Standard" style:list-style-name="L17" style:master-page-name="">
+    <style:style style:name="P48" style:family="paragraph" style:parent-style-name="Standard" style:list-style-name="L15" style:master-page-name="">
+      <loext:graphic-properties draw:fill="none"/>
+      <style:paragraph-properties fo:margin-left="2.2cm" fo:margin-right="0cm" fo:margin-top="0cm" fo:margin-bottom="0cm" loext:contextual-spacing="false" fo:line-height="150%" fo:text-align="justify" style:justify-single-word="false" fo:text-indent="-0.6cm" style:auto-text-indent="false" style:page-number="auto" fo:background-color="transparent"/>
+      <style:text-properties officeooo:paragraph-rsid="0057f955"/>
+    </style:style>
+    <style:style style:name="P49" style:family="paragraph" style:parent-style-name="Standard" style:list-style-name="L19" style:master-page-name="">
       <loext:graphic-properties draw:fill="none"/>
       <style:paragraph-properties fo:margin-left="2.2cm" fo:margin-right="0cm" fo:margin-top="0cm" fo:margin-bottom="0cm" loext:contextual-spacing="false" fo:line-height="150%" fo:text-align="justify" style:justify-single-word="false" fo:text-indent="-0.6cm" style:auto-text-indent="false" style:page-number="auto" fo:background-color="transparent"/>
       <style:text-properties officeooo:paragraph-rsid="001ce4db"/>
     </style:style>
-    <style:style style:name="P29" style:family="paragraph" style:parent-style-name="Standard" style:list-style-name="L18" style:master-page-name="">
+    <style:style style:name="P50" style:family="paragraph" style:parent-style-name="Standard" style:list-style-name="L20" style:master-page-name="">
       <loext:graphic-properties draw:fill="none"/>
       <style:paragraph-properties fo:margin-left="2.2cm" fo:margin-right="0cm" fo:margin-top="0cm" fo:margin-bottom="0cm" loext:contextual-spacing="false" fo:line-height="150%" fo:text-align="justify" style:justify-single-word="false" fo:text-indent="-0.6cm" style:auto-text-indent="false" style:page-number="auto" fo:background-color="transparent"/>
       <style:text-properties officeooo:paragraph-rsid="001ce4db"/>
     </style:style>
-    <style:style style:name="P30" style:family="paragraph" style:parent-style-name="Standard" style:list-style-name="L20" style:master-page-name="">
+    <style:style style:name="P51" style:family="paragraph" style:parent-style-name="Standard" style:list-style-name="L22" style:master-page-name="">
       <loext:graphic-properties draw:fill="none"/>
       <style:paragraph-properties fo:margin-left="2.2cm" fo:margin-right="0cm" fo:margin-top="0cm" fo:margin-bottom="0cm" loext:contextual-spacing="false" fo:line-height="150%" fo:text-align="justify" style:justify-single-word="false" fo:text-indent="-0.6cm" style:auto-text-indent="false" style:page-number="auto" fo:background-color="transparent"/>
       <style:text-properties officeooo:paragraph-rsid="001ce4db"/>
     </style:style>
-    <style:style style:name="P31" style:family="paragraph" style:parent-style-name="Standard" style:list-style-name="L24" style:master-page-name="">
+    <style:style style:name="P52" style:family="paragraph" style:parent-style-name="Standard" style:list-style-name="L24" style:master-page-name="">
       <loext:graphic-properties draw:fill="none"/>
       <style:paragraph-properties fo:margin-left="2.2cm" fo:margin-right="0cm" fo:margin-top="0cm" fo:margin-bottom="0cm" loext:contextual-spacing="false" fo:line-height="150%" fo:text-align="justify" style:justify-single-word="false" fo:text-indent="-0.6cm" style:auto-text-indent="false" style:page-number="auto" fo:background-color="transparent"/>
       <style:text-properties officeooo:paragraph-rsid="001ce4db"/>
     </style:style>
-    <style:style style:name="P32" style:family="paragraph" style:parent-style-name="Standard" style:list-style-name="L27" style:master-page-name="">
+    <style:style style:name="P53" style:family="paragraph" style:parent-style-name="Standard" style:list-style-name="L27" style:master-page-name="">
       <loext:graphic-properties draw:fill="none" draw:fill-color="#729fcf"/>
       <style:paragraph-properties fo:margin-left="2.2cm" fo:margin-right="0cm" fo:margin-top="0cm" fo:margin-bottom="0cm" loext:contextual-spacing="false" fo:line-height="150%" fo:text-align="justify" style:justify-single-word="false" fo:text-indent="-0.6cm" style:auto-text-indent="false" style:page-number="auto" fo:background-color="transparent">
         <style:tab-stops/>
       </style:paragraph-properties>
     </style:style>
-    <style:style style:name="P33" style:family="paragraph" style:parent-style-name="Standard" style:list-style-name="L2">
+    <style:style style:name="P54" style:family="paragraph" style:parent-style-name="Standard" style:list-style-name="L27" style:master-page-name="">
+      <loext:graphic-properties draw:fill="none" draw:fill-color="#729fcf"/>
+      <style:paragraph-properties fo:margin-left="2.2cm" fo:margin-right="0cm" fo:margin-top="0cm" fo:margin-bottom="0cm" loext:contextual-spacing="false" fo:line-height="150%" fo:text-align="justify" style:justify-single-word="false" fo:text-indent="-0.6cm" style:auto-text-indent="false" style:page-number="auto" fo:background-color="transparent">
+        <style:tab-stops/>
+      </style:paragraph-properties>
+      <style:text-properties officeooo:paragraph-rsid="003e52e5"/>
+    </style:style>
+    <style:style style:name="P55" style:family="paragraph" style:parent-style-name="Standard" style:list-style-name="L2">
       <loext:graphic-properties draw:fill="none"/>
       <style:paragraph-properties fo:margin-left="2.2cm" fo:margin-right="0cm" fo:margin-top="0cm" fo:margin-bottom="0cm" loext:contextual-spacing="false" fo:line-height="150%" fo:text-align="justify" style:justify-single-word="false" fo:text-indent="-0.6cm" style:auto-text-indent="false" fo:background-color="transparent"/>
       <style:text-properties officeooo:paragraph-rsid="001ce4db"/>
     </style:style>
-    <style:style style:name="P34" style:family="paragraph" style:parent-style-name="Standard" style:list-style-name="L6">
+    <style:style style:name="P56" style:family="paragraph" style:parent-style-name="Standard" style:list-style-name="L6">
       <loext:graphic-properties draw:fill="none"/>
       <style:paragraph-properties fo:margin-left="2.2cm" fo:margin-right="0cm" fo:margin-top="0cm" fo:margin-bottom="0cm" loext:contextual-spacing="false" fo:line-height="150%" fo:text-align="justify" style:justify-single-word="false" fo:text-indent="-0.6cm" style:auto-text-indent="false" fo:background-color="transparent"/>
       <style:text-properties officeooo:paragraph-rsid="001ce4db"/>
     </style:style>
-    <style:style style:name="P35" style:family="paragraph" style:parent-style-name="Standard" style:list-style-name="L8">
+    <style:style style:name="P57" style:family="paragraph" style:parent-style-name="Standard" style:list-style-name="L8">
       <loext:graphic-properties draw:fill="none"/>
       <style:paragraph-properties fo:margin-left="2.2cm" fo:margin-right="0cm" fo:margin-top="0cm" fo:margin-bottom="0cm" loext:contextual-spacing="false" fo:line-height="150%" fo:text-align="justify" style:justify-single-word="false" fo:text-indent="-0.6cm" style:auto-text-indent="false" fo:background-color="transparent"/>
       <style:text-properties officeooo:paragraph-rsid="001ce4db"/>
     </style:style>
-    <style:style style:name="P36" style:family="paragraph" style:parent-style-name="Standard" style:list-style-name="L18">
+    <style:style style:name="P58" style:family="paragraph" style:parent-style-name="Standard" style:list-style-name="L20">
       <loext:graphic-properties draw:fill="none"/>
       <style:paragraph-properties fo:margin-left="2.2cm" fo:margin-right="0cm" fo:margin-top="0cm" fo:margin-bottom="0cm" loext:contextual-spacing="false" fo:line-height="150%" fo:text-align="justify" style:justify-single-word="false" fo:text-indent="-0.6cm" style:auto-text-indent="false" fo:background-color="transparent"/>
       <style:text-properties officeooo:paragraph-rsid="001ce4db"/>
     </style:style>
-    <style:style style:name="P37" style:family="paragraph" style:parent-style-name="Standard" style:list-style-name="L20">
+    <style:style style:name="P59" style:family="paragraph" style:parent-style-name="Standard" style:list-style-name="L22">
       <loext:graphic-properties draw:fill="none"/>
       <style:paragraph-properties fo:margin-left="2.2cm" fo:margin-right="0cm" fo:margin-top="0cm" fo:margin-bottom="0cm" loext:contextual-spacing="false" fo:line-height="150%" fo:text-align="justify" style:justify-single-word="false" fo:text-indent="-0.6cm" style:auto-text-indent="false" fo:background-color="transparent"/>
       <style:text-properties officeooo:paragraph-rsid="001ce4db"/>
     </style:style>
-    <style:style style:name="P38" style:family="paragraph" style:parent-style-name="Standard" style:list-style-name="L24">
+    <style:style style:name="P60" style:family="paragraph" style:parent-style-name="Standard" style:list-style-name="L24">
       <loext:graphic-properties draw:fill="none"/>
       <style:paragraph-properties fo:margin-left="2.2cm" fo:margin-right="0cm" fo:margin-top="0cm" fo:margin-bottom="0cm" loext:contextual-spacing="false" fo:line-height="150%" fo:text-align="justify" style:justify-single-word="false" fo:text-indent="-0.6cm" style:auto-text-indent="false" fo:background-color="transparent"/>
       <style:text-properties officeooo:paragraph-rsid="001ce4db"/>
     </style:style>
-    <style:style style:name="P39" style:family="paragraph" style:parent-style-name="Standard" style:list-style-name="L27">
+    <style:style style:name="P61" style:family="paragraph" style:parent-style-name="Standard" style:list-style-name="L27">
       <loext:graphic-properties draw:fill="none" draw:fill-color="#729fcf"/>
       <style:paragraph-properties fo:margin-left="2.2cm" fo:margin-right="0cm" fo:margin-top="0cm" fo:margin-bottom="0cm" loext:contextual-spacing="false" fo:line-height="150%" fo:text-align="justify" style:justify-single-word="false" fo:text-indent="-0.6cm" style:auto-text-indent="false" fo:background-color="transparent">
         <style:tab-stops/>
       </style:paragraph-properties>
     </style:style>
-    <style:style style:name="P40" style:family="paragraph" style:parent-style-name="Standard" style:list-style-name="L27">
+    <style:style style:name="P62" style:family="paragraph" style:parent-style-name="Standard" style:list-style-name="L27">
       <loext:graphic-properties draw:fill="none" draw:fill-color="#729fcf"/>
       <style:paragraph-properties fo:margin-left="2.2cm" fo:margin-right="0cm" fo:margin-top="0cm" fo:margin-bottom="0cm" loext:contextual-spacing="false" fo:line-height="150%" fo:text-align="justify" style:justify-single-word="false" fo:text-indent="-0.6cm" style:auto-text-indent="false" fo:background-color="transparent">
         <style:tab-stops/>
       </style:paragraph-properties>
       <style:text-properties officeooo:paragraph-rsid="003e52e5"/>
     </style:style>
-    <style:style style:name="P41" style:family="paragraph" style:parent-style-name="Standard" style:list-style-name="L27">
+    <style:style style:name="P63" style:family="paragraph" style:parent-style-name="Standard" style:list-style-name="L27">
       <loext:graphic-properties draw:fill="none" draw:fill-color="#729fcf"/>
       <style:paragraph-properties fo:margin-left="2.2cm" fo:margin-right="0cm" fo:margin-top="0cm" fo:margin-bottom="0cm" loext:contextual-spacing="false" fo:line-height="150%" fo:text-align="justify" style:justify-single-word="false" fo:text-indent="-0.6cm" style:auto-text-indent="false" fo:background-color="transparent">
         <style:tab-stops/>
       </style:paragraph-properties>
       <style:text-properties officeooo:paragraph-rsid="00638f81"/>
     </style:style>
-    <style:style style:name="P42" style:family="paragraph" style:parent-style-name="Standard" style:list-style-name="L27">
+    <style:style style:name="P64" style:family="paragraph" style:parent-style-name="Standard" style:list-style-name="L2">
+      <loext:graphic-properties draw:fill="none"/>
+      <style:paragraph-properties fo:margin-left="2.2cm" fo:margin-right="0cm" fo:margin-top="0cm" fo:margin-bottom="0cm" loext:contextual-spacing="false" fo:line-height="150%" fo:text-align="justify" style:justify-single-word="false" fo:text-indent="-0.6cm" style:auto-text-indent="false" fo:background-color="transparent"/>
+      <style:text-properties officeooo:rsid="0062737c" officeooo:paragraph-rsid="0062737c"/>
+    </style:style>
+    <style:style style:name="P65" style:family="paragraph" style:parent-style-name="Standard" style:list-style-name="L27">
       <loext:graphic-properties draw:fill="none" draw:fill-color="#729fcf"/>
       <style:paragraph-properties fo:margin-left="2.2cm" fo:margin-right="0cm" fo:margin-top="0cm" fo:margin-bottom="0cm" loext:contextual-spacing="false" fo:line-height="150%" fo:text-align="justify" style:justify-single-word="false" fo:text-indent="-0.6cm" style:auto-text-indent="false" fo:background-color="transparent">
         <style:tab-stops>
@@ -247,214 +676,299 @@
       </style:paragraph-properties>
       <style:text-properties style:font-name="Liberation Serif"/>
     </style:style>
-    <style:style style:name="P43" style:family="paragraph" style:parent-style-name="Standard" style:list-style-name="L2">
-      <loext:graphic-properties draw:fill="none"/>
-      <style:paragraph-properties fo:margin-left="2.2cm" fo:margin-right="0cm" fo:margin-top="0cm" fo:margin-bottom="0cm" loext:contextual-spacing="false" fo:line-height="150%" fo:text-align="justify" style:justify-single-word="false" fo:text-indent="-0.6cm" style:auto-text-indent="false" fo:background-color="transparent"/>
-      <style:text-properties officeooo:rsid="0062737c" officeooo:paragraph-rsid="0062737c"/>
-    </style:style>
-    <style:style style:name="P44" style:family="paragraph" style:parent-style-name="Standard" style:list-style-name="L21" style:master-page-name="">
-      <loext:graphic-properties draw:fill="none"/>
-      <style:paragraph-properties fo:margin-left="2.2cm" fo:margin-right="0cm" fo:margin-top="0cm" fo:margin-bottom="0cm" loext:contextual-spacing="false" fo:line-height="150%" fo:text-align="justify" style:justify-single-word="false" fo:text-indent="-0.6cm" style:auto-text-indent="false" style:page-number="auto" fo:background-color="transparent"/>
-      <style:text-properties officeooo:paragraph-rsid="0057f955"/>
-    </style:style>
-    <style:style style:name="P45" style:family="paragraph" style:parent-style-name="Standard" style:list-style-name="L27" style:master-page-name="">
-      <loext:graphic-properties draw:fill="none" draw:fill-color="#729fcf"/>
-      <style:paragraph-properties fo:margin-left="2.2cm" fo:margin-right="0cm" fo:margin-top="0cm" fo:margin-bottom="0cm" loext:contextual-spacing="false" fo:line-height="150%" fo:text-align="justify" style:justify-single-word="false" fo:text-indent="-0.6cm" style:auto-text-indent="false" style:page-number="auto" fo:background-color="transparent">
-        <style:tab-stops/>
-      </style:paragraph-properties>
-      <style:text-properties officeooo:paragraph-rsid="003e52e5"/>
-    </style:style>
-    <style:style style:name="P46" style:family="paragraph" style:parent-style-name="Standard" style:list-style-name="L3" style:master-page-name="">
+    <style:style style:name="P66" style:family="paragraph" style:parent-style-name="Standard" style:list-style-name="L3" style:master-page-name="">
       <loext:graphic-properties draw:fill="none"/>
       <style:paragraph-properties fo:margin-left="2.3cm" fo:margin-right="0cm" fo:margin-top="0cm" fo:margin-bottom="0cm" loext:contextual-spacing="false" fo:line-height="150%" fo:text-align="justify" style:justify-single-word="false" fo:text-indent="-0.6cm" style:auto-text-indent="false" style:page-number="auto" fo:background-color="transparent"/>
       <style:text-properties officeooo:paragraph-rsid="001ce4db"/>
     </style:style>
-    <style:style style:name="P47" style:family="paragraph" style:parent-style-name="Standard" style:list-style-name="L4" style:master-page-name="">
+    <style:style style:name="P67" style:family="paragraph" style:parent-style-name="Standard" style:list-style-name="L4" style:master-page-name="">
       <loext:graphic-properties draw:fill="none"/>
       <style:paragraph-properties fo:margin-left="2.3cm" fo:margin-right="0cm" fo:margin-top="0cm" fo:margin-bottom="0cm" loext:contextual-spacing="false" fo:line-height="150%" fo:text-align="justify" style:justify-single-word="false" fo:text-indent="-0.6cm" style:auto-text-indent="false" style:page-number="auto" fo:background-color="transparent"/>
       <style:text-properties officeooo:paragraph-rsid="001ce4db"/>
     </style:style>
-    <style:style style:name="P48" style:family="paragraph" style:parent-style-name="Standard" style:list-style-name="L5" style:master-page-name="">
+    <style:style style:name="P68" style:family="paragraph" style:parent-style-name="Standard" style:list-style-name="L5" style:master-page-name="">
       <loext:graphic-properties draw:fill="none"/>
       <style:paragraph-properties fo:margin-left="2.3cm" fo:margin-right="0cm" fo:margin-top="0cm" fo:margin-bottom="0cm" loext:contextual-spacing="false" fo:line-height="150%" fo:text-align="justify" style:justify-single-word="false" fo:text-indent="-0.6cm" style:auto-text-indent="false" style:page-number="auto" fo:background-color="transparent"/>
       <style:text-properties officeooo:paragraph-rsid="001ce4db"/>
     </style:style>
-    <style:style style:name="P49" style:family="paragraph" style:parent-style-name="Standard" style:list-style-name="L12" style:master-page-name="">
+    <style:style style:name="P69" style:family="paragraph" style:parent-style-name="Standard" style:list-style-name="L12" style:master-page-name="">
       <loext:graphic-properties draw:fill="none"/>
       <style:paragraph-properties fo:margin-left="2.3cm" fo:margin-right="0cm" fo:margin-top="0cm" fo:margin-bottom="0cm" loext:contextual-spacing="false" fo:line-height="150%" fo:text-align="justify" style:justify-single-word="false" fo:text-indent="-0.6cm" style:auto-text-indent="false" style:page-number="auto" fo:background-color="transparent"/>
       <style:text-properties officeooo:paragraph-rsid="001ce4db"/>
     </style:style>
-    <style:style style:name="P50" style:family="paragraph" style:parent-style-name="Standard" style:list-style-name="L13" style:master-page-name="">
+    <style:style style:name="P70" style:family="paragraph" style:parent-style-name="Standard" style:list-style-name="L13" style:master-page-name="">
       <loext:graphic-properties draw:fill="none"/>
       <style:paragraph-properties fo:margin-left="2.3cm" fo:margin-right="0cm" fo:margin-top="0cm" fo:margin-bottom="0cm" loext:contextual-spacing="false" fo:line-height="150%" fo:text-align="justify" style:justify-single-word="false" fo:text-indent="-0.6cm" style:auto-text-indent="false" style:page-number="auto" fo:background-color="transparent"/>
       <style:text-properties officeooo:paragraph-rsid="001ce4db"/>
     </style:style>
-    <style:style style:name="P51" style:family="paragraph" style:parent-style-name="Standard" style:list-style-name="L14" style:master-page-name="">
+    <style:style style:name="P71" style:family="paragraph" style:parent-style-name="Standard" style:list-style-name="L14" style:master-page-name="">
       <loext:graphic-properties draw:fill="none"/>
       <style:paragraph-properties fo:margin-left="2.3cm" fo:margin-right="0cm" fo:margin-top="0cm" fo:margin-bottom="0cm" loext:contextual-spacing="false" fo:line-height="150%" fo:text-align="justify" style:justify-single-word="false" fo:text-indent="-0.6cm" style:auto-text-indent="false" style:page-number="auto" fo:background-color="transparent"/>
       <style:text-properties officeooo:paragraph-rsid="001ce4db"/>
     </style:style>
-    <style:style style:name="P52" style:family="paragraph" style:parent-style-name="Standard" style:list-style-name="L16" style:master-page-name="">
+    <style:style style:name="P72" style:family="paragraph" style:parent-style-name="Standard" style:list-style-name="L16" style:master-page-name="">
+      <loext:graphic-properties draw:fill="none"/>
+      <style:paragraph-properties fo:margin-left="2.3cm" fo:margin-right="0cm" fo:margin-top="0cm" fo:margin-bottom="0cm" loext:contextual-spacing="false" fo:line-height="150%" fo:text-align="justify" style:justify-single-word="false" fo:text-indent="-0.6cm" style:auto-text-indent="false" style:page-number="auto" fo:background-color="transparent"/>
+      <style:text-properties officeooo:paragraph-rsid="0057f955"/>
+    </style:style>
+    <style:style style:name="P73" style:family="paragraph" style:parent-style-name="Standard" style:list-style-name="L18" style:master-page-name="">
       <loext:graphic-properties draw:fill="none"/>
       <style:paragraph-properties fo:margin-left="2.3cm" fo:margin-right="0cm" fo:margin-top="0cm" fo:margin-bottom="0cm" loext:contextual-spacing="false" fo:line-height="150%" fo:text-align="justify" style:justify-single-word="false" fo:text-indent="-0.6cm" style:auto-text-indent="false" style:page-number="auto" fo:background-color="transparent"/>
       <style:text-properties officeooo:paragraph-rsid="001ce4db"/>
     </style:style>
-    <style:style style:name="P53" style:family="paragraph" style:parent-style-name="Standard" style:list-style-name="L19" style:master-page-name="">
+    <style:style style:name="P74" style:family="paragraph" style:parent-style-name="Standard" style:list-style-name="L21" style:master-page-name="">
       <loext:graphic-properties draw:fill="none"/>
       <style:paragraph-properties fo:margin-left="2.3cm" fo:margin-right="0cm" fo:margin-top="0cm" fo:margin-bottom="0cm" loext:contextual-spacing="false" fo:line-height="150%" fo:text-align="justify" style:justify-single-word="false" fo:text-indent="-0.6cm" style:auto-text-indent="false" style:page-number="auto" fo:background-color="transparent"/>
       <style:text-properties officeooo:paragraph-rsid="001ce4db"/>
     </style:style>
-    <style:style style:name="P54" style:family="paragraph" style:parent-style-name="Standard" style:list-style-name="L25" style:master-page-name="">
+    <style:style style:name="P75" style:family="paragraph" style:parent-style-name="Standard" style:list-style-name="L25" style:master-page-name="">
       <loext:graphic-properties draw:fill="none"/>
       <style:paragraph-properties fo:margin-left="2.3cm" fo:margin-right="0cm" fo:margin-top="0cm" fo:margin-bottom="0cm" loext:contextual-spacing="false" fo:line-height="150%" fo:text-align="justify" style:justify-single-word="false" fo:text-indent="-0.6cm" style:auto-text-indent="false" style:page-number="auto" fo:background-color="transparent"/>
       <style:text-properties officeooo:paragraph-rsid="001ce4db"/>
     </style:style>
-    <style:style style:name="P55" style:family="paragraph" style:parent-style-name="Standard" style:list-style-name="L4">
+    <style:style style:name="P76" style:family="paragraph" style:parent-style-name="Standard" style:list-style-name="L26" style:master-page-name="">
+      <loext:graphic-properties draw:fill="none"/>
+      <style:paragraph-properties fo:margin-left="2.3cm" fo:margin-right="0cm" fo:margin-top="0cm" fo:margin-bottom="0cm" loext:contextual-spacing="false" fo:line-height="150%" fo:text-align="justify" style:justify-single-word="false" fo:text-indent="-0.6cm" style:auto-text-indent="false" style:page-number="auto" fo:background-color="transparent"/>
+      <style:text-properties officeooo:rsid="005aeddc" officeooo:paragraph-rsid="005aeddc"/>
+    </style:style>
+    <style:style style:name="P77" style:family="paragraph" style:parent-style-name="Standard" style:list-style-name="L12">
       <loext:graphic-properties draw:fill="none"/>
       <style:paragraph-properties fo:margin-left="2.3cm" fo:margin-right="0cm" fo:margin-top="0cm" fo:margin-bottom="0cm" loext:contextual-spacing="false" fo:line-height="150%" fo:text-align="justify" style:justify-single-word="false" fo:text-indent="-0.6cm" style:auto-text-indent="false" fo:background-color="transparent"/>
       <style:text-properties officeooo:paragraph-rsid="001ce4db"/>
     </style:style>
-    <style:style style:name="P56" style:family="paragraph" style:parent-style-name="Standard" style:list-style-name="L12">
+    <style:style style:name="P78" style:family="paragraph" style:parent-style-name="Standard" style:list-style-name="L14">
       <loext:graphic-properties draw:fill="none"/>
       <style:paragraph-properties fo:margin-left="2.3cm" fo:margin-right="0cm" fo:margin-top="0cm" fo:margin-bottom="0cm" loext:contextual-spacing="false" fo:line-height="150%" fo:text-align="justify" style:justify-single-word="false" fo:text-indent="-0.6cm" style:auto-text-indent="false" fo:background-color="transparent"/>
       <style:text-properties officeooo:paragraph-rsid="001ce4db"/>
     </style:style>
-    <style:style style:name="P57" style:family="paragraph" style:parent-style-name="Standard" style:list-style-name="L14">
+    <style:style style:name="P79" style:family="paragraph" style:parent-style-name="Standard" style:list-style-name="L16">
+      <loext:graphic-properties draw:fill="none"/>
+      <style:paragraph-properties fo:margin-left="2.3cm" fo:margin-right="0cm" fo:margin-top="0cm" fo:margin-bottom="0cm" loext:contextual-spacing="false" fo:line-height="150%" fo:text-align="justify" style:justify-single-word="false" fo:text-indent="-0.6cm" style:auto-text-indent="false" fo:background-color="transparent"/>
+      <style:text-properties officeooo:paragraph-rsid="0057f955"/>
+    </style:style>
+    <style:style style:name="P80" style:family="paragraph" style:parent-style-name="Standard" style:list-style-name="L18">
       <loext:graphic-properties draw:fill="none"/>
       <style:paragraph-properties fo:margin-left="2.3cm" fo:margin-right="0cm" fo:margin-top="0cm" fo:margin-bottom="0cm" loext:contextual-spacing="false" fo:line-height="150%" fo:text-align="justify" style:justify-single-word="false" fo:text-indent="-0.6cm" style:auto-text-indent="false" fo:background-color="transparent"/>
       <style:text-properties officeooo:paragraph-rsid="001ce4db"/>
     </style:style>
-    <style:style style:name="P58" style:family="paragraph" style:parent-style-name="Standard" style:list-style-name="L16">
+    <style:style style:name="P81" style:family="paragraph" style:parent-style-name="Standard" style:list-style-name="L26">
       <loext:graphic-properties draw:fill="none"/>
       <style:paragraph-properties fo:margin-left="2.3cm" fo:margin-right="0cm" fo:margin-top="0cm" fo:margin-bottom="0cm" loext:contextual-spacing="false" fo:line-height="150%" fo:text-align="justify" style:justify-single-word="false" fo:text-indent="-0.6cm" style:auto-text-indent="false" fo:background-color="transparent"/>
       <style:text-properties officeooo:paragraph-rsid="001ce4db"/>
     </style:style>
-    <style:style style:name="P59" style:family="paragraph" style:parent-style-name="Standard" style:list-style-name="L26">
-      <loext:graphic-properties draw:fill="none"/>
-      <style:paragraph-properties fo:margin-left="2.3cm" fo:margin-right="0cm" fo:margin-top="0cm" fo:margin-bottom="0cm" loext:contextual-spacing="false" fo:line-height="150%" fo:text-align="justify" style:justify-single-word="false" fo:text-indent="-0.6cm" style:auto-text-indent="false" fo:background-color="transparent"/>
-      <style:text-properties officeooo:paragraph-rsid="001ce4db"/>
-    </style:style>
-    <style:style style:name="P60" style:family="paragraph" style:parent-style-name="Standard" style:list-style-name="L28">
-      <loext:graphic-properties draw:fill="none"/>
-      <style:paragraph-properties fo:margin-left="2.3cm" fo:margin-right="0cm" fo:margin-top="0cm" fo:margin-bottom="0cm" loext:contextual-spacing="false" fo:line-height="150%" fo:text-align="justify" style:justify-single-word="false" fo:text-indent="-0.6cm" style:auto-text-indent="false" fo:background-color="transparent"/>
-      <style:text-properties officeooo:paragraph-rsid="0057f955"/>
-    </style:style>
-    <style:style style:name="P61" style:family="paragraph" style:parent-style-name="Standard" style:list-style-name="L14">
+    <style:style style:name="P82" style:family="paragraph" style:parent-style-name="Standard" style:list-style-name="L14">
       <loext:graphic-properties draw:fill="none"/>
       <style:paragraph-properties fo:margin-left="2.3cm" fo:margin-right="0cm" fo:margin-top="0cm" fo:margin-bottom="0cm" loext:contextual-spacing="false" fo:line-height="150%" fo:text-align="justify" style:justify-single-word="false" fo:text-indent="-0.6cm" style:auto-text-indent="false" fo:background-color="transparent"/>
       <style:text-properties officeooo:rsid="0040cc8a" officeooo:paragraph-rsid="0040cc8a"/>
     </style:style>
-    <style:style style:name="P62" style:family="paragraph" style:parent-style-name="Standard" style:list-style-name="L28" style:master-page-name="">
-      <loext:graphic-properties draw:fill="none"/>
-      <style:paragraph-properties fo:margin-left="2.3cm" fo:margin-right="0cm" fo:margin-top="0cm" fo:margin-bottom="0cm" loext:contextual-spacing="false" fo:line-height="150%" fo:text-align="justify" style:justify-single-word="false" fo:text-indent="-0.6cm" style:auto-text-indent="false" style:page-number="auto" fo:background-color="transparent"/>
-      <style:text-properties officeooo:paragraph-rsid="0057f955"/>
-    </style:style>
-    <style:style style:name="P63" style:family="paragraph" style:parent-style-name="Standard" style:list-style-name="L26" style:master-page-name="">
-      <loext:graphic-properties draw:fill="none"/>
-      <style:paragraph-properties fo:margin-left="2.3cm" fo:margin-right="0cm" fo:margin-top="0cm" fo:margin-bottom="0cm" loext:contextual-spacing="false" fo:line-height="150%" fo:text-align="justify" style:justify-single-word="false" fo:text-indent="-0.6cm" style:auto-text-indent="false" style:page-number="auto" fo:background-color="transparent"/>
-      <style:text-properties officeooo:rsid="005aeddc" officeooo:paragraph-rsid="005aeddc"/>
-    </style:style>
-    <style:style style:name="P64" style:family="paragraph" style:parent-style-name="Standard" style:list-style-name="L10" style:master-page-name="">
+    <style:style style:name="P83" style:family="paragraph" style:parent-style-name="Standard" style:list-style-name="L10" style:master-page-name="">
       <loext:graphic-properties draw:fill="none"/>
       <style:paragraph-properties fo:margin-left="2.101cm" fo:margin-right="0cm" fo:margin-top="0cm" fo:margin-bottom="0cm" loext:contextual-spacing="false" fo:line-height="150%" fo:text-align="justify" style:justify-single-word="false" fo:text-indent="-0.6cm" style:auto-text-indent="false" style:page-number="auto" fo:background-color="transparent"/>
       <style:text-properties officeooo:paragraph-rsid="001ce4db"/>
     </style:style>
-    <style:style style:name="P65" style:family="paragraph" style:parent-style-name="Standard" style:list-style-name="L11" style:master-page-name="">
+    <style:style style:name="P84" style:family="paragraph" style:parent-style-name="Standard" style:list-style-name="L11" style:master-page-name="">
       <loext:graphic-properties draw:fill="none"/>
       <style:paragraph-properties fo:margin-left="2.101cm" fo:margin-right="0cm" fo:margin-top="0cm" fo:margin-bottom="0cm" loext:contextual-spacing="false" fo:line-height="150%" fo:text-align="justify" style:justify-single-word="false" fo:text-indent="-0.6cm" style:auto-text-indent="false" style:page-number="auto" fo:background-color="transparent"/>
       <style:text-properties officeooo:paragraph-rsid="001ce4db"/>
     </style:style>
-    <style:style style:name="P66" style:family="paragraph" style:parent-style-name="Standard" style:list-style-name="L10">
+    <style:style style:name="P85" style:family="paragraph" style:parent-style-name="Standard" style:list-style-name="L10">
       <loext:graphic-properties draw:fill="none"/>
       <style:paragraph-properties fo:margin-left="2.101cm" fo:margin-right="0cm" fo:margin-top="0cm" fo:margin-bottom="0cm" loext:contextual-spacing="false" fo:line-height="150%" fo:text-align="justify" style:justify-single-word="false" fo:text-indent="-0.6cm" style:auto-text-indent="false" fo:background-color="transparent"/>
       <style:text-properties officeooo:paragraph-rsid="001ce4db"/>
     </style:style>
-    <style:style style:name="P67" style:family="paragraph" style:parent-style-name="Standard" style:list-style-name="L23" style:master-page-name="">
+    <style:style style:name="P86" style:family="paragraph" style:parent-style-name="Standard" style:list-style-name="L17" style:master-page-name="">
+      <loext:graphic-properties draw:fill="none" draw:fill-color="#729fcf"/>
+      <style:paragraph-properties fo:margin-left="2.401cm" fo:margin-right="0cm" fo:margin-top="0cm" fo:margin-bottom="0cm" loext:contextual-spacing="false" fo:line-height="150%" fo:text-align="justify" style:justify-single-word="false" fo:text-indent="-0.6cm" style:auto-text-indent="false" style:page-number="auto" fo:background-color="transparent"/>
+      <style:text-properties officeooo:paragraph-rsid="0057f955"/>
+    </style:style>
+    <style:style style:name="P87" style:family="paragraph" style:parent-style-name="Standard" style:list-style-name="L23" style:master-page-name="">
       <loext:graphic-properties draw:fill="none"/>
       <style:paragraph-properties fo:margin-left="2.401cm" fo:margin-right="0cm" fo:margin-top="0cm" fo:margin-bottom="0cm" loext:contextual-spacing="false" fo:line-height="150%" fo:text-align="justify" style:justify-single-word="false" fo:text-indent="-0.6cm" style:auto-text-indent="false" style:page-number="auto" fo:background-color="transparent"/>
       <style:text-properties officeooo:paragraph-rsid="001ce4db"/>
     </style:style>
-    <style:style style:name="P68" style:family="paragraph" style:parent-style-name="Standard" style:list-style-name="L15" style:master-page-name="">
-      <loext:graphic-properties draw:fill="none" draw:fill-color="#729fcf"/>
-      <style:paragraph-properties fo:margin-left="2.401cm" fo:margin-right="0cm" fo:margin-top="0cm" fo:margin-bottom="0cm" loext:contextual-spacing="false" fo:line-height="150%" fo:text-align="justify" style:justify-single-word="false" fo:text-indent="-0.6cm" style:auto-text-indent="false" style:page-number="auto" fo:background-color="transparent"/>
-      <style:text-properties officeooo:paragraph-rsid="0057f955"/>
-    </style:style>
-    <style:style style:name="P69" style:family="paragraph" style:parent-style-name="Standard" style:master-page-name="">
-      <loext:graphic-properties draw:fill="none" draw:fill-color="#729fcf"/>
-      <style:paragraph-properties fo:margin-left="3.2cm" fo:margin-right="0cm" fo:margin-top="0cm" fo:margin-bottom="0cm" loext:contextual-spacing="false" fo:line-height="150%" fo:text-align="justify" style:justify-single-word="false" fo:text-indent="-1.6cm" style:auto-text-indent="false" style:page-number="auto" fo:background-color="transparent"/>
-      <style:text-properties officeooo:rsid="0044d7e0" officeooo:paragraph-rsid="0044d7e0"/>
-    </style:style>
-    <style:style style:name="P70" style:family="paragraph" style:parent-style-name="Standard">
-      <loext:graphic-properties draw:fill="none" draw:fill-color="#729fcf"/>
-      <style:paragraph-properties fo:margin-left="3.2cm" fo:margin-right="0cm" fo:margin-top="0cm" fo:margin-bottom="0cm" loext:contextual-spacing="false" fo:line-height="150%" fo:text-align="justify" style:justify-single-word="false" fo:text-indent="-1.6cm" style:auto-text-indent="false" fo:background-color="transparent"/>
-      <style:text-properties officeooo:rsid="00456068" officeooo:paragraph-rsid="00456068"/>
-    </style:style>
-    <style:style style:name="P71" style:family="paragraph" style:parent-style-name="Standard">
-      <loext:graphic-properties draw:fill="none" draw:fill-color="#729fcf"/>
-      <style:paragraph-properties fo:margin-left="3.2cm" fo:margin-right="0cm" fo:margin-top="0cm" fo:margin-bottom="0cm" loext:contextual-spacing="false" fo:line-height="150%" fo:text-align="justify" style:justify-single-word="false" fo:text-indent="-1.6cm" style:auto-text-indent="false" fo:background-color="transparent"/>
-      <style:text-properties officeooo:rsid="0045aa8a" officeooo:paragraph-rsid="0045aa8a"/>
-    </style:style>
-    <style:style style:name="P72" style:family="paragraph" style:parent-style-name="Standard">
-      <loext:graphic-properties draw:fill="none" draw:fill-color="#729fcf"/>
-      <style:paragraph-properties fo:margin-left="3.2cm" fo:margin-right="0cm" fo:margin-top="0cm" fo:margin-bottom="0cm" loext:contextual-spacing="false" fo:line-height="150%" fo:text-align="justify" style:justify-single-word="false" fo:text-indent="-1.6cm" style:auto-text-indent="false" fo:background-color="transparent"/>
-      <style:text-properties officeooo:rsid="004789f5" officeooo:paragraph-rsid="004789f5"/>
-    </style:style>
-    <style:style style:name="P73" style:family="paragraph" style:parent-style-name="Standard">
-      <loext:graphic-properties draw:fill="none" draw:fill-color="#729fcf"/>
-      <style:paragraph-properties fo:margin-left="3.2cm" fo:margin-right="0cm" fo:margin-top="0cm" fo:margin-bottom="0cm" loext:contextual-spacing="false" fo:line-height="150%" fo:text-align="justify" style:justify-single-word="false" fo:text-indent="-1.6cm" style:auto-text-indent="false" fo:background-color="transparent"/>
-      <style:text-properties officeooo:rsid="0048d06f" officeooo:paragraph-rsid="0048d06f"/>
-    </style:style>
-    <style:style style:name="P74" style:family="paragraph" style:parent-style-name="Standard">
-      <loext:graphic-properties draw:fill="none" draw:fill-color="#729fcf"/>
-      <style:paragraph-properties fo:margin-left="3.2cm" fo:margin-right="0cm" fo:margin-top="0cm" fo:margin-bottom="0cm" loext:contextual-spacing="false" fo:line-height="150%" fo:text-align="justify" style:justify-single-word="false" fo:text-indent="-1.6cm" style:auto-text-indent="false" fo:background-color="transparent"/>
-      <style:text-properties officeooo:rsid="004977b6" officeooo:paragraph-rsid="004977b6"/>
-    </style:style>
-    <style:style style:name="P75" style:family="paragraph" style:parent-style-name="Standard">
-      <loext:graphic-properties draw:fill="none" draw:fill-color="#729fcf"/>
-      <style:paragraph-properties fo:margin-left="3.2cm" fo:margin-right="0cm" fo:margin-top="0cm" fo:margin-bottom="0cm" loext:contextual-spacing="false" fo:line-height="150%" fo:text-align="justify" style:justify-single-word="false" fo:text-indent="-1.6cm" style:auto-text-indent="false" fo:background-color="transparent"/>
-      <style:text-properties officeooo:rsid="0049b26e" officeooo:paragraph-rsid="0049b26e"/>
-    </style:style>
-    <style:style style:name="P76" style:family="paragraph" style:parent-style-name="Standard">
-      <loext:graphic-properties draw:fill="none" draw:fill-color="#729fcf"/>
-      <style:paragraph-properties fo:margin-left="3.2cm" fo:margin-right="0cm" fo:margin-top="0cm" fo:margin-bottom="0cm" loext:contextual-spacing="false" fo:line-height="150%" fo:text-align="justify" style:justify-single-word="false" fo:text-indent="-1.6cm" style:auto-text-indent="false" fo:background-color="transparent"/>
-      <style:text-properties officeooo:rsid="004bee09" officeooo:paragraph-rsid="004bee09"/>
-    </style:style>
-    <style:style style:name="P77" style:family="paragraph" style:parent-style-name="Standard">
-      <loext:graphic-properties draw:fill="none" draw:fill-color="#729fcf"/>
-      <style:paragraph-properties fo:margin-left="3.2cm" fo:margin-right="0cm" fo:margin-top="0cm" fo:margin-bottom="0cm" loext:contextual-spacing="false" fo:line-height="150%" fo:text-align="justify" style:justify-single-word="false" fo:text-indent="-1.6cm" style:auto-text-indent="false" fo:background-color="transparent"/>
-      <style:text-properties officeooo:rsid="004dd4d3" officeooo:paragraph-rsid="004dd4d3"/>
-    </style:style>
-    <style:style style:name="P78" style:family="paragraph" style:parent-style-name="Standard">
-      <loext:graphic-properties draw:fill="none" draw:fill-color="#729fcf"/>
-      <style:paragraph-properties fo:margin-left="3.2cm" fo:margin-right="0cm" fo:margin-top="0cm" fo:margin-bottom="0cm" loext:contextual-spacing="false" fo:line-height="150%" fo:text-align="justify" style:justify-single-word="false" fo:text-indent="-1.6cm" style:auto-text-indent="false" fo:background-color="transparent"/>
-      <style:text-properties officeooo:rsid="004f48e9" officeooo:paragraph-rsid="004f48e9"/>
-    </style:style>
-    <style:style style:name="P79" style:family="paragraph" style:parent-style-name="Standard">
-      <loext:graphic-properties draw:fill="none" draw:fill-color="#729fcf"/>
-      <style:paragraph-properties fo:margin-left="3.2cm" fo:margin-right="0cm" fo:margin-top="0cm" fo:margin-bottom="0cm" loext:contextual-spacing="false" fo:line-height="150%" fo:text-align="justify" style:justify-single-word="false" fo:text-indent="-1.6cm" style:auto-text-indent="false" fo:background-color="transparent"/>
-      <style:text-properties style:text-underline-style="none" officeooo:rsid="005159e6" officeooo:paragraph-rsid="005159e6"/>
-    </style:style>
-    <style:style style:name="P80" style:family="paragraph" style:parent-style-name="Standard">
-      <loext:graphic-properties draw:fill="none" draw:fill-color="#729fcf"/>
-      <style:paragraph-properties fo:margin-left="3.2cm" fo:margin-right="0cm" fo:margin-top="0cm" fo:margin-bottom="0cm" loext:contextual-spacing="false" fo:line-height="150%" fo:text-align="justify" style:justify-single-word="false" fo:text-indent="-1.6cm" style:auto-text-indent="false" fo:background-color="transparent"/>
-      <style:text-properties style:text-underline-style="none" officeooo:rsid="005524a9" officeooo:paragraph-rsid="005524a9"/>
-    </style:style>
-    <style:style style:name="P81" style:family="paragraph" style:parent-style-name="Standard">
-      <loext:graphic-properties draw:fill="none" draw:fill-color="#729fcf"/>
-      <style:paragraph-properties fo:margin-left="3.2cm" fo:margin-right="0cm" fo:margin-top="0cm" fo:margin-bottom="0cm" loext:contextual-spacing="false" fo:line-height="150%" fo:text-align="justify" style:justify-single-word="false" fo:text-indent="-1.6cm" style:auto-text-indent="false" fo:background-color="transparent"/>
-      <style:text-properties style:text-underline-style="none" officeooo:rsid="00553114" officeooo:paragraph-rsid="00553114"/>
-    </style:style>
-    <style:style style:name="P82" style:family="paragraph" style:parent-style-name="Heading_20_1" style:master-page-name="Index">
+    <style:style style:name="P88" style:family="paragraph" style:parent-style-name="Heading_20_1" style:master-page-name="Index">
       <style:paragraph-properties style:page-number="3"/>
     </style:style>
-    <style:style style:name="P83" style:family="paragraph" style:parent-style-name="Heading_20_1">
+    <style:style style:name="P89" style:family="paragraph" style:parent-style-name="Heading_20_1">
       <style:paragraph-properties fo:break-before="page"/>
     </style:style>
-    <style:style style:name="P84" style:family="paragraph" style:parent-style-name="Heading_20_1" style:master-page-name="Landscape">
+    <style:style style:name="P90" style:family="paragraph" style:parent-style-name="Heading_20_1" style:master-page-name="Landscape">
       <style:paragraph-properties style:page-number="auto"/>
     </style:style>
-    <style:style style:name="P85" style:family="paragraph" style:parent-style-name="Heading_20_2" style:master-page-name="Index">
+    <style:style style:name="P91" style:family="paragraph" style:parent-style-name="Heading_20_2">
+      <style:text-properties officeooo:paragraph-rsid="006909ad"/>
+    </style:style>
+    <style:style style:name="P92" style:family="paragraph" style:parent-style-name="Heading_20_2" style:master-page-name="Index">
       <style:paragraph-properties style:page-number="auto"/>
+    </style:style>
+    <style:style style:name="P93" style:family="paragraph" style:parent-style-name="Heading_20_2">
+      <style:paragraph-properties fo:break-before="page"/>
+    </style:style>
+    <style:style style:name="P94" style:family="paragraph" style:parent-style-name="Table_20_Contents">
+      <loext:graphic-properties draw:fill-image-width="0cm" draw:fill-image-height="0cm"/>
+      <style:paragraph-properties fo:margin-left="0cm" fo:margin-right="0cm" fo:line-height="100%" fo:text-indent="0cm" style:auto-text-indent="false"/>
+      <style:text-properties officeooo:rsid="006c6790"/>
+    </style:style>
+    <style:style style:name="P95" style:family="paragraph" style:parent-style-name="Table_20_Contents">
+      <loext:graphic-properties draw:fill-image-width="0cm" draw:fill-image-height="0cm"/>
+      <style:paragraph-properties fo:margin-left="0cm" fo:margin-right="0cm" fo:line-height="100%" fo:text-indent="0cm" style:auto-text-indent="false"/>
+      <style:text-properties officeooo:rsid="006c6790" officeooo:paragraph-rsid="006c6790"/>
+    </style:style>
+    <style:style style:name="P96" style:family="paragraph" style:parent-style-name="Table_20_Contents">
+      <loext:graphic-properties draw:fill-image-width="0cm" draw:fill-image-height="0cm"/>
+      <style:paragraph-properties fo:margin-left="0cm" fo:margin-right="0cm" fo:line-height="100%" fo:text-indent="0cm" style:auto-text-indent="false"/>
+      <style:text-properties officeooo:rsid="006c6790" officeooo:paragraph-rsid="006f0bfe"/>
+    </style:style>
+    <style:style style:name="P97" style:family="paragraph" style:parent-style-name="Table_20_Contents">
+      <loext:graphic-properties draw:fill-image-width="0cm" draw:fill-image-height="0cm"/>
+      <style:paragraph-properties fo:margin-left="0cm" fo:margin-right="0cm" fo:line-height="100%" fo:text-indent="0cm" style:auto-text-indent="false"/>
+      <style:text-properties officeooo:rsid="006c6790" officeooo:paragraph-rsid="007392e0"/>
+    </style:style>
+    <style:style style:name="P98" style:family="paragraph" style:parent-style-name="Table_20_Contents">
+      <loext:graphic-properties draw:fill-image-width="0cm" draw:fill-image-height="0cm"/>
+      <style:paragraph-properties fo:margin-left="0cm" fo:margin-right="0cm" fo:line-height="100%" fo:text-align="start" style:justify-single-word="false" fo:text-indent="0cm" style:auto-text-indent="false"/>
+      <style:text-properties officeooo:rsid="006ab2f5" officeooo:paragraph-rsid="006ab2f5"/>
+    </style:style>
+    <style:style style:name="P99" style:family="paragraph" style:parent-style-name="Table_20_Contents">
+      <loext:graphic-properties draw:fill-image-width="0cm" draw:fill-image-height="0cm"/>
+      <style:paragraph-properties fo:margin-left="0cm" fo:margin-right="0cm" fo:line-height="100%" fo:text-align="center" style:justify-single-word="false" fo:text-indent="0cm" style:auto-text-indent="false"/>
+      <style:text-properties officeooo:rsid="006ab2f5" officeooo:paragraph-rsid="006f0bfe"/>
+    </style:style>
+    <style:style style:name="P100" style:family="paragraph" style:parent-style-name="Table_20_Contents">
+      <loext:graphic-properties draw:fill-image-width="0cm" draw:fill-image-height="0cm"/>
+      <style:paragraph-properties fo:margin-left="0cm" fo:margin-right="0cm" fo:line-height="100%" fo:text-align="center" style:justify-single-word="false" fo:text-indent="0cm" style:auto-text-indent="false"/>
+      <style:text-properties officeooo:rsid="006ab2f5" officeooo:paragraph-rsid="007392e0"/>
+    </style:style>
+    <style:style style:name="P101" style:family="paragraph" style:parent-style-name="Table_20_Contents">
+      <loext:graphic-properties draw:fill-image-width="0cm" draw:fill-image-height="0cm"/>
+      <style:paragraph-properties fo:margin-left="0cm" fo:margin-right="0cm" fo:line-height="100%" fo:text-indent="0cm" style:auto-text-indent="false"/>
+      <style:text-properties officeooo:rsid="006f0bfe" officeooo:paragraph-rsid="006f0bfe"/>
+    </style:style>
+    <style:style style:name="P102" style:family="paragraph" style:parent-style-name="Table_20_Contents">
+      <loext:graphic-properties draw:fill-image-width="0cm" draw:fill-image-height="0cm"/>
+      <style:paragraph-properties fo:margin-left="0cm" fo:margin-right="0cm" fo:line-height="100%" fo:text-align="center" style:justify-single-word="false" fo:text-indent="0cm" style:auto-text-indent="false"/>
+      <style:text-properties officeooo:rsid="0070f0c5" officeooo:paragraph-rsid="0070f0c5"/>
+    </style:style>
+    <style:style style:name="P103" style:family="paragraph" style:parent-style-name="Table_20_Contents">
+      <loext:graphic-properties draw:fill-image-width="0cm" draw:fill-image-height="0cm"/>
+      <style:paragraph-properties fo:margin-left="0cm" fo:margin-right="0cm" fo:line-height="100%" fo:text-align="center" style:justify-single-word="false" fo:text-indent="0cm" style:auto-text-indent="false"/>
+      <style:text-properties officeooo:rsid="007392e0" officeooo:paragraph-rsid="007392e0"/>
+    </style:style>
+    <style:style style:name="P104" style:family="paragraph" style:parent-style-name="Table_20_Contents">
+      <loext:graphic-properties draw:fill-image-width="0cm" draw:fill-image-height="0cm"/>
+      <style:paragraph-properties fo:margin-left="0cm" fo:margin-right="0cm" fo:line-height="100%" fo:text-indent="0cm" style:auto-text-indent="false"/>
+      <style:text-properties officeooo:rsid="007392e0" officeooo:paragraph-rsid="007392e0"/>
+    </style:style>
+    <style:style style:name="P105" style:family="paragraph" style:parent-style-name="Table_20_Contents">
+      <loext:graphic-properties draw:fill-image-width="0cm" draw:fill-image-height="0cm"/>
+      <style:paragraph-properties fo:margin-left="0cm" fo:margin-right="0cm" fo:line-height="100%" fo:text-indent="0cm" style:auto-text-indent="false"/>
+      <style:text-properties officeooo:rsid="00744742" officeooo:paragraph-rsid="00744742"/>
+    </style:style>
+    <style:style style:name="P106" style:family="paragraph" style:parent-style-name="Table_20_Contents">
+      <loext:graphic-properties draw:fill-image-width="0cm" draw:fill-image-height="0cm"/>
+      <style:paragraph-properties fo:margin-left="0cm" fo:margin-right="0cm" fo:line-height="100%" fo:text-align="center" style:justify-single-word="false" fo:text-indent="0cm" style:auto-text-indent="false"/>
+      <style:text-properties officeooo:rsid="00744742" officeooo:paragraph-rsid="00744742"/>
+    </style:style>
+    <style:style style:name="P107" style:family="paragraph" style:parent-style-name="Table_20_Contents" style:list-style-name="L30">
+      <loext:graphic-properties draw:fill="none" draw:fill-color="#729fcf" draw:fill-image-width="0cm" draw:fill-image-height="0cm"/>
+      <style:paragraph-properties fo:margin-left="0.6cm" fo:margin-right="0cm" fo:margin-top="0cm" fo:margin-bottom="0cm" loext:contextual-spacing="false" fo:line-height="100%" fo:text-align="justify" style:justify-single-word="false" fo:text-indent="-0.6cm" style:auto-text-indent="false" fo:background-color="transparent" text:number-lines="false" text:line-number="0">
+        <style:tab-stops>
+          <style:tab-stop style:position="0.397cm"/>
+        </style:tab-stops>
+      </style:paragraph-properties>
+      <style:text-properties officeooo:paragraph-rsid="006c6790"/>
+    </style:style>
+    <style:style style:name="P108" style:family="paragraph" style:parent-style-name="Table_20_Contents" style:list-style-name="L30">
+      <loext:graphic-properties draw:fill="none" draw:fill-color="#729fcf" draw:fill-image-width="0cm" draw:fill-image-height="0cm"/>
+      <style:paragraph-properties fo:margin-left="0.6cm" fo:margin-right="0cm" fo:margin-top="0cm" fo:margin-bottom="0cm" loext:contextual-spacing="false" fo:line-height="100%" fo:text-align="justify" style:justify-single-word="false" fo:text-indent="-0.6cm" style:auto-text-indent="false" fo:background-color="transparent" text:number-lines="false" text:line-number="0">
+        <style:tab-stops>
+          <style:tab-stop style:position="0.397cm"/>
+        </style:tab-stops>
+      </style:paragraph-properties>
+      <style:text-properties officeooo:rsid="006c6790" officeooo:paragraph-rsid="006c6790"/>
+    </style:style>
+    <style:style style:name="P109" style:family="paragraph" style:parent-style-name="Table_20_Contents" style:list-style-name="L30">
+      <loext:graphic-properties draw:fill="none" draw:fill-color="#729fcf" draw:fill-image-width="0cm" draw:fill-image-height="0cm"/>
+      <style:paragraph-properties fo:margin-left="0.6cm" fo:margin-right="0cm" fo:margin-top="0cm" fo:margin-bottom="0cm" loext:contextual-spacing="false" fo:line-height="100%" fo:text-align="justify" style:justify-single-word="false" fo:text-indent="-0.6cm" style:auto-text-indent="false" fo:background-color="transparent" text:number-lines="false" text:line-number="0">
+        <style:tab-stops>
+          <style:tab-stop style:position="0.397cm"/>
+        </style:tab-stops>
+      </style:paragraph-properties>
+      <style:text-properties officeooo:rsid="006c6790" officeooo:paragraph-rsid="006f0bfe"/>
+    </style:style>
+    <style:style style:name="P110" style:family="paragraph" style:parent-style-name="Table_20_Contents" style:list-style-name="L30">
+      <loext:graphic-properties draw:fill="none" draw:fill-color="#729fcf" draw:fill-image-width="0cm" draw:fill-image-height="0cm"/>
+      <style:paragraph-properties fo:margin-left="0.6cm" fo:margin-right="0cm" fo:margin-top="0cm" fo:margin-bottom="0cm" loext:contextual-spacing="false" fo:line-height="100%" fo:text-align="justify" style:justify-single-word="false" fo:text-indent="-0.6cm" style:auto-text-indent="false" fo:background-color="transparent" text:number-lines="false" text:line-number="0">
+        <style:tab-stops>
+          <style:tab-stop style:position="0.397cm"/>
+        </style:tab-stops>
+      </style:paragraph-properties>
+      <style:text-properties officeooo:rsid="006c6790" officeooo:paragraph-rsid="007392e0"/>
+    </style:style>
+    <style:style style:name="P111" style:family="paragraph" style:parent-style-name="Table_20_Contents" style:list-style-name="L30">
+      <loext:graphic-properties draw:fill="none" draw:fill-color="#729fcf" draw:fill-image-width="0cm" draw:fill-image-height="0cm"/>
+      <style:paragraph-properties fo:margin-left="0.6cm" fo:margin-right="0cm" fo:margin-top="0cm" fo:margin-bottom="0cm" loext:contextual-spacing="false" fo:line-height="100%" fo:text-align="justify" style:justify-single-word="false" fo:text-indent="-0.6cm" style:auto-text-indent="false" fo:background-color="transparent" text:number-lines="false" text:line-number="0">
+        <style:tab-stops>
+          <style:tab-stop style:position="0.397cm"/>
+        </style:tab-stops>
+      </style:paragraph-properties>
+      <style:text-properties officeooo:rsid="006f0bfe" officeooo:paragraph-rsid="006f0bfe"/>
+    </style:style>
+    <style:style style:name="P112" style:family="paragraph" style:parent-style-name="Table_20_Contents" style:list-style-name="L30">
+      <loext:graphic-properties draw:fill="none" draw:fill-color="#729fcf" draw:fill-image-width="0cm" draw:fill-image-height="0cm"/>
+      <style:paragraph-properties fo:margin-left="0.6cm" fo:margin-right="0cm" fo:margin-top="0cm" fo:margin-bottom="0cm" loext:contextual-spacing="false" fo:line-height="100%" fo:text-align="justify" style:justify-single-word="false" fo:text-indent="-0.6cm" style:auto-text-indent="false" fo:background-color="transparent" text:number-lines="false" text:line-number="0">
+        <style:tab-stops>
+          <style:tab-stop style:position="0.397cm"/>
+        </style:tab-stops>
+      </style:paragraph-properties>
+      <style:text-properties officeooo:rsid="0070f0c5" officeooo:paragraph-rsid="0070f0c5"/>
+    </style:style>
+    <style:style style:name="P113" style:family="paragraph" style:parent-style-name="Table_20_Contents" style:list-style-name="L30">
+      <loext:graphic-properties draw:fill="none" draw:fill-color="#729fcf" draw:fill-image-width="0cm" draw:fill-image-height="0cm"/>
+      <style:paragraph-properties fo:margin-left="0.6cm" fo:margin-right="0cm" fo:margin-top="0cm" fo:margin-bottom="0cm" loext:contextual-spacing="false" fo:line-height="100%" fo:text-align="justify" style:justify-single-word="false" fo:text-indent="-0.6cm" style:auto-text-indent="false" fo:background-color="transparent" text:number-lines="false" text:line-number="0">
+        <style:tab-stops>
+          <style:tab-stop style:position="0.397cm"/>
+        </style:tab-stops>
+      </style:paragraph-properties>
+      <style:text-properties officeooo:rsid="0070f0c5" officeooo:paragraph-rsid="007392e0"/>
+    </style:style>
+    <style:style style:name="P114" style:family="paragraph" style:parent-style-name="Table_20_Contents" style:list-style-name="L30">
+      <loext:graphic-properties draw:fill="none" draw:fill-color="#729fcf" draw:fill-image-width="0cm" draw:fill-image-height="0cm"/>
+      <style:paragraph-properties fo:margin-left="0.6cm" fo:margin-right="0cm" fo:margin-top="0cm" fo:margin-bottom="0cm" loext:contextual-spacing="false" fo:line-height="100%" fo:text-align="justify" style:justify-single-word="false" fo:text-indent="-0.6cm" style:auto-text-indent="false" fo:background-color="transparent" text:number-lines="false" text:line-number="0">
+        <style:tab-stops>
+          <style:tab-stop style:position="0.397cm"/>
+        </style:tab-stops>
+      </style:paragraph-properties>
+      <style:text-properties officeooo:rsid="007392e0" officeooo:paragraph-rsid="007392e0"/>
+    </style:style>
+    <style:style style:name="P115" style:family="paragraph" style:parent-style-name="Table_20_Contents" style:list-style-name="L30">
+      <loext:graphic-properties draw:fill="none" draw:fill-color="#729fcf" draw:fill-image-width="0cm" draw:fill-image-height="0cm"/>
+      <style:paragraph-properties fo:margin-left="0.6cm" fo:margin-right="0cm" fo:margin-top="0cm" fo:margin-bottom="0cm" loext:contextual-spacing="false" fo:line-height="100%" fo:text-align="justify" style:justify-single-word="false" fo:text-indent="-0.6cm" style:auto-text-indent="false" fo:background-color="transparent" text:number-lines="false" text:line-number="0">
+        <style:tab-stops>
+          <style:tab-stop style:position="0.397cm"/>
+        </style:tab-stops>
+      </style:paragraph-properties>
+      <style:text-properties officeooo:rsid="00744742" officeooo:paragraph-rsid="00744742"/>
+    </style:style>
+    <style:style style:name="P116" style:family="paragraph" style:parent-style-name="Table_20_Heading">
+      <loext:graphic-properties draw:fill="solid" draw:fill-color="#9999ff" draw:opacity="100%" draw:fill-image-width="0cm" draw:fill-image-height="0cm"/>
+      <style:paragraph-properties fo:margin-left="0cm" fo:margin-right="0cm" fo:margin-top="0cm" fo:margin-bottom="0cm" loext:contextual-spacing="false" fo:line-height="100%" fo:text-align="center" style:justify-single-word="false" fo:text-indent="0cm" style:auto-text-indent="false" fo:background-color="#9999ff" text:number-lines="false" text:line-number="0"/>
+      <style:text-properties fo:font-weight="bold" officeooo:rsid="00680ee9" officeooo:paragraph-rsid="006f0bfe" style:font-weight-asian="bold" style:font-weight-complex="bold"/>
+    </style:style>
+    <style:style style:name="P117" style:family="paragraph" style:parent-style-name="Table_20_Heading">
+      <loext:graphic-properties draw:fill="solid" draw:fill-color="#9999ff" draw:opacity="100%" draw:fill-image-width="0cm" draw:fill-image-height="0cm"/>
+      <style:paragraph-properties fo:margin-left="0cm" fo:margin-right="0cm" fo:margin-top="0cm" fo:margin-bottom="0cm" loext:contextual-spacing="false" fo:line-height="100%" fo:text-align="center" style:justify-single-word="false" fo:text-indent="0cm" style:auto-text-indent="false" fo:background-color="#9999ff" text:number-lines="false" text:line-number="0"/>
+      <style:text-properties fo:font-weight="bold" officeooo:rsid="00680ee9" officeooo:paragraph-rsid="007392e0" style:font-weight-asian="bold" style:font-weight-complex="bold"/>
+    </style:style>
+    <style:style style:name="P118" style:family="paragraph" style:parent-style-name="Table_20_Heading">
+      <loext:graphic-properties draw:opacity="100%" draw:fill-image-width="0cm" draw:fill-image-height="0cm"/>
+      <style:paragraph-properties fo:margin-left="0cm" fo:margin-right="0cm" fo:margin-top="0cm" fo:margin-bottom="0cm" loext:contextual-spacing="false" fo:line-height="100%" fo:text-align="center" style:justify-single-word="false" fo:text-indent="0cm" style:auto-text-indent="false" text:number-lines="false" text:line-number="0"/>
+      <style:text-properties officeooo:rsid="00680ee9" officeooo:paragraph-rsid="006f0bfe"/>
+    </style:style>
+    <style:style style:name="P119" style:family="paragraph" style:parent-style-name="Table_20_Heading">
+      <loext:graphic-properties draw:opacity="100%" draw:fill-image-width="0cm" draw:fill-image-height="0cm"/>
+      <style:paragraph-properties fo:margin-left="0cm" fo:margin-right="0cm" fo:margin-top="0cm" fo:margin-bottom="0cm" loext:contextual-spacing="false" fo:line-height="100%" fo:text-align="center" style:justify-single-word="false" fo:text-indent="0cm" style:auto-text-indent="false" text:number-lines="false" text:line-number="0"/>
+      <style:text-properties officeooo:rsid="00680ee9" officeooo:paragraph-rsid="007392e0"/>
     </style:style>
     <style:style style:name="T1" style:family="text">
       <style:text-properties fo:color="#00000a" fo:font-size="12pt" fo:font-weight="normal" style:font-size-asian="12pt" style:font-weight-asian="normal" style:font-size-complex="12pt" style:font-weight-complex="normal"/>
@@ -736,25 +1250,61 @@
       <style:text-properties style:text-underline-style="none" officeooo:rsid="00638f81"/>
     </style:style>
     <style:style style:name="T94" style:family="text">
+      <style:text-properties style:text-underline-style="none" officeooo:rsid="00723ea1"/>
+    </style:style>
+    <style:style style:name="T95" style:family="text">
       <style:text-properties officeooo:rsid="0053e307"/>
     </style:style>
-    <style:style style:name="T95" style:family="text">
+    <style:style style:name="T96" style:family="text">
       <style:text-properties officeooo:rsid="0057f955"/>
     </style:style>
-    <style:style style:name="T96" style:family="text">
+    <style:style style:name="T97" style:family="text">
       <style:text-properties officeooo:rsid="0059f809"/>
     </style:style>
-    <style:style style:name="T97" style:family="text">
+    <style:style style:name="T98" style:family="text">
+      <style:text-properties fo:font-weight="normal" style:font-weight-asian="normal" style:font-weight-complex="normal"/>
+    </style:style>
+    <style:style style:name="T99" style:family="text">
       <style:text-properties fo:font-weight="normal" officeooo:rsid="00492aa5" style:font-weight-asian="normal" style:font-weight-complex="normal"/>
     </style:style>
-    <style:style style:name="T98" style:family="text">
+    <style:style style:name="T100" style:family="text">
       <style:text-properties fo:font-weight="normal" officeooo:rsid="005ec588" style:font-weight-asian="normal" style:font-weight-complex="normal"/>
     </style:style>
-    <style:style style:name="T99" style:family="text">
+    <style:style style:name="T101" style:family="text">
       <style:text-properties fo:font-weight="normal" officeooo:rsid="00638f81" style:font-weight-asian="normal" style:font-weight-complex="normal"/>
     </style:style>
-    <style:style style:name="T100" style:family="text">
+    <style:style style:name="T102" style:family="text">
+      <style:text-properties fo:font-weight="normal" officeooo:rsid="006f0bfe" style:font-weight-asian="normal" style:font-weight-complex="normal"/>
+    </style:style>
+    <style:style style:name="T103" style:family="text">
+      <style:text-properties fo:font-weight="normal" officeooo:rsid="0070f0c5" style:font-weight-asian="normal" style:font-weight-complex="normal"/>
+    </style:style>
+    <style:style style:name="T104" style:family="text">
+      <style:text-properties fo:font-weight="normal" officeooo:rsid="00448d0e" style:font-weight-asian="normal" style:font-weight-complex="normal"/>
+    </style:style>
+    <style:style style:name="T105" style:family="text">
+      <style:text-properties fo:font-weight="normal" officeooo:rsid="0071e01a" style:font-weight-asian="normal" style:font-weight-complex="normal"/>
+    </style:style>
+    <style:style style:name="T106" style:family="text">
+      <style:text-properties fo:font-weight="normal" officeooo:rsid="007392e0" style:font-weight-asian="normal" style:font-weight-complex="normal"/>
+    </style:style>
+    <style:style style:name="T107" style:family="text">
       <style:text-properties officeooo:rsid="00650641"/>
+    </style:style>
+    <style:style style:name="T108" style:family="text">
+      <style:text-properties officeooo:rsid="0067c519"/>
+    </style:style>
+    <style:style style:name="T109" style:family="text">
+      <style:text-properties officeooo:rsid="006c6790"/>
+    </style:style>
+    <style:style style:name="T110" style:family="text">
+      <style:text-properties officeooo:rsid="006f0bfe"/>
+    </style:style>
+    <style:style style:name="T111" style:family="text">
+      <style:text-properties officeooo:rsid="0070f0c5"/>
+    </style:style>
+    <style:style style:name="T112" style:family="text">
+      <style:text-properties officeooo:rsid="007392e0"/>
     </style:style>
     <style:style style:name="fr1" style:family="graphic" style:parent-style-name="Frame">
       <style:graphic-properties fo:margin-left="0cm" fo:margin-right="0cm" fo:margin-top="0cm" fo:margin-bottom="0cm" style:run-through="foreground" style:wrap="none" style:vertical-pos="top" style:vertical-rel="paragraph" style:horizontal-pos="center" style:horizontal-rel="paragraph" fo:padding="0cm" fo:border="none"/>
@@ -2182,6 +2732,110 @@
       </text:list-level-style-bullet>
     </text:list-style>
     <text:list-style style:name="L28">
+      <text:list-level-style-bullet text:level="1" text:style-name="Bullet_20_Symbols" text:bullet-char="•">
+        <style:list-level-properties text:list-level-position-and-space-mode="label-alignment">
+          <style:list-level-label-alignment text:label-followed-by="listtab" text:list-tab-stop-position="1.27cm" fo:text-indent="-0.635cm" fo:margin-left="1.27cm"/>
+        </style:list-level-properties>
+      </text:list-level-style-bullet>
+      <text:list-level-style-bullet text:level="2" text:style-name="Bullet_20_Symbols" text:bullet-char="◦">
+        <style:list-level-properties text:list-level-position-and-space-mode="label-alignment">
+          <style:list-level-label-alignment text:label-followed-by="listtab" text:list-tab-stop-position="1.905cm" fo:text-indent="-0.635cm" fo:margin-left="1.905cm"/>
+        </style:list-level-properties>
+      </text:list-level-style-bullet>
+      <text:list-level-style-bullet text:level="3" text:style-name="Bullet_20_Symbols" text:bullet-char="▪">
+        <style:list-level-properties text:list-level-position-and-space-mode="label-alignment">
+          <style:list-level-label-alignment text:label-followed-by="listtab" text:list-tab-stop-position="2.54cm" fo:text-indent="-0.635cm" fo:margin-left="2.54cm"/>
+        </style:list-level-properties>
+      </text:list-level-style-bullet>
+      <text:list-level-style-bullet text:level="4" text:style-name="Bullet_20_Symbols" text:bullet-char="•">
+        <style:list-level-properties text:list-level-position-and-space-mode="label-alignment">
+          <style:list-level-label-alignment text:label-followed-by="listtab" text:list-tab-stop-position="3.175cm" fo:text-indent="-0.635cm" fo:margin-left="3.175cm"/>
+        </style:list-level-properties>
+      </text:list-level-style-bullet>
+      <text:list-level-style-bullet text:level="5" text:style-name="Bullet_20_Symbols" text:bullet-char="◦">
+        <style:list-level-properties text:list-level-position-and-space-mode="label-alignment">
+          <style:list-level-label-alignment text:label-followed-by="listtab" text:list-tab-stop-position="3.81cm" fo:text-indent="-0.635cm" fo:margin-left="3.81cm"/>
+        </style:list-level-properties>
+      </text:list-level-style-bullet>
+      <text:list-level-style-bullet text:level="6" text:style-name="Bullet_20_Symbols" text:bullet-char="▪">
+        <style:list-level-properties text:list-level-position-and-space-mode="label-alignment">
+          <style:list-level-label-alignment text:label-followed-by="listtab" text:list-tab-stop-position="4.445cm" fo:text-indent="-0.635cm" fo:margin-left="4.445cm"/>
+        </style:list-level-properties>
+      </text:list-level-style-bullet>
+      <text:list-level-style-bullet text:level="7" text:style-name="Bullet_20_Symbols" text:bullet-char="•">
+        <style:list-level-properties text:list-level-position-and-space-mode="label-alignment">
+          <style:list-level-label-alignment text:label-followed-by="listtab" text:list-tab-stop-position="5.08cm" fo:text-indent="-0.635cm" fo:margin-left="5.08cm"/>
+        </style:list-level-properties>
+      </text:list-level-style-bullet>
+      <text:list-level-style-bullet text:level="8" text:style-name="Bullet_20_Symbols" text:bullet-char="◦">
+        <style:list-level-properties text:list-level-position-and-space-mode="label-alignment">
+          <style:list-level-label-alignment text:label-followed-by="listtab" text:list-tab-stop-position="5.715cm" fo:text-indent="-0.635cm" fo:margin-left="5.715cm"/>
+        </style:list-level-properties>
+      </text:list-level-style-bullet>
+      <text:list-level-style-bullet text:level="9" text:style-name="Bullet_20_Symbols" text:bullet-char="▪">
+        <style:list-level-properties text:list-level-position-and-space-mode="label-alignment">
+          <style:list-level-label-alignment text:label-followed-by="listtab" text:list-tab-stop-position="6.35cm" fo:text-indent="-0.635cm" fo:margin-left="6.35cm"/>
+        </style:list-level-properties>
+      </text:list-level-style-bullet>
+      <text:list-level-style-bullet text:level="10" text:style-name="Bullet_20_Symbols" text:bullet-char="•">
+        <style:list-level-properties text:list-level-position-and-space-mode="label-alignment">
+          <style:list-level-label-alignment text:label-followed-by="listtab" text:list-tab-stop-position="6.985cm" fo:text-indent="-0.635cm" fo:margin-left="6.985cm"/>
+        </style:list-level-properties>
+      </text:list-level-style-bullet>
+    </text:list-style>
+    <text:list-style style:name="L29">
+      <text:list-level-style-bullet text:level="1" text:style-name="Bullet_20_Symbols" text:bullet-char="•">
+        <style:list-level-properties text:list-level-position-and-space-mode="label-alignment">
+          <style:list-level-label-alignment text:label-followed-by="listtab" text:list-tab-stop-position="1.27cm" fo:text-indent="-0.635cm" fo:margin-left="1.27cm"/>
+        </style:list-level-properties>
+      </text:list-level-style-bullet>
+      <text:list-level-style-bullet text:level="2" text:style-name="Bullet_20_Symbols" text:bullet-char="◦">
+        <style:list-level-properties text:list-level-position-and-space-mode="label-alignment">
+          <style:list-level-label-alignment text:label-followed-by="listtab" text:list-tab-stop-position="1.905cm" fo:text-indent="-0.635cm" fo:margin-left="1.905cm"/>
+        </style:list-level-properties>
+      </text:list-level-style-bullet>
+      <text:list-level-style-bullet text:level="3" text:style-name="Bullet_20_Symbols" text:bullet-char="▪">
+        <style:list-level-properties text:list-level-position-and-space-mode="label-alignment">
+          <style:list-level-label-alignment text:label-followed-by="listtab" text:list-tab-stop-position="2.54cm" fo:text-indent="-0.635cm" fo:margin-left="2.54cm"/>
+        </style:list-level-properties>
+      </text:list-level-style-bullet>
+      <text:list-level-style-bullet text:level="4" text:style-name="Bullet_20_Symbols" text:bullet-char="•">
+        <style:list-level-properties text:list-level-position-and-space-mode="label-alignment">
+          <style:list-level-label-alignment text:label-followed-by="listtab" text:list-tab-stop-position="3.175cm" fo:text-indent="-0.635cm" fo:margin-left="3.175cm"/>
+        </style:list-level-properties>
+      </text:list-level-style-bullet>
+      <text:list-level-style-bullet text:level="5" text:style-name="Bullet_20_Symbols" text:bullet-char="◦">
+        <style:list-level-properties text:list-level-position-and-space-mode="label-alignment">
+          <style:list-level-label-alignment text:label-followed-by="listtab" text:list-tab-stop-position="3.81cm" fo:text-indent="-0.635cm" fo:margin-left="3.81cm"/>
+        </style:list-level-properties>
+      </text:list-level-style-bullet>
+      <text:list-level-style-bullet text:level="6" text:style-name="Bullet_20_Symbols" text:bullet-char="▪">
+        <style:list-level-properties text:list-level-position-and-space-mode="label-alignment">
+          <style:list-level-label-alignment text:label-followed-by="listtab" text:list-tab-stop-position="4.445cm" fo:text-indent="-0.635cm" fo:margin-left="4.445cm"/>
+        </style:list-level-properties>
+      </text:list-level-style-bullet>
+      <text:list-level-style-bullet text:level="7" text:style-name="Bullet_20_Symbols" text:bullet-char="•">
+        <style:list-level-properties text:list-level-position-and-space-mode="label-alignment">
+          <style:list-level-label-alignment text:label-followed-by="listtab" text:list-tab-stop-position="5.08cm" fo:text-indent="-0.635cm" fo:margin-left="5.08cm"/>
+        </style:list-level-properties>
+      </text:list-level-style-bullet>
+      <text:list-level-style-bullet text:level="8" text:style-name="Bullet_20_Symbols" text:bullet-char="◦">
+        <style:list-level-properties text:list-level-position-and-space-mode="label-alignment">
+          <style:list-level-label-alignment text:label-followed-by="listtab" text:list-tab-stop-position="5.715cm" fo:text-indent="-0.635cm" fo:margin-left="5.715cm"/>
+        </style:list-level-properties>
+      </text:list-level-style-bullet>
+      <text:list-level-style-bullet text:level="9" text:style-name="Bullet_20_Symbols" text:bullet-char="▪">
+        <style:list-level-properties text:list-level-position-and-space-mode="label-alignment">
+          <style:list-level-label-alignment text:label-followed-by="listtab" text:list-tab-stop-position="6.35cm" fo:text-indent="-0.635cm" fo:margin-left="6.35cm"/>
+        </style:list-level-properties>
+      </text:list-level-style-bullet>
+      <text:list-level-style-bullet text:level="10" text:style-name="Bullet_20_Symbols" text:bullet-char="•">
+        <style:list-level-properties text:list-level-position-and-space-mode="label-alignment">
+          <style:list-level-label-alignment text:label-followed-by="listtab" text:list-tab-stop-position="6.985cm" fo:text-indent="-0.635cm" fo:margin-left="6.985cm"/>
+        </style:list-level-properties>
+      </text:list-level-style-bullet>
+    </text:list-style>
+    <text:list-style style:name="L30">
       <text:list-level-style-bullet text:level="1" text:style-name="Bullet_20_Symbols" text:bullet-char="•">
         <style:list-level-properties text:list-level-position-and-space-mode="label-alignment">
           <style:list-level-label-alignment text:label-followed-by="listtab" text:list-tab-stop-position="1.27cm" fo:text-indent="-0.635cm" fo:margin-left="1.27cm"/>
@@ -2243,62 +2897,62 @@
         <text:sequence-decl text:display-outline-level="0" text:name="Text"/>
         <text:sequence-decl text:display-outline-level="0" text:name="Drawing"/>
       </text:sequence-decls>
-      <text:p text:style-name="P10">INSTITUTO FEDERAL DE EDUCAÇÃO, CIÊNCIA E TECNOLOGIA DA PARAÍBA</text:p>
-      <text:p text:style-name="P8">
+      <text:p text:style-name="P13">INSTITUTO FEDERAL DE EDUCAÇÃO, CIÊNCIA E TECNOLOGIA DA PARAÍBA</text:p>
+      <text:p text:style-name="P11">
         <text:span text:style-name="T26">CAMPUS</text:span>
          CAJAZEIRAS
       </text:p>
-      <text:p text:style-name="P8">CURSO ANÁLISE E DESENVOLVIMENTO DE SISTEMAS</text:p>
-      <text:p text:style-name="P8">DISCIPLINA BANCO DE DADOS I</text:p>
-      <text:p text:style-name="P8"/>
-      <text:p text:style-name="P8"/>
-      <text:p text:style-name="P8"/>
-      <text:p text:style-name="P8"/>
-      <text:p text:style-name="P9">MARIA LETHÍCIA CARTAXO LIMA ABRANTES</text:p>
-      <text:p text:style-name="P9">ISLEIMAR DE SOUZA OLIVEIRA</text:p>
-      <text:p text:style-name="P8"/>
-      <text:p text:style-name="P8"/>
-      <text:p text:style-name="P8"/>
-      <text:p text:style-name="P8"/>
-      <text:p text:style-name="P8"/>
-      <text:p text:style-name="P8"/>
-      <text:p text:style-name="P8"/>
-      <text:p text:style-name="P8"/>
-      <text:p text:style-name="P8"/>
-      <text:p text:style-name="P8"/>
-      <text:p text:style-name="P9">GESTÃO ESCOLAR</text:p>
-      <text:p text:style-name="P8"/>
-      <text:p text:style-name="P8"/>
-      <text:p text:style-name="P8"/>
-      <text:p text:style-name="P8"/>
-      <text:p text:style-name="P8"/>
-      <text:p text:style-name="P8"/>
-      <text:p text:style-name="P8"/>
-      <text:p text:style-name="P8"/>
-      <text:p text:style-name="P8"/>
-      <text:p text:style-name="P8"/>
-      <text:p text:style-name="P8"/>
-      <text:p text:style-name="P8"/>
-      <text:p text:style-name="P8"/>
-      <text:p text:style-name="P8"/>
-      <text:p text:style-name="P8"/>
-      <text:p text:style-name="P8"/>
-      <text:p text:style-name="P8"/>
-      <text:p text:style-name="P8"/>
-      <text:p text:style-name="P8"/>
-      <text:p text:style-name="P8"/>
-      <text:p text:style-name="P8"/>
-      <text:p text:style-name="P8"/>
-      <text:p text:style-name="P8"/>
-      <text:p text:style-name="P9">CAJAZEIRAS</text:p>
-      <text:p text:style-name="P9">2018</text:p>
-      <text:p text:style-name="P16">MARIA LETHÍCIA CARTAXO LIMA ABRANTES</text:p>
-      <text:p text:style-name="P15">ISLEIMAR DE SOUZA OLIVEIRA</text:p>
-      <text:p text:style-name="P15"/>
-      <text:p text:style-name="P15"/>
-      <text:p text:style-name="P15"/>
-      <text:p text:style-name="P15"/>
-      <text:p text:style-name="P14">GESTÃO ESCOLAR</text:p>
+      <text:p text:style-name="P11">CURSO ANÁLISE E DESENVOLVIMENTO DE SISTEMAS</text:p>
+      <text:p text:style-name="P11">DISCIPLINA BANCO DE DADOS I</text:p>
+      <text:p text:style-name="P11"/>
+      <text:p text:style-name="P11"/>
+      <text:p text:style-name="P11"/>
+      <text:p text:style-name="P11"/>
+      <text:p text:style-name="P12">MARIA LETHÍCIA CARTAXO LIMA ABRANTES</text:p>
+      <text:p text:style-name="P12">ISLEIMAR DE SOUZA OLIVEIRA</text:p>
+      <text:p text:style-name="P11"/>
+      <text:p text:style-name="P11"/>
+      <text:p text:style-name="P11"/>
+      <text:p text:style-name="P11"/>
+      <text:p text:style-name="P11"/>
+      <text:p text:style-name="P11"/>
+      <text:p text:style-name="P11"/>
+      <text:p text:style-name="P11"/>
+      <text:p text:style-name="P11"/>
+      <text:p text:style-name="P11"/>
+      <text:p text:style-name="P12">GESTÃO ESCOLAR</text:p>
+      <text:p text:style-name="P11"/>
+      <text:p text:style-name="P11"/>
+      <text:p text:style-name="P11"/>
+      <text:p text:style-name="P11"/>
+      <text:p text:style-name="P11"/>
+      <text:p text:style-name="P11"/>
+      <text:p text:style-name="P11"/>
+      <text:p text:style-name="P11"/>
+      <text:p text:style-name="P11"/>
+      <text:p text:style-name="P11"/>
+      <text:p text:style-name="P11"/>
+      <text:p text:style-name="P11"/>
+      <text:p text:style-name="P11"/>
+      <text:p text:style-name="P11"/>
+      <text:p text:style-name="P11"/>
+      <text:p text:style-name="P11"/>
+      <text:p text:style-name="P11"/>
+      <text:p text:style-name="P11"/>
+      <text:p text:style-name="P11"/>
+      <text:p text:style-name="P11"/>
+      <text:p text:style-name="P11"/>
+      <text:p text:style-name="P11"/>
+      <text:p text:style-name="P11"/>
+      <text:p text:style-name="P12">CAJAZEIRAS</text:p>
+      <text:p text:style-name="P12">2018</text:p>
+      <text:p text:style-name="P23">MARIA LETHÍCIA CARTAXO LIMA ABRANTES</text:p>
+      <text:p text:style-name="P22">ISLEIMAR DE SOUZA OLIVEIRA</text:p>
+      <text:p text:style-name="P22"/>
+      <text:p text:style-name="P22"/>
+      <text:p text:style-name="P22"/>
+      <text:p text:style-name="P22"/>
+      <text:p text:style-name="P21">GESTÃO ESCOLAR</text:p>
       <text:p text:style-name="P3"/>
       <text:p text:style-name="Standard"/>
       <text:p text:style-name="Standard"/>
@@ -2311,8 +2965,8 @@
       <text:p text:style-name="Standard"/>
       <text:p text:style-name="Standard"/>
       <text:p text:style-name="Standard"/>
-      <text:p text:style-name="P13">parabenizar </text:p>
-      <text:p text:style-name="P12">
+      <text:p text:style-name="P20">parabenizar </text:p>
+      <text:p text:style-name="P19">
         Trabalho desenvolvido 
         <text:span text:style-name="T54">como requisito parcial </text:span>
         para 
@@ -2324,8 +2978,8 @@
         <text:span text:style-name="T28">Campus</text:span>
         <text:span text:style-name="T54"> Cajazeiras.</text:span>
       </text:p>
-      <text:p text:style-name="P12"/>
-      <text:p text:style-name="P12">
+      <text:p text:style-name="P19"/>
+      <text:p text:style-name="P19">
         Prof. Dr. F
         <text:span text:style-name="T63">á</text:span>
         bio Gomes de Andrade
@@ -2431,46 +3085,67 @@
               Sumário
             </text:p>
           </text:index-title>
-          <text:p text:style-name="P18">
+          <text:p text:style-name="P38">
             <text:a xlink:type="simple" xlink:href="#__RefHeading___Toc1672_1623916520" text:style-name="Index_20_Link" text:visited-style-name="Index_20_Link">
               1. Introdução
               <text:tab/>
               3
             </text:a>
           </text:p>
-          <text:p text:style-name="P18">
+          <text:p text:style-name="P38">
             <text:a xlink:type="simple" xlink:href="#__RefHeading___Toc1778_1623916520" text:style-name="Index_20_Link" text:visited-style-name="Index_20_Link">
               2. Modelo Conceitual
               <text:tab/>
               4
             </text:a>
           </text:p>
-          <text:p text:style-name="P17">
+          <text:p text:style-name="P39">
             <text:a xlink:type="simple" xlink:href="#__RefHeading___Toc1780_1623916520" text:style-name="Index_20_Link" text:visited-style-name="Index_20_Link">
               2.1 Levantamento dos requisitos
               <text:tab/>
               4
             </text:a>
           </text:p>
-          <text:p text:style-name="P18">
+          <text:p text:style-name="P38">
             <text:a xlink:type="simple" xlink:href="#__RefHeading___Toc1794_1623916520" text:style-name="Index_20_Link" text:visited-style-name="Index_20_Link">
               2.2 Diagrama de Entidade-Relacionamento
               <text:tab/>
               7
             </text:a>
           </text:p>
-          <text:p text:style-name="P17">
+          <text:p text:style-name="P39">
             <text:a xlink:type="simple" xlink:href="#__RefHeading___Toc1796_1623916520" text:style-name="Index_20_Link" text:visited-style-name="Index_20_Link">
               2.3 Dicionário conceitual de dados
               <text:tab/>
               8
             </text:a>
           </text:p>
+          <text:p text:style-name="P38">
+            <text:a xlink:type="simple" xlink:href="#__RefHeading___Toc1313_1061094930" text:style-name="Index_20_Link" text:visited-style-name="Index_20_Link">
+              3. Modelo lógico
+              <text:tab/>
+              15
+            </text:a>
+          </text:p>
+          <text:p text:style-name="P39">
+            <text:a xlink:type="simple" xlink:href="#__RefHeading___Toc1315_1061094930" text:style-name="Index_20_Link" text:visited-style-name="Index_20_Link">
+              3.1 Mapeamento Entidade Relacionamento
+              <text:tab/>
+              15
+            </text:a>
+          </text:p>
+          <text:p text:style-name="P39">
+            <text:a xlink:type="simple" xlink:href="#__RefHeading___Toc1317_1061094930" text:style-name="Index_20_Link" text:visited-style-name="Index_20_Link">
+              3.1 Dicionário Lógico de Dados
+              <text:tab/>
+              16
+            </text:a>
+          </text:p>
         </text:index-body>
       </text:table-of-content>
       <text:p text:style-name="P2"/>
-      <text:p text:style-name="P21"/>
-      <text:h text:style-name="P82" text:outline-level="1">
+      <text:p text:style-name="P10"/>
+      <text:h text:style-name="P88" text:outline-level="1">
         <text:bookmark-start text:name="__RefHeading___Toc1672_1623916520"/>
         1. Introdução
         <text:bookmark-end text:name="__RefHeading___Toc1672_1623916520"/>
@@ -2499,7 +3174,7 @@
         <text:span text:style-name="T6">o diálogo é escasso, o que eventualmente rende problemas de perca ou inconsistência de informações, </text:span>
         <text:span text:style-name="T7">além de causar problemas caso haja algo que a instituição não conseguiu fazer alcançar os responsáveis. </text:span>
       </text:p>
-      <text:h text:style-name="P83" text:outline-level="1">
+      <text:h text:style-name="P89" text:outline-level="1">
         <text:bookmark-start text:name="__RefHeading___Toc1778_1623916520"/>
         2. Modelo Conceitual
         <text:bookmark-end text:name="__RefHeading___Toc1778_1623916520"/>
@@ -2585,7 +3260,7 @@
         s avaliações do tipo simulado, os três alunos com a maior nota recebem uma bonificação. De modo a filtrar mais facilmente quem são esses alunos, 
         <text:span text:style-name="T19">é preciso uma selecionar, dentre as avaliações, aquelas do tipo simulado e, a partir dessa informação, filtrar os alunos com melhor nota. </text:span>
       </text:p>
-      <text:h text:style-name="P84" text:outline-level="1">
+      <text:h text:style-name="P90" text:outline-level="1">
         <text:bookmark-start text:name="__RefHeading___Toc1794_1623916520"/>
         <text:span text:style-name="T31">2.2 Diagrama de </text:span>
         <text:span text:style-name="T38">E</text:span>
@@ -2594,12 +3269,12 @@
         <text:span text:style-name="T31">elacionamento</text:span>
         <text:bookmark-end text:name="__RefHeading___Toc1794_1623916520"/>
       </text:h>
-      <text:p text:style-name="P11">
+      <text:p text:style-name="P16">
         <draw:frame draw:style-name="fr1" draw:name="Quadro1" text:anchor-type="paragraph" svg:width="23.705cm" svg:height="15.127cm" draw:z-index="0">
           <draw:text-box>
             <text:p text:style-name="Illustration">
-              <draw:frame draw:style-name="fr2" draw:name="Figura1" text:anchor-type="paragraph" svg:width="22.729cm" style:rel-width="96%" svg:height="13.961cm" style:rel-height="scale" draw:z-index="1">
-                <draw:image xlink:href="Pictures/10000201000006310000048772E9C2D8C81DACB1.png" xlink:type="simple" xlink:show="embed" xlink:actuate="onLoad"/>
+              <draw:frame draw:style-name="fr2" draw:name="Figura1" text:anchor-type="paragraph" svg:width="22.375cm" style:rel-width="94%" svg:height="13.742cm" style:rel-height="scale" draw:z-index="1">
+                <draw:image xlink:href="Pictures/10000201000006310000048760125BACD75C3188.png" xlink:type="simple" xlink:show="embed" xlink:actuate="onLoad"/>
               </draw:frame>
               Figura 
               <text:sequence text:ref-name="refIllustration0" text:name="Illustration" text:formula="ooow:Illustration+1" style:num-format="1">1</text:sequence>
@@ -2608,7 +3283,7 @@
           </draw:text-box>
         </draw:frame>
       </text:p>
-      <text:h text:style-name="P85" text:outline-level="2">
+      <text:h text:style-name="P92" text:outline-level="2">
         <text:bookmark-start text:name="__RefHeading___Toc1796_1623916520"/>
         2.3 Dicionário conceitual de dados
         <text:bookmark-end text:name="__RefHeading___Toc1796_1623916520"/>
@@ -2616,115 +3291,114 @@
       <text:p text:style-name="Standard"/>
       <text:p text:style-name="P6">Entidade Pessoa:</text:p>
       <text:p text:style-name="Standard"/>
-      <text:list xml:id="list4238009018940351128" text:style-name="L1">
-        <text:list-item>
-          <text:p text:style-name="P22">É uma generalização entre Responsável, Aluno, Administrador e Professor, que foi criada para armazenar todas as informações que são comuns a todas pessoas. </text:p>
+      <text:list xml:id="list205308274563393066" text:style-name="L1">
+        <text:list-item>
+          <text:p text:style-name="P42">É uma generalização entre Responsável, Aluno, Administrador e Professor, que foi criada para armazenar todas as informações que são comuns a todas pessoas. </text:p>
         </text:list-item>
       </text:list>
       <text:p text:style-name="Standard"/>
       <text:p text:style-name="P4">Atributo(s):</text:p>
       <text:p text:style-name="Standard"/>
-      <text:list xml:id="list2597703266603844374" text:style-name="L2">
-        <text:list-item>
-          <text:p text:style-name="P23">Nome: é um atributo que armazena o nome completo da pessoa.</text:p>
-        </text:list-item>
-        <text:list-item>
-          <text:p text:style-name="P33">
+      <text:list xml:id="list3409887400867073295" text:style-name="L2">
+        <text:list-item>
+          <text:p text:style-name="P43">Nome: é um atributo que armazena o nome completo da pessoa.</text:p>
+        </text:list-item>
+        <text:list-item>
+          <text:p text:style-name="P55">
             CPF: é um atributo 
             <text:span text:style-name="T49">chave</text:span>
              que armazena o CPF da pessoa.
           </text:p>
         </text:list-item>
         <text:list-item>
-          <text:p text:style-name="P43">
+          <text:p text:style-name="P64">
             Senha: é um atributo que armazena o código 
-            <text:span text:style-name="T100">de </text:span>
+            <text:span text:style-name="T107">de </text:span>
             acesso 
-            <text:span text:style-name="T100">ao </text:span>
+            <text:span text:style-name="T107">ao </text:span>
             sistema.
           </text:p>
         </text:list-item>
         <text:list-item>
-          <text:p text:style-name="P33">Identidade: é um atributo que armazena a identidade, registro geral, da pessoa.</text:p>
-        </text:list-item>
-        <text:list-item>
-          <text:p text:style-name="P33">DataNascimento: é um atributo que armazena a data de nascimento da pessoa. </text:p>
-        </text:list-item>
-        <text:list-item>
-          <text:p text:style-name="P33">Sexo: é um atributo que armazena o sexo da pessoa.</text:p>
-        </text:list-item>
-        <text:list-item>
-          <text:p text:style-name="P33">Endereço: é um atributo que armazena o endereço completo da pessoa.</text:p>
-        </text:list-item>
-        <text:list-item>
-          <text:p text:style-name="P33">Email: é um atributo multivalorado que armazena os e-mails de uma pessoa.</text:p>
-        </text:list-item>
-        <text:list-item>
-          <text:p text:style-name="P33">Telefone: é um atributo multivalorado que armazena os números de telefone de uma pessoa.</text:p>
+          <text:p text:style-name="P55">Identidade: é um atributo que armazena a identidade, registro geral, da pessoa.</text:p>
+        </text:list-item>
+        <text:list-item>
+          <text:p text:style-name="P55">DataNascimento: é um atributo que armazena a data de nascimento da pessoa. </text:p>
+        </text:list-item>
+        <text:list-item>
+          <text:p text:style-name="P55">Sexo: é um atributo que armazena o sexo da pessoa.</text:p>
+        </text:list-item>
+        <text:list-item>
+          <text:p text:style-name="P55">Endereço: é um atributo que armazena o endereço completo da pessoa.</text:p>
+        </text:list-item>
+        <text:list-item>
+          <text:p text:style-name="P55">Email: é um atributo multivalorado que armazena os e-mails de uma pessoa.</text:p>
+        </text:list-item>
+        <text:list-item>
+          <text:p text:style-name="P55">Telefone: é um atributo multivalorado que armazena os números de telefone de uma pessoa.</text:p>
         </text:list-item>
       </text:list>
       <text:p text:style-name="Standard"/>
       <text:p text:style-name="P4">Entidade Responsável:</text:p>
       <text:p text:style-name="Standard"/>
-      <text:list xml:id="list3621103508377954357" text:style-name="L3">
-        <text:list-item>
-          <text:p text:style-name="P46">É uma especificação da entidade Pessoa e foi criada com o propósito de armazenar as informações restritas ao responsável. </text:p>
+      <text:list xml:id="list5607633302661236385" text:style-name="L3">
+        <text:list-item>
+          <text:p text:style-name="P66">É uma especificação da entidade Pessoa e foi criada com o propósito de armazenar as informações restritas ao responsável. </text:p>
         </text:list-item>
       </text:list>
       <text:p text:style-name="Standard"/>
       <text:p text:style-name="P4">Atributo(s):</text:p>
       <text:p text:style-name="Standard"/>
-      <text:list xml:id="list2917137488444126833" text:style-name="L4">
-        <text:list-item>
-          <text:p text:style-name="P47">
+      <text:list xml:id="list165487869609283059" text:style-name="L4">
+        <text:list-item>
+          <text:p text:style-name="P67">
             CodResponsavel: é um atributo 
             <text:span text:style-name="T49">chave</text:span>
              que armazena um código único ao responsável. 
           </text:p>
         </text:list-item>
-        <text:list-item>
-          <text:p text:style-name="P55">Parentesco: é um atributo que armazena o grau de parentesco entre o responsável com o Aluno.</text:p>
-        </text:list-item>
       </text:list>
       <text:p text:style-name="Standard"/>
       <text:p text:style-name="Standard"/>
-      <text:p text:style-name="Standard">
+      <text:p text:style-name="Standard"/>
+      <text:p text:style-name="Standard"/>
+      <text:p text:style-name="P4">
         <text:soft-page-break/>
-        <text:span text:style-name="T31">Entidade Aluno:</text:span>
+        Entidade Aluno:
       </text:p>
       <text:p text:style-name="Standard">
         <text:s/>
       </text:p>
-      <text:list xml:id="list6809075877086576396" text:style-name="L5">
-        <text:list-item>
-          <text:p text:style-name="P48">É uma especialização da entidade Pessoa e foi criada com o propósito de armazenar as informações restritas ao aluno.</text:p>
+      <text:list xml:id="list1224797328786720599" text:style-name="L5">
+        <text:list-item>
+          <text:p text:style-name="P68">É uma especialização da entidade Pessoa e foi criada com o propósito de armazenar as informações restritas ao aluno.</text:p>
         </text:list-item>
       </text:list>
       <text:p text:style-name="Standard"/>
       <text:p text:style-name="P4">Atributo(s):</text:p>
       <text:p text:style-name="Standard"/>
-      <text:list xml:id="list2554804372211241793" text:style-name="L6">
-        <text:list-item>
-          <text:p text:style-name="P24">
+      <text:list xml:id="list3994056894319614381" text:style-name="L6">
+        <text:list-item>
+          <text:p text:style-name="P44">
             Matrícula: é um atributo 
             <text:span text:style-name="T50">chave</text:span>
              que armazena um valor de matrícula.
           </text:p>
         </text:list-item>
         <text:list-item>
-          <text:p text:style-name="P34">
+          <text:p text:style-name="P56">
             R.E.: é um atributo que armazena um valor de 
             <text:span text:style-name="T21">rendimento escolar.</text:span>
           </text:p>
         </text:list-item>
         <text:list-item>
-          <text:p text:style-name="P34">
+          <text:p text:style-name="P56">
             NomePai: 
             <text:span text:style-name="T21">é um atributo que armazena o nome do pai.</text:span>
           </text:p>
         </text:list-item>
         <text:list-item>
-          <text:p text:style-name="P34">
+          <text:p text:style-name="P56">
             NomeMãe: 
             <text:span text:style-name="T21">é um atributo que armazena o nome da mãe.</text:span>
           </text:p>
@@ -2737,23 +3411,23 @@
         :
       </text:p>
       <text:p text:style-name="Standard"/>
-      <text:list xml:id="list1659809308991182179" text:style-name="L7">
-        <text:list-item>
-          <text:p text:style-name="P25">É uma especialização da entidade Pessoa que foi criada para armazenar informações que somente um administrador possui. </text:p>
+      <text:list xml:id="list8134214580078869166" text:style-name="L7">
+        <text:list-item>
+          <text:p text:style-name="P45">É uma especialização da entidade Pessoa que foi criada para armazenar informações que somente um administrador possui. </text:p>
         </text:list-item>
       </text:list>
       <text:p text:style-name="Standard"/>
       <text:p text:style-name="P4">Atributo(s):</text:p>
-      <text:list xml:id="list1603609601468280977" text:style-name="L8">
-        <text:list-item>
-          <text:p text:style-name="P26">
+      <text:list xml:id="list1271854264823427218" text:style-name="L8">
+        <text:list-item>
+          <text:p text:style-name="P46">
             ChaveAcesso: é um atributo 
             <text:span text:style-name="T50">chave</text:span>
              que armazena um código que singulariza os serviços do administrador.
           </text:p>
         </text:list-item>
         <text:list-item>
-          <text:p text:style-name="P35">Cargo: é um atributo que armazena a função que o administrador exerce na instituição.</text:p>
+          <text:p text:style-name="P57">Cargo: é um atributo que armazena a função que o administrador exerce na instituição.</text:p>
         </text:list-item>
       </text:list>
       <text:p text:style-name="Standard"/>
@@ -2763,9 +3437,9 @@
         :
       </text:p>
       <text:p text:style-name="Standard"/>
-      <text:list xml:id="list8755048619797069044" text:style-name="L9">
-        <text:list-item>
-          <text:p text:style-name="P27">
+      <text:list xml:id="list6852810128162579242" text:style-name="L9">
+        <text:list-item>
+          <text:p text:style-name="P47">
             É uma especialização da entidade Pessoa que tem por principal função armazenar 
             <text:span text:style-name="T22">informações específicas referentes aos professores.</text:span>
           </text:p>
@@ -2774,16 +3448,16 @@
       <text:p text:style-name="Standard"/>
       <text:p text:style-name="P4">Atributo(s):</text:p>
       <text:p text:style-name="Standard"/>
-      <text:list xml:id="list4303226048074126730" text:style-name="L10">
-        <text:list-item>
-          <text:p text:style-name="P64">
+      <text:list xml:id="list8478436802882411586" text:style-name="L10">
+        <text:list-item>
+          <text:p text:style-name="P83">
             Matrícula: é um atributo 
             <text:span text:style-name="T50">chave</text:span>
              que armazena a matrícula do professor. 
           </text:p>
         </text:list-item>
         <text:list-item>
-          <text:p text:style-name="P66">
+          <text:p text:style-name="P85">
             <text:span text:style-name="T50">Titulação</text:span>
             : é um atributo que armazena a maior titulação do professor.
           </text:p>
@@ -2798,23 +3472,23 @@
         <text:span text:style-name="T31">:</text:span>
       </text:p>
       <text:p text:style-name="Standard"/>
-      <text:list xml:id="list174391638980336125" text:style-name="L11">
-        <text:list-item>
-          <text:p text:style-name="P65">É uma entidade criada para armazenar informações referentes a estrutura de uma turma escolar.</text:p>
+      <text:list xml:id="list2915261259290588336" text:style-name="L11">
+        <text:list-item>
+          <text:p text:style-name="P84">É uma entidade criada para armazenar informações referentes a estrutura de uma turma escolar.</text:p>
         </text:list-item>
       </text:list>
       <text:p text:style-name="Standard"/>
       <text:p text:style-name="P4">Atributo(s):</text:p>
       <text:p text:style-name="Standard"/>
-      <text:list xml:id="list1955057165528517934" text:style-name="L12">
-        <text:list-item>
-          <text:p text:style-name="P49">Sala: é um atributo que armazena o número da turma.</text:p>
-        </text:list-item>
-        <text:list-item>
-          <text:p text:style-name="P56">Série: é um atributo que armazena o número da série.</text:p>
-        </text:list-item>
-        <text:list-item>
-          <text:p text:style-name="P56">
+      <text:list xml:id="list7511097144649327748" text:style-name="L12">
+        <text:list-item>
+          <text:p text:style-name="P69">Sala: é um atributo que armazena o número da turma.</text:p>
+        </text:list-item>
+        <text:list-item>
+          <text:p text:style-name="P77">Série: é um atributo que armazena o número da série.</text:p>
+        </text:list-item>
+        <text:list-item>
+          <text:p text:style-name="P77">
             CodTurma: é um atributo 
             <text:span text:style-name="T51">chave</text:span>
              que armazena um código único da turma.
@@ -2828,11 +3502,11 @@
         :
       </text:p>
       <text:p text:style-name="Standard"/>
-      <text:list xml:id="list926703194337263632" text:style-name="L13">
-        <text:list-item>
-          <text:p text:style-name="P50">
+      <text:list xml:id="list3107576476988183223" text:style-name="L13">
+        <text:list-item>
+          <text:p text:style-name="P70">
             É uma generalização de Avalia
-            <text:span text:style-name="T95">c</text:span>
+            <text:span text:style-name="T96">c</text:span>
             ao e Evento que foi criada para armazenar todas as informações que esses dois acontecimentos têm em comum. 
           </text:p>
         </text:list-item>
@@ -2840,58 +3514,58 @@
       <text:p text:style-name="Standard"/>
       <text:p text:style-name="P4">Atributo(s):</text:p>
       <text:p text:style-name="Standard"/>
-      <text:list xml:id="list408191790522211343" text:style-name="L14">
-        <text:list-item>
-          <text:p text:style-name="P51">Data: é um atributo composto que armazena dia e mês.</text:p>
-        </text:list-item>
-        <text:list-item>
-          <text:p text:style-name="P57">Ano: é um atributo chave que armazena o ano do acontecimento.</text:p>
-        </text:list-item>
-        <text:list-item>
-          <text:p text:style-name="P61">
+      <text:list xml:id="list1027978137058974640" text:style-name="L14">
+        <text:list-item>
+          <text:p text:style-name="P71">Data: é um atributo composto que armazena dia e mês.</text:p>
+        </text:list-item>
+        <text:list-item>
+          <text:p text:style-name="P78">Ano: é um atributo chave que armazena o ano do acontecimento.</text:p>
+        </text:list-item>
+        <text:list-item>
+          <text:p text:style-name="P82">
             Nome: é um atributo que armazena a descrição do ac
-            <text:span text:style-name="T95">ontecimento.</text:span>
-          </text:p>
-        </text:list-item>
-        <text:list-item>
-          <text:p text:style-name="P57">HoraInicio: é um atributo que armazena o horário de inicio de um acontecimento.</text:p>
-        </text:list-item>
-        <text:list-item>
-          <text:p text:style-name="P57">
+            <text:span text:style-name="T96">ontecimento.</text:span>
+          </text:p>
+        </text:list-item>
+        <text:list-item>
+          <text:p text:style-name="P78">HoraInicio: é um atributo que armazena o horário de inicio de um acontecimento.</text:p>
+        </text:list-item>
+        <text:list-item>
+          <text:p text:style-name="P78">
             HoraFim: 
             <text:s/>
             é um atributo que armazena o horário do fim de um acontecimento.
           </text:p>
         </text:list-item>
         <text:list-item>
-          <text:p text:style-name="P57">Local: é um atributo que armazena o local onde o acontecimento acontecerá.</text:p>
+          <text:p text:style-name="P78">Local: é um atributo que armazena o local onde o acontecimento acontecerá.</text:p>
         </text:list-item>
       </text:list>
-      <text:p text:style-name="P19"/>
-      <text:p text:style-name="P19">
+      <text:p text:style-name="P7"/>
+      <text:p text:style-name="P7">
         Entidade 
         <text:span text:style-name="T20">Diário</text:span>
         :
       </text:p>
-      <text:p text:style-name="P20"/>
-      <text:list xml:id="list4519525140400584905" text:style-name="L21">
-        <text:list-item>
-          <text:p text:style-name="P44">É uma entidade que foi criada com o propósito de armazenar informações sobre os diários dos professores.</text:p>
+      <text:p text:style-name="P9"/>
+      <text:list xml:id="list8224965635424545412" text:style-name="L15">
+        <text:list-item>
+          <text:p text:style-name="P48">É uma entidade que foi criada com o propósito de armazenar informações sobre os diários dos professores.</text:p>
         </text:list-item>
       </text:list>
-      <text:p text:style-name="P20"/>
-      <text:p text:style-name="P19">Atributo(s):</text:p>
-      <text:p text:style-name="P20"/>
-      <text:list xml:id="list8674134146163125582" text:style-name="L28">
-        <text:list-item>
-          <text:p text:style-name="P62">
+      <text:p text:style-name="P9"/>
+      <text:p text:style-name="P7">Atributo(s):</text:p>
+      <text:p text:style-name="P9"/>
+      <text:list xml:id="list6256629497907211464" text:style-name="L16">
+        <text:list-item>
+          <text:p text:style-name="P72">
             CodDiario: é um atributo 
             <text:span text:style-name="T53">chave</text:span>
              que armazena um código identificador do diário.
           </text:p>
         </text:list-item>
         <text:list-item>
-          <text:p text:style-name="P60">
+          <text:p text:style-name="P79">
             <text:soft-page-break/>
             Atualizado: 
             <text:span text:style-name="T25">é um atributo que armazena o </text:span>
@@ -2900,18 +3574,18 @@
           </text:p>
         </text:list-item>
       </text:list>
-      <text:p text:style-name="P20"/>
+      <text:p text:style-name="P9"/>
       <text:p text:style-name="P4">
         Entidade 
         <text:span text:style-name="T20">Avaliaçao</text:span>
         :
       </text:p>
       <text:p text:style-name="Standard"/>
-      <text:list xml:id="list626177041011047383" text:style-name="L15">
-        <text:list-item>
-          <text:p text:style-name="P68">
+      <text:list xml:id="list8064889161383758410" text:style-name="L17">
+        <text:list-item>
+          <text:p text:style-name="P86">
             É uma 
-            <text:span text:style-name="T95">entidade fraca de Diario e </text:span>
+            <text:span text:style-name="T96">entidade fraca de Diario e </text:span>
             especificação da entidade Acontecimento que armazena informaçõ
             <text:span text:style-name="T23">es referentes apenas a entidade Avaliaçao.</text:span>
           </text:p>
@@ -2920,19 +3594,19 @@
       <text:p text:style-name="Standard"/>
       <text:p text:style-name="P4">Atributo(s):</text:p>
       <text:p text:style-name="P4"/>
-      <text:list xml:id="list1918192175777532316" text:style-name="L16">
-        <text:list-item>
-          <text:p text:style-name="P52">Tipo: é um atributo que armazena qual o tipo de avaliação aplicada.</text:p>
-        </text:list-item>
-        <text:list-item>
-          <text:p text:style-name="P58">
+      <text:list xml:id="list4011111789520333397" text:style-name="L18">
+        <text:list-item>
+          <text:p text:style-name="P73">Tipo: é um atributo que armazena qual o tipo de avaliação aplicada.</text:p>
+        </text:list-item>
+        <text:list-item>
+          <text:p text:style-name="P80">
             Conteudo: é um 
             <text:span text:style-name="T52">atributo</text:span>
              que armazena os conteúdos referentes à avaliação.
           </text:p>
         </text:list-item>
         <text:list-item>
-          <text:p text:style-name="P58">
+          <text:p text:style-name="P80">
             Numero: 
             <text:span text:style-name="T52">é um atributo que armazena</text:span>
              qual o número da avaliação que está sendo aplicada.
@@ -2946,23 +3620,23 @@
         :
       </text:p>
       <text:p text:style-name="Standard"/>
-      <text:list xml:id="list3815140759848612284" text:style-name="L17">
-        <text:list-item>
-          <text:p text:style-name="P28">É uma especificação da entidade Acontecimento que armazena informações que referem-se apenas à entidade Evento.</text:p>
+      <text:list xml:id="list6644801575793956014" text:style-name="L19">
+        <text:list-item>
+          <text:p text:style-name="P49">É uma especificação da entidade Acontecimento que armazena informações que referem-se apenas à entidade Evento.</text:p>
         </text:list-item>
       </text:list>
       <text:p text:style-name="Standard"/>
       <text:p text:style-name="P4">Atributo(s):</text:p>
       <text:p text:style-name="Standard"/>
-      <text:list xml:id="list5019350084497138375" text:style-name="L18">
-        <text:list-item>
-          <text:p text:style-name="P29">
+      <text:list xml:id="list3476263584069372776" text:style-name="L20">
+        <text:list-item>
+          <text:p text:style-name="P50">
             Descrição: 
             <text:span text:style-name="T24">é um atributo que armazena a descrição do evento.</text:span>
           </text:p>
         </text:list-item>
         <text:list-item>
-          <text:p text:style-name="P36">
+          <text:p text:style-name="P58">
             Co
             <text:span text:style-name="T24">ordenador</text:span>
             : 
@@ -2970,7 +3644,7 @@
           </text:p>
         </text:list-item>
         <text:list-item>
-          <text:p text:style-name="P36">
+          <text:p text:style-name="P58">
             CodEvento: é um atributo 
             <text:span text:style-name="T53">chave </text:span>
             que armazena um código de identificação do evento.
@@ -2984,9 +3658,9 @@
         :
       </text:p>
       <text:p text:style-name="Standard"/>
-      <text:list xml:id="list3937978299547601850" text:style-name="L19">
-        <text:list-item>
-          <text:p text:style-name="P53">É uma entidade que foi criada com o propósito de armazenar informações sobre as disciplinas.</text:p>
+      <text:list xml:id="list3718381333395418073" text:style-name="L21">
+        <text:list-item>
+          <text:p text:style-name="P74">É uma entidade que foi criada com o propósito de armazenar informações sobre as disciplinas.</text:p>
         </text:list-item>
       </text:list>
       <text:p text:style-name="Standard"/>
@@ -2997,15 +3671,15 @@
         Atributo(s):
       </text:p>
       <text:p text:style-name="Standard"/>
-      <text:list xml:id="list5913628364910337850" text:style-name="L20">
-        <text:list-item>
-          <text:p text:style-name="P30">Nome: é um atributo que armazena o nome da disciplina.</text:p>
-        </text:list-item>
-        <text:list-item>
-          <text:p text:style-name="P37">CargaHoraria: é um atributo que armazena a quantidade de horas-aula da disciplina.</text:p>
-        </text:list-item>
-        <text:list-item>
-          <text:p text:style-name="P37">
+      <text:list xml:id="list3563705186154195659" text:style-name="L22">
+        <text:list-item>
+          <text:p text:style-name="P51">Nome: é um atributo que armazena o nome da disciplina.</text:p>
+        </text:list-item>
+        <text:list-item>
+          <text:p text:style-name="P59">CargaHoraria: é um atributo que armazena a quantidade de horas-aula da disciplina.</text:p>
+        </text:list-item>
+        <text:list-item>
+          <text:p text:style-name="P59">
             CodDisciplina: é um atributo 
             <text:span text:style-name="T53">chave</text:span>
              que armazena um código identificador da disciplina.
@@ -3019,36 +3693,36 @@
         :
       </text:p>
       <text:p text:style-name="Standard"/>
-      <text:list xml:id="list750513067023592085" text:style-name="L23">
-        <text:list-item>
-          <text:p text:style-name="P67">
+      <text:list xml:id="list622303703037689543" text:style-name="L23">
+        <text:list-item>
+          <text:p text:style-name="P87">
             É uma entidade 
-            <text:span text:style-name="T96">fraca </text:span>
+            <text:span text:style-name="T97">fraca </text:span>
             criada 
-            <text:span text:style-name="T96">por pessoa </text:span>
+            <text:span text:style-name="T97">por pessoa </text:span>
             com o propósito de armazenar informações sobre as mensagens compartilhadas.
           </text:p>
         </text:list-item>
       </text:list>
-      <text:p text:style-name="P7"/>
+      <text:p text:style-name="P8"/>
       <text:p text:style-name="P4">Atributo(s):</text:p>
       <text:p text:style-name="P4"/>
-      <text:list xml:id="list746968714362996249" text:style-name="L24">
-        <text:list-item>
-          <text:p text:style-name="P31">
+      <text:list xml:id="list916478303743600817" text:style-name="L24">
+        <text:list-item>
+          <text:p text:style-name="P52">
             CodEnvio: 
             <text:span text:style-name="T25">é um atributo chave que armazena um código identificador da mensagem.</text:span>
           </text:p>
         </text:list-item>
         <text:list-item>
-          <text:p text:style-name="P38">
+          <text:p text:style-name="P60">
             Texto: 
             <text:span text:style-name="T29">é um atributo que armazena o corpo textual da mensagem.</text:span>
           </text:p>
         </text:list-item>
         <text:list-item>
-          <text:p text:style-name="P38">
-            <text:span text:style-name="T96">Seguranca</text:span>
+          <text:p text:style-name="P60">
+            <text:span text:style-name="T97">Seguranca</text:span>
             : 
             <text:span text:style-name="T29">é um atributo que armazena o tipo da mensagem, ou seja, se ela é privada ou pública.</text:span>
           </text:p>
@@ -3061,20 +3735,20 @@
         :
       </text:p>
       <text:p text:style-name="Standard"/>
-      <text:list xml:id="list2000478447588008437" text:style-name="L25">
-        <text:list-item>
-          <text:p text:style-name="P54">É uma entidade que foi criada com o propósito de armazenar informações sobre os trimestres que dividem o ano escolar.</text:p>
+      <text:list xml:id="list9058470289127397210" text:style-name="L25">
+        <text:list-item>
+          <text:p text:style-name="P75">É uma entidade que foi criada com o propósito de armazenar informações sobre os trimestres que dividem o ano escolar.</text:p>
         </text:list-item>
       </text:list>
       <text:p text:style-name="Standard"/>
       <text:p text:style-name="P4">Atributo(s):</text:p>
       <text:p text:style-name="Standard"/>
-      <text:list xml:id="list7744340772449020975" text:style-name="L26">
-        <text:list-item>
-          <text:p text:style-name="P63">Ano: é um atributo que armazena o ano letivo.</text:p>
-        </text:list-item>
-        <text:list-item>
-          <text:p text:style-name="P59">
+      <text:list xml:id="list1964235763267534208" text:style-name="L26">
+        <text:list-item>
+          <text:p text:style-name="P76">Ano: é um atributo que armazena o ano letivo.</text:p>
+        </text:list-item>
+        <text:list-item>
+          <text:p text:style-name="P81">
             Numero: 
             <text:span text:style-name="T29">
               é um atributo 
@@ -3084,13 +3758,13 @@
           </text:p>
         </text:list-item>
         <text:list-item>
-          <text:p text:style-name="P59">
+          <text:p text:style-name="P81">
             Inicio: 
             <text:span text:style-name="T29">é um atributo que armazena a data em que o trimestre começa.</text:span>
           </text:p>
         </text:list-item>
         <text:list-item>
-          <text:p text:style-name="P59">
+          <text:p text:style-name="P81">
             Fim: 
             <text:span text:style-name="T29">é um atributo que armazena a data em que o trimestre termina.</text:span>
           </text:p>
@@ -3103,9 +3777,9 @@
         Relacionamentos
       </text:p>
       <text:p text:style-name="Standard"/>
-      <text:list xml:id="list5693676078743351403" text:style-name="L27">
-        <text:list-item>
-          <text:p text:style-name="P32">
+      <text:list xml:id="list6756923965212757653" text:style-name="L27">
+        <text:list-item>
+          <text:p text:style-name="P53">
             <text:span text:style-name="T80">r</text:span>
             <text:span text:style-name="T68">esponde</text:span>
             <text:span text:style-name="T69">:</text:span>
@@ -3127,7 +3801,7 @@
           </text:p>
         </text:list-item>
         <text:list-item>
-          <text:p text:style-name="P42">
+          <text:p text:style-name="P65">
             <text:span text:style-name="T77">compartilha</text:span>
             <text:span text:style-name="T70">: é um relacionamento recursivo ternário que relaciona as entidades </text:span>
             <text:span text:style-name="T75">Pessoa </text:span>
@@ -3160,18 +3834,20 @@
           </text:p>
         </text:list-item>
         <text:list-item>
-          <text:p text:style-name="P39">
+          <text:p text:style-name="P61">
             <text:span text:style-name="T80">responsabiliza-se por</text:span>
             : 
             <text:span text:style-name="T43">é um relacionamento que relaciona a entidade </text:span>
             <text:span text:style-name="T32">Responsável </text:span>
             <text:span text:style-name="T43">e a entidade </text:span>
             <text:span text:style-name="T32">Aluno</text:span>
+            <text:span text:style-name="T104">, </text:span>
+            <text:span text:style-name="T105">onde armazena o parentesco</text:span>
             <text:span text:style-name="T43">. Um Responsável deve estar relacionado a, no mínimo, um Aluno e, no máximo, vários Alunos. Um Aluno deve estar relacionado a, no mínimo, um Responsável e, no máximo, vários Responsáveis. </text:span>
           </text:p>
         </text:list-item>
         <text:list-item>
-          <text:p text:style-name="P45">
+          <text:p text:style-name="P54">
             <text:span text:style-name="T80">organiza</text:span>
             : 
             <text:span text:style-name="T43">é um relacionamento que relaciona as entidades </text:span>
@@ -3180,7 +3856,7 @@
           </text:p>
         </text:list-item>
         <text:list-item>
-          <text:p text:style-name="P40">
+          <text:p text:style-name="P62">
             <text:span text:style-name="T80">matricula-se em</text:span>
             : 
             <text:span text:style-name="T30">é um relacionamento que envolve as entidades </text:span>
@@ -3191,7 +3867,7 @@
           </text:p>
         </text:list-item>
         <text:list-item>
-          <text:p text:style-name="P39">
+          <text:p text:style-name="P61">
             <text:span text:style-name="T81">f</text:span>
             <text:span text:style-name="T80">az</text:span>
             : 
@@ -3203,7 +3879,7 @@
           </text:p>
         </text:list-item>
         <text:list-item>
-          <text:p text:style-name="P39">
+          <text:p text:style-name="P61">
             <text:span text:style-name="T81">c</text:span>
             <text:span text:style-name="T80">adastra</text:span>
             : 
@@ -3221,7 +3897,7 @@
           </text:p>
         </text:list-item>
         <text:list-item>
-          <text:p text:style-name="P39">
+          <text:p text:style-name="P61">
             <text:span text:style-name="T81">m</text:span>
             <text:span text:style-name="T80">arca</text:span>
             : 
@@ -3234,13 +3910,13 @@
             <text:span text:style-name="T36"> </text:span>
             <text:span text:style-name="T44">e </text:span>
             <text:span text:style-name="T36">Avaliação</text:span>
-            <text:span text:style-name="T97">. </text:span>
-            <text:span text:style-name="T98">Uma Avaliacao pode ser marcada por, no mínimo e no máximo, apenas um Diario. Um Diario pode marcar no mínimo nenhuma e no máximo muitas avaliações</text:span>
+            <text:span text:style-name="T99">. </text:span>
+            <text:span text:style-name="T100">Uma Avaliacao pode ser marcada por, no mínimo e no máximo, apenas um Diario. Um Diario pode marcar no mínimo nenhuma e no máximo muitas avaliações</text:span>
             <text:span text:style-name="T44">. </text:span>
           </text:p>
         </text:list-item>
         <text:list-item>
-          <text:p text:style-name="P39">
+          <text:p text:style-name="P61">
             <text:span text:style-name="T84">corresponde</text:span>
             : 
             <text:span text:style-name="T47">é um relacionamento que relaciona as entidades </text:span>
@@ -3251,7 +3927,7 @@
           </text:p>
         </text:list-item>
         <text:list-item>
-          <text:p text:style-name="P39">
+          <text:p text:style-name="P61">
             <text:span text:style-name="T80">contem</text:span>
             : 
             <text:span text:style-name="T47">é um relacionamento que relaciona as entidades </text:span>
@@ -3262,7 +3938,7 @@
           </text:p>
         </text:list-item>
         <text:list-item>
-          <text:p text:style-name="P41">
+          <text:p text:style-name="P63">
             <text:span text:style-name="T59">possui</text:span>
             <text:span text:style-name="T55">: </text:span>
             <text:span text:style-name="T56">é um relacionamento que relaciona as entidades Professor e Di</text:span>
@@ -3285,22 +3961,26 @@
           </text:p>
         </text:list-item>
         <text:list-item>
-          <text:p text:style-name="P41">
+          <text:p text:style-name="P63">
             <text:span text:style-name="T59">cria</text:span>
             <text:span text:style-name="T60">: é um relacionamento entre as entidade </text:span>
             <text:span text:style-name="T61">Pessoa</text:span>
             <text:span text:style-name="T62"> e </text:span>
             <text:span text:style-name="T42">Mensagem</text:span>
-            <text:span text:style-name="T99">. Uma Pessoa pode criar, no mínimo, nenhuma e no máximo muitas Mensagens. Uma Mensagem pode ser ciada por, no máximo e no mínimo, apenas uma Pessoa.</text:span>
+            <text:span text:style-name="T101">. Uma Pessoa pode criar, no mínimo, nenhuma e no máximo muitas Mensagens. Uma Mensagem pode ser ciada por, no máximo e no mínimo, apenas uma Pessoa.</text:span>
           </text:p>
         </text:list-item>
       </text:list>
-      <text:h text:style-name="P83" text:outline-level="1">3. Modelo lógico</text:h>
-      <text:h text:style-name="Heading_20_2" text:outline-level="2">
+      <text:h text:style-name="P89" text:outline-level="1">
+        <text:bookmark-start text:name="__RefHeading___Toc1313_1061094930"/>
+        3. Modelo lógico
+        <text:bookmark-end text:name="__RefHeading___Toc1313_1061094930"/>
+      </text:h>
+      <text:h text:style-name="P91" text:outline-level="2">
         3.1 
         <text:span text:style-name="T85">Mapeamento Entidade Relacionamento</text:span>
       </text:h>
-      <text:p text:style-name="P69">
+      <text:p text:style-name="P24">
         PESSOA(nome, 
         <text:span text:style-name="T80">cpf</text:span>
         <text:span text:style-name="T86">, </text:span>
@@ -3308,34 +3988,34 @@
         <text:span text:style-name="T86"> identidade, </text:span>
         <text:span text:style-name="T87">dataNascimento, sexo, endereco);</text:span>
       </text:p>
-      <text:p text:style-name="P70">
+      <text:p text:style-name="P25">
         <text:span text:style-name="T86">RESPONSAVEL(cpf, </text:span>
         <text:span text:style-name="T80">codResponsavel</text:span>
-        <text:span text:style-name="T86">, parentesco);</text:span>
-      </text:p>
-      <text:p text:style-name="P71">
+        <text:span text:style-name="T86">);</text:span>
+      </text:p>
+      <text:p text:style-name="P26">
         <text:span text:style-name="T86">ALUNO(cpf, </text:span>
         <text:span text:style-name="T80">maticula</text:span>
         <text:span text:style-name="T86">, re, nomeMae, nomePai);</text:span>
       </text:p>
-      <text:p text:style-name="P72">
+      <text:p text:style-name="P27">
         <text:span text:style-name="T86">ADMINISTRADOR(cpf, </text:span>
         <text:span text:style-name="T80">chaveAcesso</text:span>
         <text:span text:style-name="T86">, cargo);</text:span>
       </text:p>
-      <text:p text:style-name="P72">
+      <text:p text:style-name="P27">
         <text:span text:style-name="T86">PROFESSOR(cpf, </text:span>
         <text:span text:style-name="T80">matricula</text:span>
         <text:span text:style-name="T86">, titulacao);</text:span>
       </text:p>
-      <text:p text:style-name="P72">
+      <text:p text:style-name="P27">
         <text:span text:style-name="T86">ACONTECIMENTO(</text:span>
         <text:span text:style-name="T80">nome</text:span>
         <text:span text:style-name="T86">, </text:span>
         <text:span text:style-name="T80">ano</text:span>
         <text:span text:style-name="T86">, mes, dia, horarioInicio, horarioFim, local);</text:span>
       </text:p>
-      <text:p text:style-name="P73">
+      <text:p text:style-name="P28">
         <text:span text:style-name="T86">DIARIO(</text:span>
         <text:span text:style-name="T80">codDiario</text:span>
         <text:span text:style-name="T86">, </text:span>
@@ -3343,31 +4023,31 @@
         <text:span text:style-name="T89">matProf, </text:span>
         <text:span text:style-name="T90">codTurma, codDisciplina</text:span>
       </text:p>
-      <text:p text:style-name="P74">
+      <text:p text:style-name="P29">
         <text:span text:style-name="T86">DISCIPLINA(nome, cargaHoraria, </text:span>
         <text:span text:style-name="T80">codDisciplina</text:span>
         <text:span text:style-name="T86">, </text:span>
       </text:p>
-      <text:p text:style-name="P74">
+      <text:p text:style-name="P29">
         <text:span text:style-name="T86">EVENTO(</text:span>
         <text:span text:style-name="T80">codEvento</text:span>
         <text:span text:style-name="T86">, coordenador, descricao, </text:span>
         <text:span text:style-name="T90">chaveAcesso, nomeAcontecimento, ano</text:span>
         <text:span text:style-name="T86">);</text:span>
       </text:p>
-      <text:p text:style-name="P74">
+      <text:p text:style-name="P29">
         <text:span text:style-name="T86">TURMA(</text:span>
         <text:span text:style-name="T80">codTurma</text:span>
         <text:span text:style-name="T86">, serie, sala);</text:span>
       </text:p>
-      <text:p text:style-name="P74">
+      <text:p text:style-name="P29">
         <text:span text:style-name="T86">TRIMESTRE(</text:span>
         <text:span text:style-name="T82">ano</text:span>
         <text:span text:style-name="T91">, </text:span>
         <text:span text:style-name="T80">numero</text:span>
         <text:span text:style-name="T86">, dataInicio, dataFim);</text:span>
       </text:p>
-      <text:p text:style-name="P74">
+      <text:p text:style-name="P29">
         <text:span text:style-name="T86">MENSAGEM(</text:span>
         <text:span text:style-name="T80">cpf</text:span>
         <text:span text:style-name="T86">, </text:span>
@@ -3376,7 +4056,7 @@
         <text:span text:style-name="T89">cpf</text:span>
         <text:span text:style-name="T86">);</text:span>
       </text:p>
-      <text:p text:style-name="P74">
+      <text:p text:style-name="P29">
         <text:span text:style-name="T86">AVALIACAO(</text:span>
         <text:span text:style-name="T80">codDiario</text:span>
         <text:span text:style-name="T86">, </text:span>
@@ -3384,21 +4064,25 @@
         <text:span text:style-name="T86">, tipo, </text:span>
         <text:span text:style-name="T90">nomeAcontecimento, ano);</text:span>
       </text:p>
-      <text:p text:style-name="P75">
-        <text:span text:style-name="T86">RESPONSAVEL(</text:span>
+      <text:p text:style-name="P30">
+        <text:span text:style-name="T86">RESPONSA</text:span>
+        <text:span text:style-name="T94">BILIZA</text:span>
+        <text:span text:style-name="T86">(</text:span>
         <text:span text:style-name="T80">codResponsavel</text:span>
         <text:span text:style-name="T86">, </text:span>
         <text:span text:style-name="T80">matAluno</text:span>
+        <text:span text:style-name="T86">, </text:span>
+        <text:span text:style-name="T94">parentesco</text:span>
         <text:span text:style-name="T86">);</text:span>
       </text:p>
-      <text:p text:style-name="P75">
+      <text:p text:style-name="P30">
         <text:span text:style-name="T86">MATRICULA(</text:span>
         <text:span text:style-name="T80">matAluno</text:span>
         <text:span text:style-name="T86">, </text:span>
         <text:span text:style-name="T80">codDiario</text:span>
         <text:span text:style-name="T86">, frequencia</text:span>
       </text:p>
-      <text:p text:style-name="P76">
+      <text:p text:style-name="P31">
         <text:span text:style-name="T86">RESULTADOAVALIACAO(</text:span>
         <text:span text:style-name="T80">matAluno</text:span>
         <text:span text:style-name="T86">, </text:span>
@@ -3407,7 +4091,7 @@
         <text:span text:style-name="T80">codDiario</text:span>
         <text:span text:style-name="T86">, nota);</text:span>
       </text:p>
-      <text:p text:style-name="P77">
+      <text:p text:style-name="P32">
         <text:span text:style-name="T86">RESPONDEM</text:span>
         <text:span text:style-name="T92">EN</text:span>
         <text:span text:style-name="T86">S</text:span>
@@ -3420,7 +4104,7 @@
         <text:span text:style-name="T80">codResposta</text:span>
         <text:span text:style-name="T86">);</text:span>
       </text:p>
-      <text:p text:style-name="P78">
+      <text:p text:style-name="P33">
         <text:span text:style-name="T86">ORGANIZATRIMESTRE(</text:span>
         <text:span text:style-name="T80">ano</text:span>
         <text:span text:style-name="T86">, </text:span>
@@ -3429,38 +4113,512 @@
         <text:span text:style-name="T80">codTurma</text:span>
         <text:span text:style-name="T86">);</text:span>
       </text:p>
-      <text:p text:style-name="P79">
+      <text:p text:style-name="P34">
         CAMPARTILHAM
-        <text:span text:style-name="T94">EN</text:span>
+        <text:span text:style-name="T95">EN</text:span>
         S
-        <text:span text:style-name="T94">A</text:span>
+        <text:span text:style-name="T95">A</text:span>
         G
-        <text:span text:style-name="T94">EM</text:span>
+        <text:span text:style-name="T95">EM</text:span>
         (
         <text:span text:style-name="T83">cpfEnvia</text:span>
-        <text:span text:style-name="T94">, </text:span>
+        <text:span text:style-name="T95">, </text:span>
         <text:span text:style-name="T83">cpfRecebe</text:span>
-        <text:span text:style-name="T94">, </text:span>
+        <text:span text:style-name="T95">, </text:span>
         <text:span text:style-name="T83">codEnvio</text:span>
-        <text:span text:style-name="T94">, visibilidade, dataEnvio, hora Envio, dataVisualizacao, horaVisualizacao);</text:span>
-      </text:p>
-      <text:p text:style-name="P80">
+        <text:span text:style-name="T95">, visibilidade, dataEnvio, hora Envio, dataVisualizacao, horaVisualizacao);</text:span>
+      </text:p>
+      <text:p text:style-name="P35">
         CONTEUDOAVALIACAO(
         <text:span text:style-name="T80">numAvaliacao</text:span>
         , 
         <text:span text:style-name="T80">codDiario</text:span>
         , conteudo);
       </text:p>
-      <text:p text:style-name="P81">
+      <text:p text:style-name="P36">
         EMAILPESSOA(
         <text:span text:style-name="T80">cpf</text:span>
         , email);
       </text:p>
-      <text:p text:style-name="P81">
+      <text:p text:style-name="P36">
         TELEFONEPESSOA(
         <text:span text:style-name="T80">cpf</text:span>
         , telefone);
       </text:p>
+      <text:h text:style-name="P93" text:outline-level="2">
+        <text:bookmark-start text:name="__RefHeading___Toc1317_1061094930"/>
+        <text:span text:style-name="T108">3</text:span>
+        .
+        <text:span text:style-name="T108">1</text:span>
+         Dicionário Lógico de Dados
+        <text:bookmark-end text:name="__RefHeading___Toc1317_1061094930"/>
+      </text:h>
+      <table:table table:name="Tabela1" table:style-name="Tabela1">
+        <table:table-column table:style-name="Tabela1.A"/>
+        <table:table-column table:style-name="Tabela1.B"/>
+        <table:table-column table:style-name="Tabela1.C"/>
+        <table:table-column table:style-name="Tabela1.D"/>
+        <table:table-column table:style-name="Tabela1.E"/>
+        <table:table-header-rows>
+          <table:table-row table:style-name="Tabela1.1">
+            <table:table-cell table:style-name="Tabela1.A1" table:number-columns-spanned="5" office:value-type="string">
+              <text:p text:style-name="P14">
+                PESSOA
+                <text:span text:style-name="T98">: Relação que armazena os dados gerais de responsavel, aluno, administrador e professor.</text:span>
+              </text:p>
+            </table:table-cell>
+            <table:covered-table-cell/>
+            <table:covered-table-cell/>
+            <table:covered-table-cell/>
+            <table:covered-table-cell/>
+          </table:table-row>
+          <table:table-row table:style-name="Tabela1.1">
+            <table:table-cell table:style-name="Tabela1.A2" office:value-type="string">
+              <text:p text:style-name="P15">Atributo</text:p>
+            </table:table-cell>
+            <table:table-cell table:style-name="Tabela1.A2" office:value-type="string">
+              <text:p text:style-name="P15">Descrição</text:p>
+            </table:table-cell>
+            <table:table-cell table:style-name="Tabela1.A2" office:value-type="string">
+              <text:p text:style-name="P15">Tipo</text:p>
+            </table:table-cell>
+            <table:table-cell table:style-name="Tabela1.A2" office:value-type="string">
+              <text:p text:style-name="P15">Domínio</text:p>
+            </table:table-cell>
+            <table:table-cell table:style-name="Tabela1.E2" office:value-type="string">
+              <text:p text:style-name="P15">Restrição</text:p>
+            </table:table-cell>
+          </table:table-row>
+        </table:table-header-rows>
+        <table:table-row table:style-name="Tabela1.1">
+          <table:table-cell table:style-name="Tabela1.A3" office:value-type="string">
+            <text:p text:style-name="P17">nome</text:p>
+          </table:table-cell>
+          <table:table-cell table:style-name="Tabela1.B3" office:value-type="string">
+            <text:p text:style-name="P98">Representa o nome de um responsável, aluno, administrador ou professor.</text:p>
+          </table:table-cell>
+          <table:table-cell table:style-name="Tabela1.C3" office:value-type="string">
+            <text:p text:style-name="P95">String(100)</text:p>
+          </table:table-cell>
+          <table:table-cell table:style-name="Tabela1.D3" office:value-type="string">
+            <text:p text:style-name="P95">String(100)</text:p>
+          </table:table-cell>
+          <table:table-cell table:style-name="Tabela1.E3" office:value-type="string">
+            <text:list xml:id="list2887037908303349222" text:style-name="L30">
+              <text:list-item>
+                <text:p text:style-name="P107">
+                  <text:span text:style-name="T109">Não nulo</text:span>
+                </text:p>
+              </text:list-item>
+            </text:list>
+          </table:table-cell>
+        </table:table-row>
+        <table:table-row table:style-name="Tabela1.1">
+          <table:table-cell table:style-name="Tabela1.A8" office:value-type="string">
+            <text:p text:style-name="P18">cpf</text:p>
+          </table:table-cell>
+          <table:table-cell table:style-name="Tabela1.B4" office:value-type="string">
+            <text:p text:style-name="P95">Representa o número do CPF de um responsável, aluno, administrador ou professor.</text:p>
+          </table:table-cell>
+          <table:table-cell table:style-name="Tabela1.C8" office:value-type="string">
+            <text:p text:style-name="P95">String(20)</text:p>
+          </table:table-cell>
+          <table:table-cell table:style-name="Tabela1.D4" office:value-type="string">
+            <text:p text:style-name="P95">String(20)</text:p>
+          </table:table-cell>
+          <table:table-cell table:style-name="Tabela1.E4" office:value-type="string">
+            <text:list xml:id="list114716594317369" text:continue-numbering="true" text:style-name="L30">
+              <text:list-item>
+                <text:p text:style-name="P108">Chave Primária</text:p>
+              </text:list-item>
+            </text:list>
+          </table:table-cell>
+        </table:table-row>
+        <table:table-row table:style-name="Tabela1.1">
+          <table:table-cell table:style-name="Tabela1.A8" office:value-type="string">
+            <text:p text:style-name="P18">senha</text:p>
+          </table:table-cell>
+          <table:table-cell table:style-name="Tabela1.B5" office:value-type="string">
+            <text:p text:style-name="P95">Representa a palavra-chave de acesso ao sistema de um responsável, aluno administrador ou professor.</text:p>
+          </table:table-cell>
+          <table:table-cell table:style-name="Tabela1.C8" office:value-type="string">
+            <text:p text:style-name="P95">String(32)</text:p>
+          </table:table-cell>
+          <table:table-cell table:style-name="Tabela1.D5" office:value-type="string">
+            <text:p text:style-name="P95">String(32)</text:p>
+          </table:table-cell>
+          <table:table-cell table:style-name="Tabela1.E5" office:value-type="string">
+            <text:list xml:id="list114715745229566" text:continue-numbering="true" text:style-name="L30">
+              <text:list-item>
+                <text:p text:style-name="P108">Não nulo</text:p>
+              </text:list-item>
+            </text:list>
+          </table:table-cell>
+        </table:table-row>
+        <table:table-row table:style-name="Tabela1.1">
+          <table:table-cell table:style-name="Tabela1.A8" office:value-type="string">
+            <text:p text:style-name="P18">identidade</text:p>
+          </table:table-cell>
+          <table:table-cell table:style-name="Tabela1.B6" office:value-type="string">
+            <text:p text:style-name="P94">Representa o número e o órgão emissor do documento de identificação de um responsável, aluno administrador ou professor</text:p>
+          </table:table-cell>
+          <table:table-cell table:style-name="Tabela1.C8" office:value-type="string">
+            <text:p text:style-name="P95">String(32)</text:p>
+          </table:table-cell>
+          <table:table-cell table:style-name="Tabela1.D6" office:value-type="string">
+            <text:p text:style-name="P95">String(32)</text:p>
+          </table:table-cell>
+          <table:table-cell table:style-name="Tabela1.E6" office:value-type="string">
+            <text:list xml:id="list114716439997854" text:continue-numbering="true" text:style-name="L30">
+              <text:list-item>
+                <text:p text:style-name="P108">Não nulo</text:p>
+              </text:list-item>
+            </text:list>
+          </table:table-cell>
+        </table:table-row>
+        <table:table-row table:style-name="Tabela1.1">
+          <table:table-cell table:style-name="Tabela1.A8" office:value-type="string">
+            <text:p text:style-name="P18">dataNascimento</text:p>
+          </table:table-cell>
+          <table:table-cell table:style-name="Tabela1.B7" office:value-type="string">
+            <text:p text:style-name="P95">Representa a data de nascimento de um responsável, aluno, administrador ou professor.</text:p>
+          </table:table-cell>
+          <table:table-cell table:style-name="Tabela1.C8" office:value-type="string">
+            <text:p text:style-name="P95">Date</text:p>
+          </table:table-cell>
+          <table:table-cell table:style-name="Tabela1.D7" office:value-type="string">
+            <text:p text:style-name="P95">Date</text:p>
+          </table:table-cell>
+          <table:table-cell table:style-name="Tabela1.E7" office:value-type="string">
+            <text:list xml:id="list114716245114535" text:continue-numbering="true" text:style-name="L30">
+              <text:list-item>
+                <text:p text:style-name="P108">Não nulo</text:p>
+              </text:list-item>
+            </text:list>
+          </table:table-cell>
+        </table:table-row>
+        <table:table-row table:style-name="Tabela1.1">
+          <table:table-cell table:style-name="Tabela1.A8" office:value-type="string">
+            <text:p text:style-name="P18">sexo</text:p>
+          </table:table-cell>
+          <table:table-cell table:style-name="Tabela1.B8" office:value-type="string">
+            <text:p text:style-name="P95">Representa o sexo de um responsável, aluno, administrador ou professor.</text:p>
+          </table:table-cell>
+          <table:table-cell table:style-name="Tabela1.C8" office:value-type="string">
+            <text:p text:style-name="P95">String(10)</text:p>
+          </table:table-cell>
+          <table:table-cell table:style-name="Tabela1.D8" office:value-type="string">
+            <text:p text:style-name="P95">String(10)</text:p>
+          </table:table-cell>
+          <table:table-cell table:style-name="Tabela1.E8" office:value-type="string">
+            <text:list xml:id="list114717662645234" text:continue-numbering="true" text:style-name="L30">
+              <text:list-item>
+                <text:p text:style-name="P108">Não nulo</text:p>
+              </text:list-item>
+            </text:list>
+          </table:table-cell>
+        </table:table-row>
+        <table:table-row table:style-name="Tabela1.1">
+          <table:table-cell table:style-name="Tabela1.A9" office:value-type="string">
+            <text:p text:style-name="P18">endereco</text:p>
+          </table:table-cell>
+          <table:table-cell table:style-name="Tabela1.B9" office:value-type="string">
+            <text:p text:style-name="P95">Representa o endereço de um responsável, aluno, administrador ou professor.</text:p>
+          </table:table-cell>
+          <table:table-cell table:style-name="Tabela1.C9" office:value-type="string">
+            <text:p text:style-name="P101">String(100)</text:p>
+          </table:table-cell>
+          <table:table-cell table:style-name="Tabela1.D9" office:value-type="string">
+            <text:p text:style-name="P101">String(100)</text:p>
+          </table:table-cell>
+          <table:table-cell table:style-name="Tabela1.E9" office:value-type="string">
+            <text:list xml:id="list114717792663582" text:continue-numbering="true" text:style-name="L30">
+              <text:list-item>
+                <text:p text:style-name="P111">Não nulo</text:p>
+              </text:list-item>
+            </text:list>
+          </table:table-cell>
+        </table:table-row>
+      </table:table>
+      <text:p text:style-name="Table">
+        Tabela 
+        <text:sequence text:ref-name="refTable0" text:name="Table" text:formula="ooow:Table+1" style:num-format="1">1</text:sequence>
+        : Relação PESSOA.
+      </text:p>
+      <text:p text:style-name="P37"/>
+      <table:table table:name="Tabela2" table:style-name="Tabela2">
+        <table:table-column table:style-name="Tabela2.A"/>
+        <table:table-column table:style-name="Tabela2.B"/>
+        <table:table-column table:style-name="Tabela2.C"/>
+        <table:table-column table:style-name="Tabela2.D"/>
+        <table:table-column table:style-name="Tabela2.E"/>
+        <table:table-header-rows>
+          <table:table-row table:style-name="Tabela2.1">
+            <table:table-cell table:style-name="Tabela2.A1" table:number-columns-spanned="5" office:value-type="string">
+              <text:p text:style-name="P116">
+                <text:span text:style-name="T110">RESPONSAVEL</text:span>
+                <text:span text:style-name="T98">: Relação que armazena os dados </text:span>
+                <text:span text:style-name="T106">específicos</text:span>
+                <text:span text:style-name="T98"> d</text:span>
+                <text:span text:style-name="T106">o</text:span>
+                <text:span text:style-name="T98"> respons</text:span>
+                <text:span text:style-name="T106">á</text:span>
+                <text:span text:style-name="T98">vel </text:span>
+                <text:span text:style-name="T102">p</text:span>
+                <text:span text:style-name="T103">or</text:span>
+                <text:span text:style-name="T102"> </text:span>
+                <text:span text:style-name="T98">aluno.</text:span>
+              </text:p>
+            </table:table-cell>
+            <table:covered-table-cell/>
+            <table:covered-table-cell/>
+            <table:covered-table-cell/>
+            <table:covered-table-cell/>
+          </table:table-row>
+          <table:table-row table:style-name="Tabela2.1">
+            <table:table-cell table:style-name="Tabela2.A2" office:value-type="string">
+              <text:p text:style-name="P118">Atributo</text:p>
+            </table:table-cell>
+            <table:table-cell table:style-name="Tabela2.A2" office:value-type="string">
+              <text:p text:style-name="P118">Descrição</text:p>
+            </table:table-cell>
+            <table:table-cell table:style-name="Tabela2.A2" office:value-type="string">
+              <text:p text:style-name="P118">Tipo</text:p>
+            </table:table-cell>
+            <table:table-cell table:style-name="Tabela2.A2" office:value-type="string">
+              <text:p text:style-name="P118">Domínio</text:p>
+            </table:table-cell>
+            <table:table-cell table:style-name="Tabela2.E2" office:value-type="string">
+              <text:p text:style-name="P118">Restrição</text:p>
+            </table:table-cell>
+          </table:table-row>
+        </table:table-header-rows>
+        <table:table-row table:style-name="Tabela2.1">
+          <table:table-cell table:style-name="Tabela2.A3" office:value-type="string">
+            <text:p text:style-name="P99">cpf</text:p>
+          </table:table-cell>
+          <table:table-cell table:style-name="Tabela2.B3" office:value-type="string">
+            <text:p text:style-name="P96">
+              Representa o número do CPF de um responsável 
+              <text:span text:style-name="T111">por</text:span>
+               aluno.
+            </text:p>
+          </table:table-cell>
+          <table:table-cell table:style-name="Tabela2.C3" office:value-type="string">
+            <text:p text:style-name="P96">String(20)</text:p>
+          </table:table-cell>
+          <table:table-cell table:style-name="Tabela2.D3" office:value-type="string">
+            <text:p text:style-name="P96">String(20)</text:p>
+          </table:table-cell>
+          <table:table-cell table:style-name="Tabela2.E3" office:value-type="string">
+            <text:list xml:id="list114716410714684" text:continue-numbering="true" text:style-name="L30">
+              <text:list-item>
+                <text:p text:style-name="P109">
+                  Chave 
+                  <text:span text:style-name="T111">estrangeira referenciando o CPF na tabela Pessoa.</text:span>
+                </text:p>
+              </text:list-item>
+            </text:list>
+          </table:table-cell>
+        </table:table-row>
+        <table:table-row table:style-name="Tabela2.1">
+          <table:table-cell table:style-name="Tabela2.A4" office:value-type="string">
+            <text:p text:style-name="P102">codResponsavel</text:p>
+          </table:table-cell>
+          <table:table-cell table:style-name="Tabela2.B4" office:value-type="string">
+            <text:p text:style-name="P96">
+              Representa 
+              <text:span text:style-name="T111">o código do responsável por aluno</text:span>
+              .
+            </text:p>
+          </table:table-cell>
+          <table:table-cell table:style-name="Tabela2.C4" office:value-type="string">
+            <text:p text:style-name="P96">String(32)</text:p>
+          </table:table-cell>
+          <table:table-cell table:style-name="Tabela2.D4" office:value-type="string">
+            <text:p text:style-name="P96">String(32)</text:p>
+          </table:table-cell>
+          <table:table-cell table:style-name="Tabela2.E4" office:value-type="string">
+            <text:list xml:id="list114717507309803" text:continue-numbering="true" text:style-name="L30">
+              <text:list-item>
+                <text:p text:style-name="P112">Chave Primária</text:p>
+              </text:list-item>
+            </text:list>
+          </table:table-cell>
+        </table:table-row>
+      </table:table>
+      <text:p text:style-name="Table">
+        Tabela 
+        <text:sequence text:ref-name="refTable1" text:name="Table" text:formula="ooow:Table+1" style:num-format="1">2</text:sequence>
+        : Relação RESPONSAVEL.
+      </text:p>
+      <text:p text:style-name="P40"/>
+      <text:p text:style-name="P41"/>
+      <table:table table:name="Tabela3" table:style-name="Tabela3">
+        <table:table-column table:style-name="Tabela3.A"/>
+        <table:table-column table:style-name="Tabela3.B"/>
+        <table:table-column table:style-name="Tabela3.C"/>
+        <table:table-column table:style-name="Tabela3.D"/>
+        <table:table-column table:style-name="Tabela3.E"/>
+        <table:table-header-rows>
+          <text:soft-page-break/>
+          <table:table-row table:style-name="Tabela3.1">
+            <table:table-cell table:style-name="Tabela3.A1" table:number-columns-spanned="5" office:value-type="string">
+              <text:p text:style-name="P117">
+                <text:span text:style-name="T112">ALUNO</text:span>
+                <text:span text:style-name="T98">: Relação que armazena os dados </text:span>
+                <text:span text:style-name="T106">específicos d</text:span>
+                <text:span text:style-name="T103">o</text:span>
+                <text:span text:style-name="T102"> </text:span>
+                <text:span text:style-name="T98">aluno.</text:span>
+              </text:p>
+            </table:table-cell>
+            <table:covered-table-cell/>
+            <table:covered-table-cell/>
+            <table:covered-table-cell/>
+            <table:covered-table-cell/>
+          </table:table-row>
+          <table:table-row table:style-name="Tabela3.1">
+            <table:table-cell table:style-name="Tabela3.A2" office:value-type="string">
+              <text:p text:style-name="P119">Atributo</text:p>
+            </table:table-cell>
+            <table:table-cell table:style-name="Tabela3.A2" office:value-type="string">
+              <text:p text:style-name="P119">Descrição</text:p>
+            </table:table-cell>
+            <table:table-cell table:style-name="Tabela3.A2" office:value-type="string">
+              <text:p text:style-name="P119">Tipo</text:p>
+            </table:table-cell>
+            <table:table-cell table:style-name="Tabela3.A2" office:value-type="string">
+              <text:p text:style-name="P119">Domínio</text:p>
+            </table:table-cell>
+            <table:table-cell table:style-name="Tabela3.E2" office:value-type="string">
+              <text:p text:style-name="P119">Restrição</text:p>
+            </table:table-cell>
+          </table:table-row>
+        </table:table-header-rows>
+        <table:table-row table:style-name="Tabela3.1">
+          <table:table-cell table:style-name="Tabela3.A3" office:value-type="string">
+            <text:p text:style-name="P100">cpf</text:p>
+          </table:table-cell>
+          <table:table-cell table:style-name="Tabela3.B3" office:value-type="string">
+            <text:p text:style-name="P97">
+              Representa o número do CPF d
+              <text:span text:style-name="T112">o</text:span>
+               aluno.
+            </text:p>
+          </table:table-cell>
+          <table:table-cell table:style-name="Tabela3.C3" office:value-type="string">
+            <text:p text:style-name="P97">String(20)</text:p>
+          </table:table-cell>
+          <table:table-cell table:style-name="Tabela3.D3" office:value-type="string">
+            <text:p text:style-name="P97">String(20)</text:p>
+          </table:table-cell>
+          <table:table-cell table:style-name="Tabela3.E3" office:value-type="string">
+            <text:list xml:id="list114715826315932" text:continue-numbering="true" text:style-name="L30">
+              <text:list-item>
+                <text:p text:style-name="P110">
+                  Chave 
+                  <text:span text:style-name="T111">estrangeira referenciando o CPF na tabela Pessoa.</text:span>
+                </text:p>
+              </text:list-item>
+            </text:list>
+          </table:table-cell>
+        </table:table-row>
+        <table:table-row table:style-name="Tabela3.1">
+          <table:table-cell table:style-name="Tabela3.A7" office:value-type="string">
+            <text:p text:style-name="P103">matricula</text:p>
+          </table:table-cell>
+          <table:table-cell table:style-name="Tabela3.B7" office:value-type="string">
+            <text:p text:style-name="P97">
+              Representa 
+              <text:span text:style-name="T112">a matrícula do aluno</text:span>
+              .
+            </text:p>
+          </table:table-cell>
+          <table:table-cell table:style-name="Tabela3.C7" office:value-type="string">
+            <text:p text:style-name="P97">String(32)</text:p>
+          </table:table-cell>
+          <table:table-cell table:style-name="Tabela3.D7" office:value-type="string">
+            <text:p text:style-name="P97">String(32)</text:p>
+          </table:table-cell>
+          <table:table-cell table:style-name="Tabela3.E7" office:value-type="string">
+            <text:list xml:id="list114717780121436" text:continue-numbering="true" text:style-name="L30">
+              <text:list-item>
+                <text:p text:style-name="P113">Chave Primária.</text:p>
+              </text:list-item>
+            </text:list>
+          </table:table-cell>
+        </table:table-row>
+        <table:table-row table:style-name="Tabela3.1">
+          <table:table-cell table:style-name="Tabela3.A7" office:value-type="string">
+            <text:p text:style-name="P103">re</text:p>
+          </table:table-cell>
+          <table:table-cell table:style-name="Tabela3.B7" office:value-type="string">
+            <text:p text:style-name="P104">Representa o rendimento acadêmico do aluno.</text:p>
+          </table:table-cell>
+          <table:table-cell table:style-name="Tabela3.C7" office:value-type="string">
+            <text:p text:style-name="P104">Real</text:p>
+          </table:table-cell>
+          <table:table-cell table:style-name="Tabela3.D7" office:value-type="string">
+            <text:p text:style-name="P104">Real</text:p>
+          </table:table-cell>
+          <table:table-cell table:style-name="Tabela3.E7" office:value-type="string">
+            <text:list xml:id="list114717887225139" text:continue-numbering="true" text:style-name="L30">
+              <text:list-item>
+                <text:p text:style-name="P114">Não nulo.</text:p>
+              </text:list-item>
+            </text:list>
+          </table:table-cell>
+        </table:table-row>
+        <table:table-row table:style-name="Tabela3.1">
+          <table:table-cell table:style-name="Tabela3.A7" office:value-type="string">
+            <text:p text:style-name="P103">nomeMae</text:p>
+          </table:table-cell>
+          <table:table-cell table:style-name="Tabela3.B7" office:value-type="string">
+            <text:p text:style-name="P105">Representa o nome da mãe do aluno.</text:p>
+          </table:table-cell>
+          <table:table-cell table:style-name="Tabela3.C7" office:value-type="string">
+            <text:p text:style-name="P105">String(100)</text:p>
+          </table:table-cell>
+          <table:table-cell table:style-name="Tabela3.D7" office:value-type="string">
+            <text:p text:style-name="P105">String(100)</text:p>
+          </table:table-cell>
+          <table:table-cell table:style-name="Tabela3.E7" office:value-type="string">
+            <text:list xml:id="list114716526767020" text:continue-numbering="true" text:style-name="L30">
+              <text:list-item>
+                <text:p text:style-name="P115">Sem restrição.</text:p>
+              </text:list-item>
+            </text:list>
+          </table:table-cell>
+        </table:table-row>
+        <table:table-row table:style-name="Tabela3.1">
+          <table:table-cell table:style-name="Tabela3.A7" office:value-type="string">
+            <text:p text:style-name="P106">nomePai</text:p>
+          </table:table-cell>
+          <table:table-cell table:style-name="Tabela3.B7" office:value-type="string">
+            <text:p text:style-name="P105">Representa o nome do pai do aluno.</text:p>
+          </table:table-cell>
+          <table:table-cell table:style-name="Tabela3.C7" office:value-type="string">
+            <text:p text:style-name="P105">String(100)</text:p>
+          </table:table-cell>
+          <table:table-cell table:style-name="Tabela3.D7" office:value-type="string">
+            <text:p text:style-name="P105">String(100)</text:p>
+          </table:table-cell>
+          <table:table-cell table:style-name="Tabela3.E7" office:value-type="string">
+            <text:list xml:id="list114716709077810" text:continue-numbering="true" text:style-name="L30">
+              <text:list-item>
+                <text:p text:style-name="P115">Sem restrição.</text:p>
+              </text:list-item>
+            </text:list>
+          </table:table-cell>
+        </table:table-row>
+      </table:table>
+      <text:p text:style-name="Table">
+        Tabela 
+        <text:sequence text:ref-name="refTable2" text:name="Table" text:formula="ooow:Table+1" style:num-format="1">3</text:sequence>
+        : Relação ALUNO.
+      </text:p>
+      <text:p text:style-name="P41"/>
     </office:text>
   </office:body>
 </office:document-content>
@@ -3470,12 +4628,12 @@
 <office:document-meta xmlns:office="urn:oasis:names:tc:opendocument:xmlns:office:1.0" xmlns:xlink="http://www.w3.org/1999/xlink" xmlns:dc="http://purl.org/dc/elements/1.1/" xmlns:meta="urn:oasis:names:tc:opendocument:xmlns:meta:1.0" xmlns:ooo="http://openoffice.org/2004/office" xmlns:grddl="http://www.w3.org/2003/g/data-view#" office:version="1.2">
   <office:meta>
     <meta:creation-date>2018-07-21T21:45:37.102384104</meta:creation-date>
-    <dc:date>2018-08-23T10:21:14.138073758</dc:date>
-    <meta:editing-duration>PT6H9M48S</meta:editing-duration>
-    <meta:editing-cycles>39</meta:editing-cycles>
+    <dc:date>2018-08-23T11:47:14.540826624</dc:date>
+    <meta:editing-duration>PT6H40M</meta:editing-duration>
+    <meta:editing-cycles>49</meta:editing-cycles>
     <meta:generator>LibreOffice/5.1.6.2$Linux_X86_64 LibreOffice_project/10m0$Build-2</meta:generator>
-    <meta:print-date>2018-08-20T19:25:18.713000000</meta:print-date>
-    <meta:document-statistic meta:table-count="0" meta:image-count="1" meta:object-count="0" meta:page-count="17" meta:paragraph-count="168" meta:word-count="2816" meta:character-count="17981" meta:non-whitespace-character-count="15368"/>
+    <meta:print-date>2018-08-23T10:48:52.740832634</meta:print-date>
+    <meta:document-statistic meta:table-count="3" meta:image-count="1" meta:object-count="0" meta:page-count="19" meta:paragraph-count="262" meta:word-count="3114" meta:character-count="19953" meta:non-whitespace-character-count="17149"/>
   </office:meta>
 </office:document-meta>
 </file>
@@ -3484,25 +4642,25 @@
 <office:document-settings xmlns:office="urn:oasis:names:tc:opendocument:xmlns:office:1.0" xmlns:xlink="http://www.w3.org/1999/xlink" xmlns:config="urn:oasis:names:tc:opendocument:xmlns:config:1.0" xmlns:ooo="http://openoffice.org/2004/office" office:version="1.2">
   <office:settings>
     <config:config-item-set config:name="ooo:view-settings">
-      <config:config-item config:name="ViewAreaTop" config:type="long">677</config:config-item>
+      <config:config-item config:name="ViewAreaTop" config:type="long">159</config:config-item>
       <config:config-item config:name="ViewAreaLeft" config:type="long">0</config:config-item>
-      <config:config-item config:name="ViewAreaWidth" config:type="long">25382</config:config-item>
-      <config:config-item config:name="ViewAreaHeight" config:type="long">10225</config:config-item>
+      <config:config-item config:name="ViewAreaWidth" config:type="long">35535</config:config-item>
+      <config:config-item config:name="ViewAreaHeight" config:type="long">14686</config:config-item>
       <config:config-item config:name="ShowRedlineChanges" config:type="boolean">true</config:config-item>
       <config:config-item config:name="InBrowseMode" config:type="boolean">false</config:config-item>
       <config:config-item-map-indexed config:name="Views">
         <config:config-item-map-entry>
           <config:config-item config:name="ViewId" config:type="string">view2</config:config-item>
-          <config:config-item config:name="ViewLeft" config:type="long">5683</config:config-item>
+          <config:config-item config:name="ViewLeft" config:type="long">10760</config:config-item>
           <config:config-item config:name="ViewTop" config:type="long">3501</config:config-item>
           <config:config-item config:name="VisibleLeft" config:type="long">0</config:config-item>
-          <config:config-item config:name="VisibleTop" config:type="long">677</config:config-item>
-          <config:config-item config:name="VisibleRight" config:type="long">25381</config:config-item>
-          <config:config-item config:name="VisibleBottom" config:type="long">10901</config:config-item>
+          <config:config-item config:name="VisibleTop" config:type="long">159</config:config-item>
+          <config:config-item config:name="VisibleRight" config:type="long">35534</config:config-item>
+          <config:config-item config:name="VisibleBottom" config:type="long">14843</config:config-item>
           <config:config-item config:name="ZoomType" config:type="short">0</config:config-item>
           <config:config-item config:name="ViewLayoutColumns" config:type="short">0</config:config-item>
           <config:config-item config:name="ViewLayoutBookMode" config:type="boolean">false</config:config-item>
-          <config:config-item config:name="ZoomFactor" config:type="short">140</config:config-item>
+          <config:config-item config:name="ZoomFactor" config:type="short">100</config:config-item>
           <config:config-item config:name="IsSelectedFrame" config:type="boolean">false</config:config-item>
         </config:config-item-map-entry>
       </config:config-item-map-indexed>
@@ -3536,7 +4694,7 @@
       <config:config-item config:name="MathBaselineAlignment" config:type="boolean">true</config:config-item>
       <config:config-item config:name="AddFrameOffsets" config:type="boolean">false</config:config-item>
       <config:config-item config:name="IsLabelDocument" config:type="boolean">false</config:config-item>
-      <config:config-item config:name="PrinterName" config:type="string">HP-Officejet-Pro-8000-A809CMD:PCL</config:config-item>
+      <config:config-item config:name="PrinterName" config:type="string">Epson-L395-2</config:config-item>
       <config:config-item config:name="OutlineLevelYieldsNumbering" config:type="boolean">false</config:config-item>
       <config:config-item config:name="IgnoreFirstLineIndentInNumbering" config:type="boolean">false</config:config-item>
       <config:config-item config:name="UpdateFromTemplate" config:type="boolean">true</config:config-item>
@@ -3548,7 +4706,7 @@
       <config:config-item config:name="InvertBorderSpacing" config:type="boolean">false</config:config-item>
       <config:config-item config:name="SaveGlobalDocumentLinks" config:type="boolean">false</config:config-item>
       <config:config-item config:name="TabsRelativeToIndent" config:type="boolean">true</config:config-item>
-      <config:config-item config:name="Rsid" config:type="int">6728630</config:config-item>
+      <config:config-item config:name="Rsid" config:type="int">7620418</config:config-item>
       <config:config-item config:name="PrintProspectRTL" config:type="boolean">false</config:config-item>
       <config:config-item config:name="PrintEmptyPages" config:type="boolean">false</config:config-item>
       <config:config-item config:name="ApplyUserData" config:type="boolean">true</config:config-item>
@@ -3588,7 +4746,7 @@
       <config:config-item config:name="LoadReadonly" config:type="boolean">false</config:config-item>
       <config:config-item config:name="DoNotCaptureDrawObjsOnPage" config:type="boolean">false</config:config-item>
       <config:config-item config:name="CurrentDatabaseCommand" config:type="string"/>
-      <config:config-item config:name="PrinterSetup" config:type="base64Binary">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</config:config-item>
+      <config:config-item config:name="PrinterSetup" config:type="base64Binary">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</config:config-item>
       <config:config-item config:name="ClipAsCharacterAnchoredWriterFlyFrames" config:type="boolean">false</config:config-item>
     </config:config-item-set>
   </office:settings>
@@ -3703,6 +4861,14 @@
       <style:paragraph-properties fo:margin-top="0.106cm" fo:margin-bottom="0.212cm" loext:contextual-spacing="false" fo:text-align="center" style:justify-single-word="false"/>
       <style:text-properties fo:font-size="18pt" style:font-size-asian="18pt" style:font-size-complex="18pt"/>
     </style:style>
+    <style:style style:name="Table_20_Contents" style:display-name="Table Contents" style:family="paragraph" style:parent-style-name="Standard" style:class="extra">
+      <style:paragraph-properties text:number-lines="false" text:line-number="0"/>
+    </style:style>
+    <style:style style:name="Table_20_Heading" style:display-name="Table Heading" style:family="paragraph" style:parent-style-name="Table_20_Contents" style:class="extra">
+      <style:paragraph-properties fo:text-align="center" style:justify-single-word="false" text:number-lines="false" text:line-number="0"/>
+      <style:text-properties fo:font-weight="bold" style:font-weight-asian="bold" style:font-weight-complex="bold"/>
+    </style:style>
+    <style:style style:name="Table" style:family="paragraph" style:parent-style-name="Caption" style:class="extra"/>
     <style:style style:name="Bullet_20_Symbols" style:display-name="Bullet Symbols" style:family="text">
       <style:text-properties style:font-name="OpenSymbol" fo:font-family="OpenSymbol" style:font-charset="x-symbol" style:font-name-asian="OpenSymbol" style:font-family-asian="OpenSymbol" style:font-charset-asian="x-symbol" style:font-name-complex="OpenSymbol" style:font-family-complex="OpenSymbol" style:font-charset-complex="x-symbol"/>
     </style:style>
@@ -3817,7 +4983,7 @@
     <style:master-page style:name="Index" style:page-layout-name="Mpm3">
       <style:footer>
         <text:p text:style-name="MP1">
-          <text:page-number text:select-page="current">15</text:page-number>
+          <text:page-number text:select-page="current">4</text:page-number>
         </text:p>
       </style:footer>
     </style:master-page>

</xml_diff>